<commit_message>
Update PIP letter template
</commit_message>
<xml_diff>
--- a/docker/docmosis/templates/CV-CMC-LET-ENG-PIP0001.docx
+++ b/docker/docmosis/templates/CV-CMC-LET-ENG-PIP0001.docx
@@ -357,7 +357,7 @@
                           </pic:cNvPicPr>
                         </pic:nvPicPr>
                         <pic:blipFill>
-                          <a:blip r:embed="rId4">
+                          <a:blip r:embed="rId7">
                             <a:extLst>
                               <a:ext uri="{28A0092B-C50C-407E-A947-70E740481C1C}">
                                 <a14:useLocalDpi xmlns:a14="http://schemas.microsoft.com/office/drawing/2010/main" val="0"/>
@@ -440,7 +440,7 @@
                   <o:lock v:ext="edit" aspectratio="t"/>
                 </v:shapetype>
                 <v:shape id="Picture 37" o:spid="_x0000_s1028" type="#_x0000_t75" style="position:absolute;left:1054;top:774;width:256;height:257;visibility:visible;mso-wrap-style:square" o:gfxdata="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">
-                  <v:imagedata r:id="rId5" o:title=""/>
+                  <v:imagedata r:id="rId8" o:title=""/>
                 </v:shape>
                 <w10:wrap anchorx="page"/>
               </v:group>
@@ -494,7 +494,7 @@
                           </pic:cNvPicPr>
                         </pic:nvPicPr>
                         <pic:blipFill>
-                          <a:blip r:embed="rId6">
+                          <a:blip r:embed="rId9">
                             <a:extLst>
                               <a:ext uri="{28A0092B-C50C-407E-A947-70E740481C1C}">
                                 <a14:useLocalDpi xmlns:a14="http://schemas.microsoft.com/office/drawing/2010/main" val="0"/>
@@ -547,7 +547,7 @@
                           </pic:cNvPicPr>
                         </pic:nvPicPr>
                         <pic:blipFill>
-                          <a:blip r:embed="rId7">
+                          <a:blip r:embed="rId10">
                             <a:extLst>
                               <a:ext uri="{28A0092B-C50C-407E-A947-70E740481C1C}">
                                 <a14:useLocalDpi xmlns:a14="http://schemas.microsoft.com/office/drawing/2010/main" val="0"/>
@@ -608,10 +608,10 @@
             <w:pict>
               <v:group w14:anchorId="6BFF61AB" id="Group 33" o:spid="_x0000_s1026" style="position:absolute;margin-left:72.35pt;margin-top:38.45pt;width:51.1pt;height:13.45pt;z-index:15729664;mso-position-horizontal-relative:page" coordorigin="1447,769" coordsize="1022,269" o:gfxdata="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">
                 <v:shape id="Picture 35" o:spid="_x0000_s1027" type="#_x0000_t75" style="position:absolute;left:1446;top:768;width:610;height:269;visibility:visible;mso-wrap-style:square" o:gfxdata="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">
-                  <v:imagedata r:id="rId8" o:title=""/>
+                  <v:imagedata r:id="rId11" o:title=""/>
                 </v:shape>
                 <v:shape id="Picture 34" o:spid="_x0000_s1028" type="#_x0000_t75" style="position:absolute;left:2092;top:789;width:376;height:246;visibility:visible;mso-wrap-style:square" o:gfxdata="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">
-                  <v:imagedata r:id="rId9" o:title=""/>
+                  <v:imagedata r:id="rId12" o:title=""/>
                 </v:shape>
                 <w10:wrap anchorx="page"/>
               </v:group>
@@ -649,7 +649,7 @@
                     <pic:cNvPicPr/>
                   </pic:nvPicPr>
                   <pic:blipFill>
-                    <a:blip r:embed="rId10" cstate="print"/>
+                    <a:blip r:embed="rId13" cstate="print"/>
                     <a:stretch>
                       <a:fillRect/>
                     </a:stretch>
@@ -1948,7 +1948,7 @@
                           </pic:cNvPicPr>
                         </pic:nvPicPr>
                         <pic:blipFill>
-                          <a:blip r:embed="rId11">
+                          <a:blip r:embed="rId14">
                             <a:extLst>
                               <a:ext uri="{28A0092B-C50C-407E-A947-70E740481C1C}">
                                 <a14:useLocalDpi xmlns:a14="http://schemas.microsoft.com/office/drawing/2010/main" val="0"/>
@@ -15253,7 +15253,7 @@
                   <v:path arrowok="t" o:connecttype="custom" o:connectlocs="0,222;10,228;4,208;10,218;11,232;5,242;18,198;7,204;18,198;17,190;28,195;32,183;38,194;51,185;46,195;58,237;47,227;52,246;64,188;58,198;78,196;68,202;78,196;72,179;81,204;85,205;91,226;98,146;93,142;86,146;74,142;86,153;97,164;94,153;104,179;91,179;100,194;74,192;100,194;106,204;117,188;112,198;131,230;119,229;126,242;130,185;124,195;146,186;135,191;146,186;148,190;158,195;160,196;166,206;171,232;165,242;174,210;164,216;174,210;165,222;175,228" o:connectangles="0,0,0,0,0,0,0,0,0,0,0,0,0,0,0,0,0,0,0,0,0,0,0,0,0,0,0,0,0,0,0,0,0,0,0,0,0,0,0,0,0,0,0,0,0,0,0,0,0,0,0,0,0,0,0,0,0,0,0,0,0"/>
                 </v:shape>
                 <v:shape id="Picture 31" o:spid="_x0000_s1028" type="#_x0000_t75" style="position:absolute;left:977;top:426;width:162;height:180;visibility:visible;mso-wrap-style:square" o:gfxdata="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">
-                  <v:imagedata r:id="rId12" o:title=""/>
+                  <v:imagedata r:id="rId15" o:title=""/>
                 </v:shape>
                 <v:shape id="AutoShape 30" o:spid="_x0000_s1029" style="position:absolute;left:777;top:152;width:624;height:501;visibility:visible;mso-wrap-style:square;v-text-anchor:top" coordsize="624,501" o:gfxdata="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" path="m31,302r-6,-1l30,303r1,-1xm91,35l89,34r-4,l84,35r,5l85,41r4,l91,40r,-5xm92,45l91,44r-4,l85,45r,4l87,51r4,l92,49r,-4xm97,28l95,26r-4,l89,28r,4l91,33r4,l97,32r,-4xm106,27r-1,-2l101,25r-2,2l99,31r2,2l105,33r1,-2l106,27xm119,26r-1,-2l115,22r-2,-2l112,18r6,1l115,12r-4,4l110,9r-6,3l108,17r-6,1l105,24r4,-4l110,30r2,2l117,32r2,-2l119,26xm127,19r-3,-3l122,16r-3,3l119,21r3,3l124,24r3,-3l127,19xm135,13r-3,-3l130,10r-3,3l127,15r3,3l132,18r3,-3l135,13xm145,14r-3,-3l140,11r-3,3l137,17r3,2l142,19r3,-2l145,14xm150,29r-5,l146,31r,1l147,34r-2,-1l144,32r-1,-2l144,39r1,-2l145,36r2,l146,41r-2,3l140,45r-2,-2l137,39r1,l139,37r3,2l142,37r,-3l138,34r-2,3l138,32r,-2l137,28r-4,-2l130,30r1,3l135,37r-3,-2l128,38r4,4l132,39r3,l136,43r,1l134,47r-4,1l125,50r-1,-4l123,44r-1,l123,43r3,l129,45r-1,-2l128,42r-1,-5l125,40r-1,1l122,42r,-3l123,34r-10,5l118,41r1,2l117,43r-2,1l112,42r4,8l117,47r2,-2l120,44r2,7l114,55r-3,l109,52r-1,-2l109,49r1,-1l112,50r,-2l112,45r-4,l106,49r,-6l105,41r-5,-2l99,43r,1l100,47r5,2l103,49r-3,3l103,55r,-3l106,52r2,3l108,57r-3,3l101,60,97,56r2,-1l100,56r2,l101,55r-1,l96,49r,4l96,55,95,53,94,52r,-3l90,53r4,3l98,59r6,8l109,63r7,-3l120,58r7,-3l132,53r10,-3l143,49r7,-1l149,45r-1,-6l149,37r,-1l149,34r,-1l150,29xm151,22r-3,-3l146,19r-3,3l143,24r3,3l148,27r3,-3l151,22xm224,165r-3,l215,167r-3,2l212,165r,-4l212,157r-4,-4l208,147r,-2l206,139r-2,-4l200,129,188,119r10,4l204,131r8,-6l208,121r-2,-2l203,115r-5,-6l208,103r-7,-4l195,91r-1,-1l194,104,179,97r10,-2l194,104r,-14l191,87r-4,-4l175,77r6,l188,81r3,-4l193,75r1,-2l187,75r-4,-6l176,67r1,-2l179,59r-1,-4l177,53r-2,-4l170,49r-5,2l162,52r,77l155,131r-7,4l143,129r-1,-4l140,117r4,-4l145,111r-1,-2l143,107r-2,-4l137,105r-5,2l134,103r1,-2l128,101r,6l124,105r1,-4l125,97r2,l129,95r7,-2l148,89r3,-2l153,87r2,4l159,91r-2,4l153,91r-5,4l150,97r4,2l150,101r-5,2l148,111r8,l161,123r1,6l162,52r,1l162,65r-5,8l160,75r-4,4l151,83r-7,-4l141,73r7,-2l156,67r6,-2l162,53r-1,-4l152,49r,2l153,53r-5,2l136,57r-8,4l128,85r-3,8l114,93r,-4l105,87r6,-2l119,83r7,-4l128,85r,-24l119,65r-10,6l104,73r-2,-2l102,70r,39l101,123r-5,1l95,111r7,-2l102,70r-1,-1l98,73r-3,2l97,79r-4,l87,81r-4,4l83,91r4,4l94,99r-5,8l88,115r-1,8l83,131r10,1l93,149r5,10l94,165r7,-8l104,147r3,-12l107,133r4,-8l112,131r-1,4l105,151r5,18l103,175r13,-2l117,153r11,-6l121,163r-7,20l106,205r-9,16l82,245,69,265,57,279r-14,6l34,285r-6,-4l28,269r9,-22l75,203r9,-24l84,165,71,159r-13,l52,161r-6,4l44,165r-2,-2l40,163r-11,6l23,181r-6,12l8,199r7,4l27,195r7,-10l27,199r-12,8l4,215,,231,11,217r19,-8l49,197r6,-12l58,179r,-4l56,171r-3,-2l57,167r4,-2l71,165r5,6l76,179r-8,22l29,245r-8,24l21,275r1,6l25,285r-4,2l17,285r-3,-4l14,291r13,6l35,293r6,l38,301r-7,1l37,305r12,-2l58,295r1,-2l62,287r1,-2l69,279r7,-10l81,261r6,-8l86,257r,2l80,271r-5,10l71,293r-3,14l67,323r-9,14l45,337r-4,-4l39,335r-4,4l39,341r,8l30,353r,20l33,381r-1,4l36,383r4,-6l42,371r1,10l41,387r-1,8l43,405r1,-6l50,397r6,4l50,407r-3,12l59,419r-2,-2l56,415r6,-2l70,411r2,4l85,415r1,-4l87,409r8,l95,411r-1,4l100,413r1,-4l101,401r-3,-2l103,397r7,2l107,405r4,-2l113,401r,-4l113,391r-5,-2l103,389r-1,-2l98,385r-14,l86,391r-7,l72,389r-6,-6l61,371,60,357r,-12l72,343r9,-4l85,337r4,-2l107,319r8,-10l120,299r2,-10l122,281r,-10l122,267r13,8l136,285r,16l131,305r-7,4l123,309r-1,4l124,315r6,2l129,323r2,8l135,339r7,6l143,341r,-4l143,331r4,6l150,345r4,6l163,355r-3,-2l161,347r4,l167,349r4,4l175,359r17,l188,355r9,l197,361r-3,4l202,363r2,-6l204,355r-2,-6l209,347r4,4l214,355r6,-6l219,347r-5,-6l208,339r,-2l206,335r-9,-2l191,335r-2,4l185,339r-10,-4l169,331r-6,-4l154,317r-4,-8l150,299r22,-6l172,279r-3,-12l161,257r-5,-4l150,249r-12,-8l144,235r16,-2l169,239r1,-6l174,235r,-2l175,225r3,8l175,241r3,2l181,239r6,1l218,240r,-1l212,231r-6,-6l204,223,189,206r,31l187,239r,-8l189,237r,-31l177,193r1,l182,191r11,10l198,207r4,-12l205,191r3,-4l214,177r7,-8l224,165xm227,269r-4,-2l225,263r1,-4l219,255r-1,-10l217,243r1,-2l187,241r-3,4l189,251r1,-6l198,245r,10l189,253r,12l194,265r,6l190,273r-5,-2l187,275r3,2l198,277r4,-4l204,269r2,6l204,281r-3,l205,283r9,-2l213,269r6,2l222,273r-4,8l223,279r4,-2l227,269xm245,247r-1,-1l244,247r1,xm273,226r,l272,225r-11,l260,225r-3,l256,225r-2,1l253,225r-1,-1l251,224r,-1l250,223r,1l251,224r-1,1l252,226r-1,l250,225r-1,l248,225r-1,1l248,227r,-1l249,226r,2l251,227r,1l250,228r1,1l251,230r,1l252,231r,-1l251,229r1,1l252,229r1,l252,228r1,l253,229r2,l255,228r1,1l256,228r,1l256,230r1,-1l257,228r1,1l259,229r1,l260,230r,-1l260,230r1,1l261,229r,-1l262,229r1,-1l264,228r-1,1l264,230r2,-2l267,227r,-1l268,226r5,xm281,203r-1,l269,203r-3,l265,204r-1,l263,204r,-1l262,202r,2l261,204r1,l262,202r-1,l260,202r1,l261,203r,1l261,203r-1,1l259,204r-1,l259,205r,-1l259,205r1,1l261,205r,1l260,206r1,1l261,208r1,l262,207r1,l262,207r1,-1l263,207r1,l265,206r,1l266,206r,1l265,207r1,l267,206r,1l267,206r,1l268,207r,-1l269,206r-1,1l269,207r,1l269,207r1,-1l271,207r1,-1l272,207r1,-1l274,205r1,l275,204r,1l276,205r1,-1l278,204r3,-1xm287,235r-1,l287,235xm289,234r-2,1l289,235r,-1xm296,236r-2,-2l292,233r-4,3l283,235r3,l281,233r-3,2l273,235r-5,-1l268,240r-6,1l262,240r1,-1l263,238r1,-1l263,236r-1,-1l262,237r-1,l261,238r-1,l260,237r,-1l260,237r2,l262,235r-1,-1l260,233r,6l260,238r-1,l259,239r,1l258,241r-1,l257,239r1,l258,238r,-1l257,238r1,-1l260,238r,1l260,233r-1,l259,236r-1,1l258,236r-1,l258,236r-1,-1l259,236r,-3l258,233r-1,1l257,233r-1,l256,235r-1,1l255,237r,1l254,239r,2l253,241r,-1l251,240r,-1l249,238r,-1l249,235r,-2l248,232r-1,l248,233r,1l247,234r1,1l247,234r-1,l246,233r-1,-1l245,233r,2l246,235r1,l245,235r,2l245,238r,-1l246,237r1,l247,238r-1,1l247,239r,1l246,240r,-1l245,240r2,2l248,241r1,l249,242r,-1l250,241r1,2l253,244r1,l254,245r1,1l254,246r-3,l250,247r-2,1l247,247r,-1l246,245r-1,l244,245r1,1l244,246r1,1l246,247r-1,1l245,247r-2,l242,247r,1l243,248r,1l245,248r,1l244,249r,1l245,251r,1l246,252r,-1l247,249r,2l249,250r,-1l250,250r,1l251,251r,-1l252,250r1,l253,251r1,-1l254,251r,1l254,250r3,1l258,250r,1l259,250r1,l261,249r1,-1l264,249r-1,-1l263,247r9,2l271,247r-2,-1l267,244r9,1l277,245r,-1l277,245r,2l278,247r1,l279,248r-1,l277,249r,-1l277,246r-2,1l274,247r-1,1l274,248r1,l276,248r,1l274,248r,1l274,250r,1l275,251r,-1l276,250r,1l276,252r1,l278,252r-1,l277,251r1,-1l278,251r1,l280,251r,-1l281,249r1,1l283,250r,-1l283,247r-1,l282,246r,-1l284,246r3,l288,245r2,l291,245r1,l292,246r,1l291,248r-1,-1l289,247r,1l288,248r,1l289,248r,1l290,250r,-1l291,249r-1,1l289,250r1,1l291,251r,1l291,251r1,l292,250r,1l293,251r,1l294,252r,-1l294,250r,-1l293,249r,-1l295,249r,-1l294,247r1,l295,246r-1,l294,245r1,l295,244r-1,l293,245r,-1l293,243r-1,l291,243r-1,l287,243r3,l295,242r,-3l294,239r-1,-1l293,241r-4,1l283,242r-8,-1l269,240r,-5l274,236r4,l278,237r5,1l269,240r6,1l284,239r8,l293,239r,2l293,238r-7,l288,236r3,-2l296,236xm297,276r-1,-1l295,275r-2,l294,271r-1,-1l291,267r-2,l289,272r-1,3l286,275r-1,l285,278r1,1l288,279r-2,11l286,289r,5l284,301r,4l283,312r-1,-1l282,316r-10,-5l263,302r-6,-10l256,278r26,38l282,311,259,278r1,l262,278r1,l265,278r19,27l284,301,268,278r,-1l269,277r2,-1l273,276r13,18l286,289,276,276r,-1l281,273r,-1l282,272r3,-1l288,271r1,l289,272r,-5l283,267r-8,5l259,272r-2,-1l254,270r-4,-2l249,271r,-2l248,268r-3,l244,269r,3l245,273r2,l248,273r,-1l247,276r1,l250,289r6,13l266,313r15,7l284,319r3,1l287,325r-1,1l283,326r-1,l282,323r2,1l285,323r,-1l284,321r-3,l279,322r,6l281,329r5,l291,328r,-2l291,322r1,l293,322r,-1l293,319r1,-1l292,317r,-1l293,312r,-11l293,290r,-10l296,280r1,-1l297,276xm298,191r-14,3l284,190r1,-1l292,189r,-2l292,184r5,-1l291,182r-1,5l288,187r1,-1l289,184r-1,2l285,186r-1,2l284,189r-1,l282,190r,6l289,194r7,-2l296,198r-2,l287,198r-1,l285,196r-6,2l280,197r1,-2l281,194r1,-1l281,193r-1,l280,192r,-1l280,194r-1,l278,194r,1l277,195r1,l277,195r,1l277,197r-1,l275,197r,-1l276,195r1,l276,195r,-1l276,193r2,1l278,195r,-1l278,193r2,1l280,191r-1,l278,190r-1,l277,193r-1,l276,192r1,l277,193r,-3l276,190r-1,l275,192r-1,l274,193r-1,l274,193r-1,1l273,195r,1l272,197r,2l272,198r-2,-1l270,196r1,-1l271,194r,-1l270,193r,1l270,195r-1,-1l268,194r1,-1l268,193r-1,l268,193r,1l267,195r1,l269,195r-1,l267,195r,1l266,197r1,l267,196r1,1l268,196r1,1l268,197r,1l269,198r,1l269,200r-2,-1l267,198r-1,1l268,200r1,l270,200r,1l271,200r,1l272,202r-1,1l270,203r10,l276,201r6,1l283,202r,-1l283,202r,2l284,204r1,l285,205r-1,l283,206r,-1l283,204r,-1l282,203r,2l282,206r-1,-1l282,205r,-2l281,203r,1l280,204r,1l280,204r1,l281,205r-1,l280,206r1,1l281,208r1,-1l281,207r1,l282,208r1,l284,208r-1,l283,207r1,l285,208r1,-1l285,206r1,l287,206r1,l289,206r,-2l288,204r,-1l287,202r2,1l292,203r-2,l291,202r1,l293,202r1,l294,203r,1l293,204r-1,l291,204r-1,1l291,205r,1l292,206r1,l292,206r,1l293,207r,1l293,207r1,l294,206r1,l294,206r,1l295,207r,1l296,208r,-1l296,206r-1,l295,205r1,l296,204r,-1l297,204r,-1l296,203r,-1l296,201r-1,1l295,201r,-1l294,200r-1,1l293,200r-2,l290,200r5,l297,199r,-1l298,198r,-6l298,191xm298,214r-2,-1l293,211r-3,3l288,214r-3,-1l285,216r-11,2l274,214r2,l279,214r1,1l285,216r,-3l288,213r1,-1l286,213r-4,-2l279,213r-6,l273,218r-5,1l268,218r1,-1l269,216r1,-1l269,214r-1,l268,213r,-1l268,215r-1,l267,216r-1,l266,215r,2l266,216r-1,l265,217r,-1l264,217r,1l265,218r-1,1l263,219r,-1l263,217r1,l264,216r-1,l264,216r,-1l263,216r,-1l264,215r2,1l266,217r,-2l266,214r,1l267,215r1,l268,212r-1,l266,211r-1,l264,211r-1,l263,212r,-1l262,211r,2l261,213r,1l264,214r-1,l264,214r-1,-1l264,213r,1l265,214r-1,1l264,214r-3,l260,214r,1l260,216r,1l259,217r1,l260,218r,2l259,219r-1,l259,219r-1,l258,218r-1,l255,216r,-1l255,214r,-1l255,211r-1,l254,212r,1l254,214r,-1l254,212r-1,l253,211r-1,l251,212r1,l251,213r1,l253,213r,1l252,213r-1,1l251,215r,1l252,215r,1l253,215r,1l253,217r1,1l254,219r-2,l252,217r-1,2l253,220r1,l254,219r,1l255,220r,1l256,221r,-1l257,221r1,1l259,222r,1l260,223r,1l261,225r11,l270,223r,-1l277,223r1,l279,223r-1,l278,225r2,1l281,226r-1,1l278,228r,-1l278,226r,-1l277,225r,2l277,228r-1,-1l277,227r,-2l276,225r-1,l275,226r,1l275,226r1,l276,227r-1,l275,229r1,1l277,230r-1,-1l277,229r,1l278,231r1,-1l278,230r1,l279,229r1,1l282,229r-1,l281,228r1,l283,228r2,l285,226r-2,-1l284,225r,-1l285,225r4,l290,224r2,-1l293,223r1,l294,224r,1l294,226r-1,l292,226r-1,l290,226r,1l291,227r,1l292,228r1,l292,228r-1,1l292,229r,1l293,230r,1l293,230r1,l294,229r,-1l295,228r-1,2l295,230r1,1l297,230r-1,l296,229r1,-1l296,228r,-1l297,227r,-1l297,225r-1,l297,225r-1,l296,223r1,l297,222r,1l296,223r-1,l295,222r-1,l293,222r-1,l289,221r3,l297,220r,-3l296,216r-1,l295,218r,2l291,220r-6,l279,219r7,-2l295,217r,1l295,216r-8,l291,214r3,-1l298,214xm319,182r-1,-1l316,182r-1,l315,183r,-1l314,182r-2,l312,183r,1l313,185r4,l317,183r1,l319,183r,1l319,183r,-1xm325,312r,xm326,322r-4,l321,322r-2,l318,322r-1,1l316,323r-1,-1l315,321r-1,l313,320r-1,1l313,321r,1l314,323r-1,-1l312,322r-1,l311,323r,1l311,323r1,l312,324r,1l313,324r-1,1l313,325r,1l314,327r,-1l315,326r,-1l315,326r2,l317,325r,-1l317,325r1,l318,326r1,l319,325r1,l321,325r,1l322,327r,-1l322,325r1,1l324,325r,1l325,325r,-1l326,324r,-1l326,322xm329,323r-1,l329,323xm346,309r-1,l346,309xm347,308r-1,1l347,309r,-1xm350,288r-1,l350,288xm352,287r-2,1l352,288r,-1xm354,309r-3,-1l349,307r-3,3l344,310r-2,-1l344,309r1,l339,307r-2,2l335,310r-2,1l333,314r,2l333,314r-6,2l327,315r,-1l328,313r-3,l324,313r,1l324,315r-1,-1l323,313r1,l324,312r-1,l324,312r-1,-1l323,312r,-1l324,311r1,1l328,312r1,l329,311r-1,l328,310r-1,-1l327,311r-1,l327,312r-1,l325,311r1,l327,311r,-2l327,308r-1,l325,308r-1,l324,310r,1l323,310r,-1l323,310r1,l324,308r-1,l322,308r,1l321,311r,1l320,313r,1l320,317r,-1l319,316r,-1l318,314r-2,-1l316,312r,-1l316,310r,-1l316,308r-1,l315,309r,1l315,311r,-2l314,309r,-1l313,308r,1l313,310r1,l314,311r-1,-1l313,311r-1,1l313,313r,-1l314,312r1,l314,313r,1l315,314r,1l314,315r,-1l313,315r1,1l316,315r,1l316,317r1,l317,316r,2l319,319r,1l320,321r1,-1l321,321r,1l326,322r,-1l327,321r2,l329,320r2,l330,323r2,1l331,324r-2,1l329,324r,-1l328,323r-1,l326,324r,1l327,324r,1l328,325r-1,l327,324r,2l327,327r1,l328,326r1,l329,327r,1l330,328r,-1l329,327r1,l330,326r1,l331,327r2,l332,326r1,l335,326r,-1l335,324r-1,-1l335,320r-2,l333,319r1,l337,320r,-1l338,319r2,1l340,321r-1,l339,322r-1,l338,321r-1,l336,321r-1,l336,321r,1l337,322r-2,l335,323r,1l336,324r1,l337,323r,1l336,324r,1l337,326r,-1l338,325r1,l338,324r1,l339,325r1,-1l340,323r1,l340,323r1,l341,322r1,l343,322r-1,l341,321r2,-1l342,319r,-1l340,318r,-1l346,317r3,-1l350,316r,-3l350,312r-1,-1l348,311r,2l348,315r-3,1l338,316r-1,l336,315r4,-1l348,313r,-2l344,312r-1,l334,314r,-3l335,310r1,l337,310r,1l338,311r5,1l344,312r3,-2l350,308r4,1xm355,234r-1,1l354,234r-1,l354,234r1,l354,233r-1,-1l353,231r-2,2l346,232r,-3l346,228r,1l348,230r1,l350,230r1,l352,230r1,-1l353,226r-2,-1l348,222r-2,-1l345,219r1,-2l344,214r,-1l343,212r-1,2l342,215r,3l347,223r5,3l352,228r-1,l351,229r-2,l349,228r-1,l347,228r,-1l345,225r-1,l343,222r-1,-1l339,218r1,-3l340,213r,-1l342,211r,-1l340,207r-1,-2l338,204r,-1l338,202r-1,l336,202r,-1l334,201r,-1l333,201r-1,l330,202r-1,l329,204r1,1l331,204r2,l333,205r,1l330,206r,2l333,207r2,l335,211r-3,-1l331,213r-1,l330,212r-1,-1l328,210r-1,-1l326,208r-2,-1l324,206r,-2l324,202r-1,-1l323,202r,1l323,204r,-1l322,202r-1,-1l320,202r1,l320,203r1,1l322,204r-1,l320,204r,1l320,206r,1l320,206r1,l322,206r,1l322,208r1,l322,209r-1,-1l321,207r-1,2l322,210r1,-1l323,211r1,l324,212r,-1l325,212r1,1l327,216r3,2l329,219r-2,2l326,222r-1,1l323,222r,-1l323,223r-1,1l321,223r2,l323,221r-1,l321,221r-1,l320,222r1,l321,223r-1,1l319,225r1,1l320,225r1,1l322,225r,-1l322,226r1,1l323,228r1,l325,228r-1,-1l325,226r-1,-1l325,225r,1l327,225r,-1l329,224r1,l330,223r2,-1l333,222r,1l333,222r1,-1l334,225r6,l341,228r-2,-1l338,227r-2,l335,227r-2,1l332,230r,2l333,234r2,1l333,235r-1,-1l331,235r-2,l329,234r,-1l328,233r,3l327,235r1,l328,236r,-3l327,233r,1l326,234r,1l326,234r1,l327,235r-1,l327,236r,1l327,238r1,l328,237r1,l329,238r,1l330,239r,-1l329,238r1,l330,237r1,l331,238r1,l333,237r,1l333,237r1,l335,238r1,-1l337,237r1,l339,236r-1,l338,235r,-1l337,234r,-1l337,231r3,-2l341,230r1,1l344,235r5,2l350,234r,1l351,237r-1,1l349,238r-1,l347,238r-1,1l347,239r1,1l349,240r-1,1l349,241r,1l349,243r1,l350,242r1,l351,241r,-1l351,241r,1l352,242r1,1l354,242r-1,l353,241r1,-1l353,240r,-1l354,239r,-1l355,237r,-1l354,236r1,-1l355,234xm355,267r,xm357,266r-2,1l357,267r,-1xm358,288r-3,-1l354,286r-3,3l349,289r-1,l348,291r-2,l337,293r,-4l341,289r1,l342,290r4,1l347,291r1,l348,289r-2,-1l349,288r-5,-2l342,288r-1,l338,288r-2,l336,293r,1l335,293r-6,1l330,293r1,-1l331,291r-1,l331,291r,-1l331,289r-1,l330,288r-1,l329,290r-1,l327,290r1,-1l329,290r,-2l329,287r-1,l328,286r-1,l327,291r-1,l326,292r,1l326,294r-1,-1l325,292r1,l326,291r-1,l326,291r,-1l325,290r1,l327,291r,-5l326,286r,3l325,289r,-1l326,289r,-3l325,286r,1l325,286r-1,l324,288r-1,l323,289r-1,l323,290r-1,1l322,292r,1l322,294r-1,l320,294r-2,-1l318,291r,-1l318,288r-1,-1l317,288r,1l317,290r-1,-2l315,288r,-1l314,288r1,l314,289r1,1l316,290r-1,l314,290r,1l314,292r1,l315,291r,1l316,291r,1l316,293r1,l317,295r-2,l315,293r-1,2l316,296r1,-1l317,296r1,l318,295r,1l319,296r,-1l320,296r1,1l322,297r,1l322,299r-2,l319,299r-2,1l316,299r,-1l315,298r-1,l314,297r-1,l313,298r1,l313,299r1,l315,300r-1,l314,299r-1,l312,299r-1,1l311,301r1,-1l312,301r1,1l314,301r-1,1l314,302r,2l315,304r,-1l316,303r-1,-1l316,302r,1l318,303r,-1l318,303r1,-1l319,303r1,l320,302r1,l322,302r,1l323,303r-1,1l323,304r,-1l323,302r2,1l325,302r1,l325,302r2,1l328,302r,-1l329,300r,1l330,301r,-1l334,300r-1,-1l332,297r-1,-1l338,298r1,-1l339,299r1,1l341,300r-1,l338,301r,-1l338,299r-1,l336,299r,1l335,301r1,-1l336,301r1,l338,301r-2,l336,303r1,l338,303r,-1l338,304r1,l339,303r1,l341,303r1,l342,302r-1,l342,302r1,l344,302r1,l345,301r,-1l344,299r,-1l345,299r4,l349,298r1,l352,297r1,1l353,299r-1,1l351,300r-1,l349,301r1,l350,302r1,l351,301r-1,1l350,303r1,1l351,303r1,l352,302r1,l353,303r-1,l353,303r,1l354,304r,-1l355,302r-1,l354,301r1,l356,300r-1,-1l356,299r-1,l356,298r,-1l356,296r,1l355,297r,-1l354,296r-1,l348,296r,-1l349,295r3,l356,295r,-1l356,292r,-1l355,291r,1l355,294r-4,l345,294r-5,l345,293r3,-1l355,292r,-1l349,291r3,-2l355,287r3,1xm364,267r-3,-1l359,265r-3,3l352,267r-1,l351,270r-14,2l337,267r5,1l346,268r5,2l351,267r3,l355,267r-1,l349,265r-3,2l342,267r-6,-1l336,271r-6,2l330,272r2,-1l331,270r1,l332,269r,-1l331,268r,-1l330,267r,-1l330,269r-1,l328,269r,1l328,271r,-1l327,270r1,1l327,270r,1l327,272r-1,1l325,272r,-1l326,271r,-1l326,269r2,1l328,269r,-1l329,268r1,1l330,266r-1,l328,265r-1,l327,268r-1,l326,267r1,1l327,265r-1,l326,266r-1,-1l324,266r1,1l325,268r-1,l325,268r,-1l324,267r-1,1l323,269r,1l323,271r-1,l323,271r,2l322,273r,-1l321,272r-1,l319,271r-2,-1l317,269r,-2l317,265r-1,-1l316,265r,1l316,267r-1,-1l314,265r,-1l313,265r1,l314,267r1,l314,267r-1,l313,268r,1l314,269r1,l315,270r,1l316,271r,1l314,272r,-1l313,272r2,1l316,273r1,l317,274r1,l318,273r1,2l321,276r1,l323,277r,-1l323,277r1,1l323,278r-1,l320,279r-2,1l318,279r-1,l317,278r,-1l316,277r-1,l314,277r1,l315,278r,1l316,279r-1,l315,278r-1,1l313,279r-1,l312,280r1,l313,279r1,2l315,280r,1l314,281r,1l315,282r,1l316,284r,-1l317,282r,-1l317,282r1,l319,282r,-1l320,281r,1l320,281r,2l321,282r,-1l322,282r1,l324,282r,1l324,282r,1l324,284r1,-2l326,282r1,l327,281r,1l327,283r2,-2l329,280r1,l332,280r,-1l340,280r-1,-1l338,278r-2,-2l335,276r10,1l345,276r1,l345,277r,2l346,279r1,l348,280r-1,l346,280r-1,1l345,280r,-1l345,278r-2,l343,279r-1,l342,280r1,l344,280r,1l342,280r1,3l344,283r-1,l343,282r1,l344,283r,1l345,284r1,l346,283r-1,l346,283r,-1l347,283r2,-1l348,282r1,-1l350,282r1,l351,281r1,l351,279r-1,l350,278r,-1l352,278r3,l356,278r1,-1l358,276r1,1l360,277r,2l360,280r-1,-1l358,279r-1,l357,280r-1,l356,281r1,-1l357,281r1,l359,281r-1,1l357,282r1,l358,283r1,1l359,283r1,l360,282r,-1l360,283r1,l362,284r,-1l362,282r,-1l363,281r-1,l362,280r1,l363,279r-1,l363,279r,-1l362,278r1,l363,277r,-1l362,276r,-1l361,275r-1,l359,275r-1,l355,275r8,-1l363,273r,-2l363,270r-1,l362,273r-4,l352,273r-8,-1l336,274r7,-2l344,272r9,-1l361,271r1,l362,273r,-3l354,270r-2,l354,270r3,-2l360,266r4,1xm369,245r,l368,243r-2,l367,244r,1l367,246r-1,l365,246r,-2l363,233r-1,-3l362,244r-1,-1l360,243r,1l360,245r1,1l343,246r1,-1l343,245r,-1l342,244r-1,l340,245r,-2l339,243r,-1l338,243r-1,l337,245r-1,-1l334,244r,1l334,246r-15,l319,245r1,l320,244r,-1l319,243r-1,1l317,244r,-24l318,220r1,l319,218r,-1l318,217r1,l320,216r1,-1l320,214r-1,l318,214r1,-1l319,212r,-1l318,210r-1,l317,190r1,1l319,191r,-1l319,189r,-1l323,189r5,3l332,195r5,3l342,202r4,5l345,208r,1l345,210r1,1l347,211r-1,1l346,214r1,l348,213r1,l349,214r,1l350,216r1,l352,215r5,9l361,234r1,10l362,230r-3,-9l355,215r-2,-2l352,211r,-1l353,210r1,-1l355,207r-2,-1l351,207r-1,2l349,207r-5,-6l339,196r-11,-7l326,188r-3,-1l323,186r-6,-1l313,185r-1,l311,186r,1l311,189r3,l313,188r,-1l314,187r,27l313,214r-2,l310,215r1,2l313,217r1,-1l314,246r-1,l313,245r,-1l314,243r-3,l311,245r,2l312,248r1,l312,249r,2l313,251r1,-1l315,250r,1l316,251r,1l317,252r2,-1l319,250r,-1l319,250r-2,l317,249r20,l337,252r2,1l340,252r,-3l363,249r,1l361,250r-1,-1l360,251r,1l362,252r2,l364,251r1,l364,250r1,l366,251r2,l367,250r,-1l367,248r-1,l368,248r,-1l369,246r,-1xm412,256r-1,-4l409,252r-4,-4l400,238,389,216r-3,-6l385,208r,-4l386,202r1,-2l388,200r3,-4l392,194r1,l394,192r-4,-6l385,180r-6,-6l377,171r,87l307,258r,-84l316,174r8,2l341,186r8,6l362,206r5,10l375,236r2,12l377,258r,-87l374,168r-8,-8l358,156r5,-4l367,148r,-10l365,136r-3,-4l364,128r2,-6l369,116r2,-6l373,106r1,-2l377,100r5,-6l367,88r4,6l371,100r,4l367,102r-3,-4l363,92r-1,6l359,104r-2,4l361,106r4,l369,108r-2,2l362,115r,27l362,146r-3,4l354,152r-9,-4l334,144r-14,-4l303,140r,34l303,258r-72,l231,248r2,-12l241,216r5,-10l259,192r8,-6l276,180r8,-4l293,174r10,l303,140r-16,l274,144r-11,4l254,152r-5,-2l246,146r,-4l253,134r15,-4l287,128r34,l340,130r15,4l362,142r,-27l360,116r-14,-4l341,110r,-6l342,102r1,-2l349,100r,6l348,108r4,-2l355,100r2,-6l345,90r-4,8l339,102r,-2l338,96r-3,-6l324,90r2,12l328,106r,-4l331,100r3,l337,102r-1,6l330,112r-12,l307,110,306,98r4,l316,102r3,4l318,98r,-4l319,86r-3,4l310,92r-3,2l308,88r4,-4l317,80r-26,l296,84r4,4l301,94r-4,-2l292,90r-3,-4l290,94r,4l289,106r2,-4l298,98r3,l300,110r-10,2l277,112r-5,-4l271,102r2,-2l277,100r2,2l280,106r2,-4l282,100r2,-10l273,90r-3,6l269,102r-1,-2l267,98r-4,-8l251,94r4,12l259,108r-1,-2l259,100r6,l267,104r,6l262,112r-15,4l241,110r-2,-2l243,106r3,l251,108r-1,-2l249,104r-3,-6l245,92r-1,6l241,102r-4,2l236,100r1,-6l240,88r-14,6l231,100r6,10l241,122r4,10l243,136r-2,2l241,148r9,8l242,160r-8,8l228,174r-7,10l215,192r-6,10l205,212r2,2l216,224r5,8l223,236r1,10l225,248r5,6l231,260r,2l303,262r,78l300,340r-3,2l295,344r8,4l319,352r,-4l320,344r3,-2l313,340r-6,l307,262r70,l377,274r-2,10l367,304r-5,8l349,328r-8,6l331,340r-2,2l328,342r-1,2l325,350r-1,4l329,356r28,6l363,362r7,-6l375,352r5,-6l387,336r6,-8l399,318r4,-10l407,296r2,-12l411,272r,-10l411,258r1,-2xm446,223r-1,-2l444,218r-2,-2l442,215r,10l440,228r-1,l438,229r-2,l433,229r-6,-3l425,222r2,-5l428,217r3,-1l434,216r4,2l440,220r1,3l442,225r,-10l441,215r-6,-3l431,211r-6,2l423,215r-3,7l423,229r9,4l436,233r6,-1l444,230r,-1l446,226r,-3xm453,150r,-1l452,147r,-1l450,144r-1,-1l449,150r-1,3l447,155r-5,4l438,159r-2,-3l436,155r,-3l437,150r4,-3l443,146r3,l447,147r2,2l449,150r,-7l448,143r-2,-1l443,142r-4,1l432,149r-2,6l433,159r4,4l443,163r6,-4l451,158r1,-3l453,150xm521,347r-1,-3l519,341r-2,-2l517,345r,7l516,355r-2,2l513,358r-4,l508,357r-2,-2l505,352r,-5l506,344r2,-1l508,342r2,-1l515,341r2,4l517,339r-3,-2l511,337r-2,l507,338r-4,4l501,346r,7l502,357r3,2l506,361r3,1l513,362r3,-1l519,358r1,-1l521,353r,-6xm522,168r,l519,170r3,-2xm545,371r-3,-3l540,365r,7l540,376r-1,3l535,381r-9,-2l523,376r1,-5l525,370r3,-2l530,368r7,1l540,372r,-7l530,364r-4,l521,368r-1,2l519,375r1,3l524,382r3,2l533,385r3,-1l541,381r1,l543,379r2,-8xm546,432r,-2l545,430r-1,l526,431r-19,-7l487,413,450,389r-16,-9l418,373r-14,-2l397,371r-6,1l380,379r-5,5l369,399r-11,18l358,425r1,3l365,434r4,2l385,445r,2l376,451r-11,3l340,458r-11,1l317,460r-13,l291,460r-12,-1l267,458r-24,-4l232,451r-9,-4l223,443r20,-10l249,428r1,-3l250,417,239,399r-6,-15l228,379r-11,-7l211,371r-7,l189,373r-15,7l158,389r-37,24l101,424r-19,7l64,430r-1,l62,430r-1,2l62,433r8,4l97,458r17,l122,456r20,-10l173,424r14,-8l200,410r13,-3l199,421r,14l209,456r7,27l228,490r13,5l258,498r21,2l304,501r25,-1l349,498r17,-3l380,490r12,-7l399,456r11,-21l410,421,394,407r14,3l421,416r13,8l466,446r20,10l494,458r17,l538,437r8,-4l546,432xm614,343r-3,-3l610,339r,6l610,358r-5,5l592,363r-6,-5l586,345r6,-5l605,340r5,5l610,339r-3,-3l589,336r-7,7l582,360r7,7l607,367r4,-4l614,360r,-17xm624,238r-3,-10l611,220r-11,-7l609,216r8,-4l608,206r-2,-8l606,196r-4,-10l591,180r-3,l587,182r-4,-4l579,176r-16,l547,184r,20l554,228r17,18l587,262r7,22l594,294r-8,6l569,300r-6,-8l557,280r-4,-8l546,262r-1,-2l545,282r-3,4l539,288r-4,2l529,286r,-4l534,274r5,-2l544,276r1,6l545,260r-6,-8l541,254r3,2l548,256r3,-2l554,252r1,-4l555,242r-1,-2l551,237r,7l551,248r-2,2l547,252r-3,l541,250r-3,-4l537,244r,-4l537,238r3,-2l544,236r3,2l550,242r1,2l551,237r,-1l549,234r-3,-2l540,232r-3,2l534,236r-1,2l533,242r,2l534,246r-8,-10l526,310r-5,8l516,320r-5,-4l510,310r6,-6l520,302r6,4l526,310r,-74l523,232r-9,-12l514,206r4,-6l520,198r4,-4l526,194r1,-2l533,186r8,-8l543,176r-3,-3l540,176r-10,10l525,192r-7,-4l460,154r2,-8l466,134r7,2l471,136r-2,2l466,142r5,l473,140r-3,8l469,146r-2,-2l465,144r-1,6l467,152r7,4l477,156r2,-2l480,150r-3,-2l473,150r,-2l473,146r2,-2l480,144r1,2l482,148r-1,-4l481,142r1,-2l484,136r6,-2l492,140r-2,4l486,150r2,-2l491,148r2,4l493,154r-4,2l489,152r-5,l481,158r2,2l492,164r4,l498,160r-1,-2l494,158r-2,2l494,156r2,-4l497,152r,4l499,156r1,-2l501,152r-1,-4l510,154r-4,l504,156r-1,2l505,160r2,l509,158r-6,10l503,164r-1,-2l501,160r-2,4l499,168r9,6l511,174r3,-4l513,168r-1,-2l508,168r,-4l510,162r4,l516,164r,2l517,162r1,-2l520,158r6,-2l528,162r-3,4l522,168r2,2l526,172r,4l522,178r,-4l517,172r-1,2l515,178r2,2l523,184r4,2l531,182r-1,-2l525,180r2,-2l530,174r,2l531,178r2,2l533,176r1,-2l534,170r6,6l540,173r-2,-1l539,170r1,-2l541,166r1,-4l543,168r4,4l551,170r-3,-6l550,162r4,-6l553,148r-3,-10l554,144r6,4l564,148r-4,-8l560,138r,-12l559,118r-6,-14l558,106r3,l563,104r-7,-4l552,94r-6,-8l534,80r5,-2l543,76r-1,-4l536,78,531,66r-19,l512,62r-1,-4l504,50r-7,-2l498,52r-1,6l496,62r-4,-3l492,84r-8,2l478,88r-6,2l475,86r-3,-6l484,80r3,4l492,84r,-25l434,2,432,r-2,l430,2r1,l484,70r-4,l476,72r-6,2l468,78r,2l458,86r-9,6l442,98r-3,2l442,106r1,2l440,114r12,-8l464,100r2,6l461,110r-4,l453,112r-4,4l450,118r3,-2l454,120r1,2l458,122r2,-4l462,120r-2,8l459,130r6,-2l469,124r,-6l469,116r,-2l471,114r1,-2l474,118r-2,2l475,120r4,-4l479,112r-1,-4l480,106r5,l489,112r16,l508,106r3,-4l511,100r1,-4l512,92r-2,-2l514,94r1,4l515,102r-4,10l500,120r-12,6l478,134r-1,l464,130r-1,4l459,148r-2,6l458,156r-8,10l444,176r-1,12l440,184r-3,-2l434,180r,-2l435,176r,-4l434,170r-3,-3l431,174r,4l430,180r-2,2l423,182r-2,-2l421,172r1,-2l424,168r3,l428,170r2,2l431,174r,-7l430,166r-2,-2l422,164r-2,2l420,168r-1,l414,164r-5,-4l405,154r-12,l392,156r-3,2l386,160r-3,2l386,166r2,2l390,170r2,-2l400,168r3,4l413,186r8,8l419,196r-4,2l407,196r-8,l396,200r-4,6l398,218r9,16l413,248r3,2l428,254r10,6l439,260r,-4l437,254r-5,-2l428,250r4,l439,252r5,2l443,250r-1,-2l437,242r-3,-4l424,238r,2l423,242r-3,l419,240r1,-4l423,236r-2,-6l415,230r-3,-6l407,216r-3,-6l405,208r4,-2l415,210r28,l446,222r4,10l459,238r12,6l481,246r10,8l495,264r-25,2l456,272r-6,10l448,294r,16l462,310r,12l457,330r-13,4l429,338r-11,2l409,340r-5,2l396,350r-4,4l384,362r3,2l391,362r5,-6l398,354r1,-4l401,352r,2l399,356r-4,8l415,366r1,-8l416,352r-5,-2l417,346r2,2l424,352r,2l430,352r15,-6l469,336r6,-2l484,330r-1,-2l476,322r,-4l476,300r8,-4l498,296r,4l497,304r5,14l514,332r13,8l537,344r4,l546,340r,22l548,368r-3,22l542,392r-13,8l523,414r-3,4l523,420r3,l531,406r2,-4l535,402r-2,6l531,416r-1,4l538,420r13,-6l551,402r-5,l546,398r2,-2l554,396r2,2l556,400r4,-2l561,396r1,-2l562,382r,-6l564,380r3,2l573,382r3,-2l578,378r3,-2l584,374r,-4l584,366r-1,-2l582,362r-1,-1l581,368r-1,l580,372r-2,2l572,378r-4,l566,376r-1,-2l565,372r1,-2l567,366r5,-2l579,364r2,4l581,361r-1,-1l570,360r-6,4l562,366r-1,4l561,358r-1,-8l560,344r1,-4l561,336r,-2l557,332r-3,4l548,336r-9,-8l539,320r,-10l546,302r3,-4l549,296r-1,-6l548,282r3,-2l554,288r3,6l561,298r1,12l569,318r9,4l589,318r-7,l577,312r-3,-6l580,306r5,6l600,312r2,-6l603,302r1,-4l602,300r-6,2l592,302r3,-2l598,298r3,-8l601,282r-7,-24l561,226r-7,-22l554,190r11,-8l576,182r3,2l581,184r-3,4l576,192r,6l584,214r16,10l616,230r8,8xe" fillcolor="black" stroked="f">
                   <v:path arrowok="t" o:connecttype="custom" o:connectlocs="142,171;106,195;179,249;114,245;49,349;111,555;156,405;273,378;262,381;265,359;261,390;251,391;244,397;260,402;290,397;269,392;249,421;281,346;273,347;283,358;292,358;282,363;264,366;259,374;292,378;294,365;317,478;325,465;319,468;326,476;337,476;352,382;324,356;321,374;328,389;354,392;328,441;317,441;315,452;334,452;352,452;345,445;326,421;314,417;315,431;340,432;360,432;343,424;318,343;315,403;366,274;330,264;215,344;436,385;542,520;61,584;569,452;473,288;522,320;470,226;428,322;409,492;581,520" o:connectangles="0,0,0,0,0,0,0,0,0,0,0,0,0,0,0,0,0,0,0,0,0,0,0,0,0,0,0,0,0,0,0,0,0,0,0,0,0,0,0,0,0,0,0,0,0,0,0,0,0,0,0,0,0,0,0,0,0,0,0,0,0,0,0"/>
@@ -15313,39 +15313,6 @@
         <w:rPr>
           <w:b/>
           <w:spacing w:val="-1"/>
-          <w:szCs w:val="20"/>
-        </w:rPr>
-        <w:t xml:space="preserve"> </w:t>
-      </w:r>
-      <w:r>
-        <w:rPr>
-          <w:sz w:val="20"/>
-          <w:szCs w:val="20"/>
-        </w:rPr>
-        <w:t>Email:</w:t>
-      </w:r>
-      <w:r>
-        <w:rPr>
-          <w:spacing w:val="-39"/>
-          <w:sz w:val="20"/>
-          <w:szCs w:val="20"/>
-        </w:rPr>
-        <w:t xml:space="preserve"> </w:t>
-      </w:r>
-      <w:hyperlink r:id="rId13">
-        <w:r>
-          <w:rPr>
-            <w:b/>
-            <w:sz w:val="20"/>
-            <w:szCs w:val="20"/>
-          </w:rPr>
-          <w:t>contactocmc@justice.gov.uk</w:t>
-        </w:r>
-      </w:hyperlink>
-      <w:r>
-        <w:rPr>
-          <w:b/>
-          <w:sz w:val="20"/>
           <w:szCs w:val="20"/>
         </w:rPr>
         <w:t xml:space="preserve"> </w:t>
@@ -15440,7 +15407,7 @@
                           </pic:cNvPicPr>
                         </pic:nvPicPr>
                         <pic:blipFill>
-                          <a:blip r:embed="rId14">
+                          <a:blip r:embed="rId16">
                             <a:extLst>
                               <a:ext uri="{28A0092B-C50C-407E-A947-70E740481C1C}">
                                 <a14:useLocalDpi xmlns:a14="http://schemas.microsoft.com/office/drawing/2010/main" val="0"/>
@@ -15493,7 +15460,7 @@
                           </pic:cNvPicPr>
                         </pic:nvPicPr>
                         <pic:blipFill>
-                          <a:blip r:embed="rId15">
+                          <a:blip r:embed="rId17">
                             <a:extLst>
                               <a:ext uri="{28A0092B-C50C-407E-A947-70E740481C1C}">
                                 <a14:useLocalDpi xmlns:a14="http://schemas.microsoft.com/office/drawing/2010/main" val="0"/>
@@ -15546,7 +15513,7 @@
                           </pic:cNvPicPr>
                         </pic:nvPicPr>
                         <pic:blipFill>
-                          <a:blip r:embed="rId16">
+                          <a:blip r:embed="rId18">
                             <a:extLst>
                               <a:ext uri="{28A0092B-C50C-407E-A947-70E740481C1C}">
                                 <a14:useLocalDpi xmlns:a14="http://schemas.microsoft.com/office/drawing/2010/main" val="0"/>
@@ -15607,13 +15574,13 @@
             <w:pict>
               <v:group w14:anchorId="17160468" id="Group 25" o:spid="_x0000_s1026" style="position:absolute;margin-left:38.85pt;margin-top:8.05pt;width:68pt;height:13.05pt;z-index:15730688;mso-position-horizontal-relative:page" coordorigin="777,161" coordsize="1360,261" o:gfxdata="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">
                 <v:shape id="Picture 28" o:spid="_x0000_s1027" type="#_x0000_t75" style="position:absolute;left:777;top:161;width:336;height:257;visibility:visible;mso-wrap-style:square" o:gfxdata="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">
-                  <v:imagedata r:id="rId17" o:title=""/>
+                  <v:imagedata r:id="rId19" o:title=""/>
                 </v:shape>
                 <v:shape id="Picture 27" o:spid="_x0000_s1028" type="#_x0000_t75" style="position:absolute;left:1150;top:161;width:357;height:261;visibility:visible;mso-wrap-style:square" o:gfxdata="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">
-                  <v:imagedata r:id="rId18" o:title=""/>
+                  <v:imagedata r:id="rId20" o:title=""/>
                 </v:shape>
                 <v:shape id="Picture 26" o:spid="_x0000_s1029" type="#_x0000_t75" style="position:absolute;left:1544;top:161;width:593;height:261;visibility:visible;mso-wrap-style:square" o:gfxdata="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">
-                  <v:imagedata r:id="rId19" o:title=""/>
+                  <v:imagedata r:id="rId21" o:title=""/>
                 </v:shape>
                 <w10:wrap anchorx="page"/>
               </v:group>
@@ -16713,7 +16680,14 @@
           <w:sz w:val="20"/>
           <w:szCs w:val="20"/>
         </w:rPr>
-        <w:t>8:30am to</w:t>
+        <w:t>9</w:t>
+      </w:r>
+      <w:r>
+        <w:rPr>
+          <w:sz w:val="20"/>
+          <w:szCs w:val="20"/>
+        </w:rPr>
+        <w:t>am to</w:t>
       </w:r>
       <w:r>
         <w:rPr>
@@ -16756,7 +16730,7 @@
         </w:rPr>
         <w:t xml:space="preserve"> </w:t>
       </w:r>
-      <w:hyperlink r:id="rId20">
+      <w:hyperlink r:id="rId22">
         <w:r>
           <w:rPr>
             <w:sz w:val="18"/>
@@ -18100,23 +18074,7 @@
           <w:sz w:val="20"/>
           <w:szCs w:val="20"/>
         </w:rPr>
-        <w:t xml:space="preserve">- after creating an account </w:t>
-      </w:r>
-      <w:proofErr w:type="gramStart"/>
-      <w:r>
-        <w:rPr>
-          <w:sz w:val="20"/>
-          <w:szCs w:val="20"/>
-        </w:rPr>
-        <w:t>you’ll</w:t>
-      </w:r>
-      <w:proofErr w:type="gramEnd"/>
-      <w:r>
-        <w:rPr>
-          <w:sz w:val="20"/>
-          <w:szCs w:val="20"/>
-        </w:rPr>
-        <w:t xml:space="preserve"> be sent an email with a link to verify your account, or</w:t>
+        <w:t>- after creating an account you’ll be sent an email with a link to verify your account, or</w:t>
       </w:r>
     </w:p>
     <w:p>
@@ -18525,7 +18483,7 @@
                           </pic:cNvPicPr>
                         </pic:nvPicPr>
                         <pic:blipFill>
-                          <a:blip r:embed="rId21">
+                          <a:blip r:embed="rId23">
                             <a:extLst>
                               <a:ext uri="{28A0092B-C50C-407E-A947-70E740481C1C}">
                                 <a14:useLocalDpi xmlns:a14="http://schemas.microsoft.com/office/drawing/2010/main" val="0"/>
@@ -18578,7 +18536,7 @@
                           </pic:cNvPicPr>
                         </pic:nvPicPr>
                         <pic:blipFill>
-                          <a:blip r:embed="rId22">
+                          <a:blip r:embed="rId24">
                             <a:extLst>
                               <a:ext uri="{28A0092B-C50C-407E-A947-70E740481C1C}">
                                 <a14:useLocalDpi xmlns:a14="http://schemas.microsoft.com/office/drawing/2010/main" val="0"/>
@@ -18748,7 +18706,7 @@
                           </pic:cNvPicPr>
                         </pic:nvPicPr>
                         <pic:blipFill>
-                          <a:blip r:embed="rId21">
+                          <a:blip r:embed="rId23">
                             <a:extLst>
                               <a:ext uri="{28A0092B-C50C-407E-A947-70E740481C1C}">
                                 <a14:useLocalDpi xmlns:a14="http://schemas.microsoft.com/office/drawing/2010/main" val="0"/>
@@ -18801,7 +18759,7 @@
                           </pic:cNvPicPr>
                         </pic:nvPicPr>
                         <pic:blipFill>
-                          <a:blip r:embed="rId22">
+                          <a:blip r:embed="rId24">
                             <a:extLst>
                               <a:ext uri="{28A0092B-C50C-407E-A947-70E740481C1C}">
                                 <a14:useLocalDpi xmlns:a14="http://schemas.microsoft.com/office/drawing/2010/main" val="0"/>
@@ -18854,7 +18812,7 @@
                           </pic:cNvPicPr>
                         </pic:nvPicPr>
                         <pic:blipFill>
-                          <a:blip r:embed="rId22">
+                          <a:blip r:embed="rId24">
                             <a:extLst>
                               <a:ext uri="{28A0092B-C50C-407E-A947-70E740481C1C}">
                                 <a14:useLocalDpi xmlns:a14="http://schemas.microsoft.com/office/drawing/2010/main" val="0"/>
@@ -18907,7 +18865,7 @@
                           </pic:cNvPicPr>
                         </pic:nvPicPr>
                         <pic:blipFill>
-                          <a:blip r:embed="rId22">
+                          <a:blip r:embed="rId24">
                             <a:extLst>
                               <a:ext uri="{28A0092B-C50C-407E-A947-70E740481C1C}">
                                 <a14:useLocalDpi xmlns:a14="http://schemas.microsoft.com/office/drawing/2010/main" val="0"/>
@@ -18960,7 +18918,7 @@
                           </pic:cNvPicPr>
                         </pic:nvPicPr>
                         <pic:blipFill>
-                          <a:blip r:embed="rId23">
+                          <a:blip r:embed="rId25">
                             <a:extLst>
                               <a:ext uri="{28A0092B-C50C-407E-A947-70E740481C1C}">
                                 <a14:useLocalDpi xmlns:a14="http://schemas.microsoft.com/office/drawing/2010/main" val="0"/>
@@ -19388,7 +19346,7 @@
           </mc:Choice>
           <mc:Fallback>
             <w:pict>
-              <v:group w14:anchorId="4810B6E6" id="Group 2" o:spid="_x0000_s1027" style="position:absolute;left:0;text-align:left;margin-left:38.5pt;margin-top:3.35pt;width:51.2pt;height:51.05pt;z-index:15734272;mso-position-horizontal-relative:page" coordorigin="770,67" coordsize="1024,1021" o:gfxdata="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">
+              <v:group w14:anchorId="4810B6E6" id="Group 2" o:spid="_x0000_s1027" style="position:absolute;left:0;text-align:left;margin-left:38.5pt;margin-top:3.35pt;width:51.2pt;height:51.05pt;z-index:15734272;mso-position-horizontal-relative:page" coordorigin="770,67" coordsize="1024,1021" o:gfxdata="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">
                 <v:shape id="Freeform 15" o:spid="_x0000_s1028" style="position:absolute;left:780;top:150;width:612;height:827;visibility:visible;mso-wrap-style:square;v-text-anchor:top" coordsize="612,827" o:gfxdata="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" path="m612,826r-510,l63,818,30,796,8,763,,724,,102,8,62,30,30,63,8,102,r59,e" filled="f" strokecolor="#58595b" strokeweight="1pt">
                   <v:path arrowok="t" o:connecttype="custom" o:connectlocs="612,977;102,977;63,969;30,947;8,914;0,875;0,253;8,213;30,181;63,159;102,151;161,151" o:connectangles="0,0,0,0,0,0,0,0,0,0,0,0"/>
                 </v:shape>
@@ -19413,28 +19371,28 @@
                   <o:lock v:ext="edit" aspectratio="t"/>
                 </v:shapetype>
                 <v:shape id="Picture 13" o:spid="_x0000_s1030" type="#_x0000_t75" style="position:absolute;left:940;top:66;width:136;height:190;visibility:visible;mso-wrap-style:square" o:gfxdata="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">
-                  <v:imagedata r:id="rId24" o:title=""/>
+                  <v:imagedata r:id="rId26" o:title=""/>
                 </v:shape>
                 <v:shape id="Picture 12" o:spid="_x0000_s1031" type="#_x0000_t75" style="position:absolute;left:951;top:500;width:113;height:113;visibility:visible;mso-wrap-style:square" o:gfxdata="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">
-                  <v:imagedata r:id="rId25" o:title=""/>
+                  <v:imagedata r:id="rId27" o:title=""/>
                 </v:shape>
                 <v:shape id="Freeform 11" o:spid="_x0000_s1032" style="position:absolute;left:1507;top:150;width:172;height:558;visibility:visible;mso-wrap-style:square;v-text-anchor:top" coordsize="172,558" o:gfxdata="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" path="m,l69,r40,8l141,30r22,32l171,102r,455e" filled="f" strokecolor="#58595b" strokeweight="1pt">
                   <v:path arrowok="t" o:connecttype="custom" o:connectlocs="0,151;69,151;109,159;141,181;163,213;171,253;171,708" o:connectangles="0,0,0,0,0,0,0"/>
                 </v:shape>
                 <v:shape id="Picture 10" o:spid="_x0000_s1033" type="#_x0000_t75" style="position:absolute;left:1382;top:66;width:136;height:190;visibility:visible;mso-wrap-style:square" o:gfxdata="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">
-                  <v:imagedata r:id="rId24" o:title=""/>
+                  <v:imagedata r:id="rId26" o:title=""/>
                 </v:shape>
                 <v:shape id="Picture 9" o:spid="_x0000_s1034" type="#_x0000_t75" style="position:absolute;left:1169;top:500;width:113;height:113;visibility:visible;mso-wrap-style:square" o:gfxdata="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">
-                  <v:imagedata r:id="rId25" o:title=""/>
+                  <v:imagedata r:id="rId27" o:title=""/>
                 </v:shape>
                 <v:shape id="Picture 8" o:spid="_x0000_s1035" type="#_x0000_t75" style="position:absolute;left:951;top:717;width:113;height:113;visibility:visible;mso-wrap-style:square" o:gfxdata="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">
-                  <v:imagedata r:id="rId25" o:title=""/>
+                  <v:imagedata r:id="rId27" o:title=""/>
                 </v:shape>
                 <v:shape id="Picture 7" o:spid="_x0000_s1036" type="#_x0000_t75" style="position:absolute;left:1169;top:717;width:113;height:113;visibility:visible;mso-wrap-style:square" o:gfxdata="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">
-                  <v:imagedata r:id="rId25" o:title=""/>
+                  <v:imagedata r:id="rId27" o:title=""/>
                 </v:shape>
                 <v:shape id="Picture 6" o:spid="_x0000_s1037" type="#_x0000_t75" style="position:absolute;left:1376;top:500;width:113;height:113;visibility:visible;mso-wrap-style:square" o:gfxdata="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">
-                  <v:imagedata r:id="rId26" o:title=""/>
+                  <v:imagedata r:id="rId28" o:title=""/>
                 </v:shape>
                 <v:shape id="Freeform 5" o:spid="_x0000_s1038" style="position:absolute;left:1401;top:694;width:383;height:383;visibility:visible;mso-wrap-style:square;v-text-anchor:top" coordsize="383,383" o:gfxdata="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" path="m383,192r-15,74l327,327r-61,41l192,383,117,368,56,327,15,266,,192,15,117,56,57,117,16,192,r74,16l327,57r41,60l383,192xe" filled="f" strokecolor="#58595b" strokeweight="1pt">
                   <v:path arrowok="t" o:connecttype="custom" o:connectlocs="383,886;368,960;327,1021;266,1062;192,1077;117,1062;56,1021;15,960;0,886;15,811;56,751;117,710;192,694;266,710;327,751;368,811;383,886" o:connectangles="0,0,0,0,0,0,0,0,0,0,0,0,0,0,0,0,0"/>
@@ -19634,7 +19592,74 @@
           <w:sz w:val="20"/>
           <w:szCs w:val="20"/>
         </w:rPr>
-        <w:t xml:space="preserve">You can check the progress of this claim by signing-in to your money claims account. </w:t>
+        <w:lastRenderedPageBreak/>
+        <w:t>You can check the progress of this claim by signing-in to your money claims account. You’ll be notified by email when there is an update to the claim.</w:t>
+      </w:r>
+    </w:p>
+    <w:p>
+      <w:pPr>
+        <w:spacing w:before="93"/>
+        <w:rPr>
+          <w:b/>
+          <w:sz w:val="20"/>
+          <w:szCs w:val="20"/>
+        </w:rPr>
+      </w:pPr>
+      <w:r>
+        <w:rPr>
+          <w:b/>
+          <w:sz w:val="20"/>
+          <w:szCs w:val="20"/>
+        </w:rPr>
+        <w:t xml:space="preserve">Help if you need support to claim </w:t>
+      </w:r>
+      <w:proofErr w:type="gramStart"/>
+      <w:r>
+        <w:rPr>
+          <w:b/>
+          <w:sz w:val="20"/>
+          <w:szCs w:val="20"/>
+        </w:rPr>
+        <w:t>online</w:t>
+      </w:r>
+      <w:proofErr w:type="gramEnd"/>
+    </w:p>
+    <w:p>
+      <w:pPr>
+        <w:pStyle w:val="BodyText"/>
+        <w:spacing w:before="213"/>
+        <w:rPr>
+          <w:sz w:val="20"/>
+          <w:szCs w:val="20"/>
+        </w:rPr>
+      </w:pPr>
+      <w:r>
+        <w:rPr>
+          <w:sz w:val="20"/>
+          <w:szCs w:val="20"/>
+        </w:rPr>
+        <w:t xml:space="preserve">You can phone the Digital Support helpline if you: </w:t>
+      </w:r>
+    </w:p>
+    <w:p>
+      <w:pPr>
+        <w:pStyle w:val="BodyText"/>
+        <w:numPr>
+          <w:ilvl w:val="0"/>
+          <w:numId w:val="1"/>
+        </w:numPr>
+        <w:spacing w:before="213"/>
+        <w:rPr>
+          <w:sz w:val="20"/>
+          <w:szCs w:val="20"/>
+        </w:rPr>
+      </w:pPr>
+      <w:r>
+        <w:rPr>
+          <w:sz w:val="20"/>
+          <w:szCs w:val="20"/>
+        </w:rPr>
+        <w:t xml:space="preserve">do not feel confident using the </w:t>
       </w:r>
       <w:proofErr w:type="gramStart"/>
       <w:r>
@@ -19642,7 +19667,7 @@
           <w:sz w:val="20"/>
           <w:szCs w:val="20"/>
         </w:rPr>
-        <w:t>You’ll</w:t>
+        <w:t>internet</w:t>
       </w:r>
       <w:proofErr w:type="gramEnd"/>
       <w:r>
@@ -19650,16 +19675,145 @@
           <w:sz w:val="20"/>
           <w:szCs w:val="20"/>
         </w:rPr>
-        <w:t xml:space="preserve"> be notified </w:t>
+        <w:t xml:space="preserve"> </w:t>
+      </w:r>
+    </w:p>
+    <w:p>
+      <w:pPr>
+        <w:pStyle w:val="BodyText"/>
+        <w:numPr>
+          <w:ilvl w:val="0"/>
+          <w:numId w:val="1"/>
+        </w:numPr>
+        <w:spacing w:before="213"/>
+        <w:rPr>
+          <w:sz w:val="20"/>
+          <w:szCs w:val="20"/>
+        </w:rPr>
+      </w:pPr>
+      <w:r>
+        <w:rPr>
+          <w:sz w:val="20"/>
+          <w:szCs w:val="20"/>
+        </w:rPr>
+        <w:t xml:space="preserve">do not have access to a computer or </w:t>
+      </w:r>
+      <w:proofErr w:type="gramStart"/>
+      <w:r>
+        <w:rPr>
+          <w:sz w:val="20"/>
+          <w:szCs w:val="20"/>
+        </w:rPr>
+        <w:t>smartphone</w:t>
+      </w:r>
+      <w:proofErr w:type="gramEnd"/>
+    </w:p>
+    <w:p>
+      <w:pPr>
+        <w:pStyle w:val="BodyText"/>
+        <w:spacing w:before="213"/>
+        <w:rPr>
+          <w:rFonts w:ascii="Segoe UI" w:hAnsi="Segoe UI" w:cs="Segoe UI"/>
+          <w:color w:val="172B4D"/>
+          <w:sz w:val="21"/>
+          <w:szCs w:val="21"/>
+          <w:shd w:val="clear" w:color="auto" w:fill="FFFFFF"/>
+        </w:rPr>
+      </w:pPr>
+    </w:p>
+    <w:p>
+      <w:pPr>
+        <w:pStyle w:val="BodyText"/>
+        <w:spacing w:before="213"/>
+        <w:rPr>
+          <w:sz w:val="20"/>
+          <w:szCs w:val="20"/>
+        </w:rPr>
+      </w:pPr>
+      <w:r>
+        <w:rPr>
+          <w:sz w:val="20"/>
+          <w:szCs w:val="20"/>
+        </w:rPr>
+        <w:t xml:space="preserve">Digital Support helpline </w:t>
       </w:r>
       <w:r>
         <w:rPr>
           <w:sz w:val="20"/>
           <w:szCs w:val="20"/>
         </w:rPr>
-        <w:lastRenderedPageBreak/>
-        <w:t>by email when there is an update to the claim.</w:t>
+        <w:br/>
+        <w:t xml:space="preserve">Telephone: 03300 160051 </w:t>
       </w:r>
+      <w:r>
+        <w:rPr>
+          <w:sz w:val="20"/>
+          <w:szCs w:val="20"/>
+        </w:rPr>
+        <w:br/>
+        <w:t xml:space="preserve">Monday to Friday, 9am to 5pm </w:t>
+      </w:r>
+      <w:r>
+        <w:rPr>
+          <w:sz w:val="20"/>
+          <w:szCs w:val="20"/>
+        </w:rPr>
+        <w:br/>
+        <w:t xml:space="preserve">Closed on bank holidays </w:t>
+      </w:r>
+      <w:r>
+        <w:rPr>
+          <w:sz w:val="20"/>
+          <w:szCs w:val="20"/>
+        </w:rPr>
+        <w:br/>
+        <w:t xml:space="preserve">Text FORM to 60777 and someone will call you </w:t>
+      </w:r>
+      <w:proofErr w:type="gramStart"/>
+      <w:r>
+        <w:rPr>
+          <w:sz w:val="20"/>
+          <w:szCs w:val="20"/>
+        </w:rPr>
+        <w:t>back</w:t>
+      </w:r>
+      <w:proofErr w:type="gramEnd"/>
+    </w:p>
+    <w:p>
+      <w:pPr>
+        <w:pStyle w:val="BodyText"/>
+        <w:spacing w:before="213"/>
+        <w:rPr>
+          <w:sz w:val="20"/>
+          <w:szCs w:val="20"/>
+        </w:rPr>
+      </w:pPr>
+    </w:p>
+    <w:p>
+      <w:pPr>
+        <w:pStyle w:val="BodyText"/>
+        <w:spacing w:before="213"/>
+        <w:rPr>
+          <w:sz w:val="20"/>
+          <w:szCs w:val="20"/>
+        </w:rPr>
+      </w:pPr>
+      <w:r>
+        <w:rPr>
+          <w:sz w:val="20"/>
+          <w:szCs w:val="20"/>
+        </w:rPr>
+        <w:t xml:space="preserve">If you would like to respond by post please go to </w:t>
+      </w:r>
+      <w:hyperlink r:id="rId29" w:tgtFrame="_blank" w:history="1">
+        <w:r>
+          <w:rPr>
+            <w:sz w:val="20"/>
+            <w:szCs w:val="20"/>
+          </w:rPr>
+          <w:t>https://www.gov.uk/respond-to-court-claim-for-money/respond-to-a-claim-by-post</w:t>
+        </w:r>
+      </w:hyperlink>
     </w:p>
     <w:p>
       <w:pPr>
@@ -19722,6 +19876,9 @@
       </w:r>
     </w:p>
     <w:sectPr>
+      <w:footerReference w:type="even" r:id="rId30"/>
+      <w:footerReference w:type="default" r:id="rId31"/>
+      <w:footerReference w:type="first" r:id="rId32"/>
       <w:type w:val="continuous"/>
       <w:pgSz w:w="11910" w:h="16840"/>
       <w:pgMar w:top="460" w:right="640" w:bottom="280" w:left="660" w:header="720" w:footer="720" w:gutter="0"/>
@@ -19729,6 +19886,552 @@
     </w:sectPr>
   </w:body>
 </w:document>
+</file>
+
+<file path=word/endnotes.xml><?xml version="1.0" encoding="utf-8"?>
+<w:endnotes xmlns:wpc="http://schemas.microsoft.com/office/word/2010/wordprocessingCanvas" xmlns:cx="http://schemas.microsoft.com/office/drawing/2014/chartex" xmlns:cx1="http://schemas.microsoft.com/office/drawing/2015/9/8/chartex" xmlns:cx2="http://schemas.microsoft.com/office/drawing/2015/10/21/chartex" xmlns:cx3="http://schemas.microsoft.com/office/drawing/2016/5/9/chartex" xmlns:cx4="http://schemas.microsoft.com/office/drawing/2016/5/10/chartex" xmlns:cx5="http://schemas.microsoft.com/office/drawing/2016/5/11/chartex" xmlns:cx6="http://schemas.microsoft.com/office/drawing/2016/5/12/chartex" xmlns:cx7="http://schemas.microsoft.com/office/drawing/2016/5/13/chartex" xmlns:cx8="http://schemas.microsoft.com/office/drawing/2016/5/14/chartex" xmlns:mc="http://schemas.openxmlformats.org/markup-compatibility/2006" xmlns:aink="http://schemas.microsoft.com/office/drawing/2016/ink" xmlns:am3d="http://schemas.microsoft.com/office/drawing/2017/model3d" xmlns:o="urn:schemas-microsoft-com:office:office" xmlns:oel="http://schemas.microsoft.com/office/2019/extlst" xmlns:r="http://schemas.openxmlformats.org/officeDocument/2006/relationships" xmlns:m="http://schemas.openxmlformats.org/officeDocument/2006/math" xmlns:v="urn:schemas-microsoft-com:vml" xmlns:wp14="http://schemas.microsoft.com/office/word/2010/wordprocessingDrawing" xmlns:wp="http://schemas.openxmlformats.org/drawingml/2006/wordprocessingDrawing" xmlns:w10="urn:schemas-microsoft-com:office:word" xmlns:w="http://schemas.openxmlformats.org/wordprocessingml/2006/main" xmlns:w14="http://schemas.microsoft.com/office/word/2010/wordml" xmlns:w15="http://schemas.microsoft.com/office/word/2012/wordml" xmlns:w16cex="http://schemas.microsoft.com/office/word/2018/wordml/cex" xmlns:w16cid="http://schemas.microsoft.com/office/word/2016/wordml/cid" xmlns:w16="http://schemas.microsoft.com/office/word/2018/wordml" xmlns:w16sdtdh="http://schemas.microsoft.com/office/word/2020/wordml/sdtdatahash" xmlns:w16se="http://schemas.microsoft.com/office/word/2015/wordml/symex" xmlns:wpg="http://schemas.microsoft.com/office/word/2010/wordprocessingGroup" xmlns:wpi="http://schemas.microsoft.com/office/word/2010/wordprocessingInk" xmlns:wne="http://schemas.microsoft.com/office/word/2006/wordml" xmlns:wps="http://schemas.microsoft.com/office/word/2010/wordprocessingShape" mc:Ignorable="w14 w15 w16se w16cid w16 w16cex w16sdtdh wp14">
+  <w:endnote w:type="separator" w:id="-1">
+    <w:p>
+      <w:r>
+        <w:separator/>
+      </w:r>
+    </w:p>
+  </w:endnote>
+  <w:endnote w:type="continuationSeparator" w:id="0">
+    <w:p>
+      <w:r>
+        <w:continuationSeparator/>
+      </w:r>
+    </w:p>
+  </w:endnote>
+</w:endnotes>
+</file>
+
+<file path=word/footer1.xml><?xml version="1.0" encoding="utf-8"?>
+<w:ftr xmlns:wpc="http://schemas.microsoft.com/office/word/2010/wordprocessingCanvas" xmlns:cx="http://schemas.microsoft.com/office/drawing/2014/chartex" xmlns:cx1="http://schemas.microsoft.com/office/drawing/2015/9/8/chartex" xmlns:cx2="http://schemas.microsoft.com/office/drawing/2015/10/21/chartex" xmlns:cx3="http://schemas.microsoft.com/office/drawing/2016/5/9/chartex" xmlns:cx4="http://schemas.microsoft.com/office/drawing/2016/5/10/chartex" xmlns:cx5="http://schemas.microsoft.com/office/drawing/2016/5/11/chartex" xmlns:cx6="http://schemas.microsoft.com/office/drawing/2016/5/12/chartex" xmlns:cx7="http://schemas.microsoft.com/office/drawing/2016/5/13/chartex" xmlns:cx8="http://schemas.microsoft.com/office/drawing/2016/5/14/chartex" xmlns:mc="http://schemas.openxmlformats.org/markup-compatibility/2006" xmlns:aink="http://schemas.microsoft.com/office/drawing/2016/ink" xmlns:am3d="http://schemas.microsoft.com/office/drawing/2017/model3d" xmlns:o="urn:schemas-microsoft-com:office:office" xmlns:oel="http://schemas.microsoft.com/office/2019/extlst" xmlns:r="http://schemas.openxmlformats.org/officeDocument/2006/relationships" xmlns:m="http://schemas.openxmlformats.org/officeDocument/2006/math" xmlns:v="urn:schemas-microsoft-com:vml" xmlns:wp14="http://schemas.microsoft.com/office/word/2010/wordprocessingDrawing" xmlns:wp="http://schemas.openxmlformats.org/drawingml/2006/wordprocessingDrawing" xmlns:w10="urn:schemas-microsoft-com:office:word" xmlns:w="http://schemas.openxmlformats.org/wordprocessingml/2006/main" xmlns:w14="http://schemas.microsoft.com/office/word/2010/wordml" xmlns:w15="http://schemas.microsoft.com/office/word/2012/wordml" xmlns:w16cex="http://schemas.microsoft.com/office/word/2018/wordml/cex" xmlns:w16cid="http://schemas.microsoft.com/office/word/2016/wordml/cid" xmlns:w16="http://schemas.microsoft.com/office/word/2018/wordml" xmlns:w16sdtdh="http://schemas.microsoft.com/office/word/2020/wordml/sdtdatahash" xmlns:w16se="http://schemas.microsoft.com/office/word/2015/wordml/symex" xmlns:wpg="http://schemas.microsoft.com/office/word/2010/wordprocessingGroup" xmlns:wpi="http://schemas.microsoft.com/office/word/2010/wordprocessingInk" xmlns:wne="http://schemas.microsoft.com/office/word/2006/wordml" xmlns:wps="http://schemas.microsoft.com/office/word/2010/wordprocessingShape" mc:Ignorable="w14 w15 w16se w16cid w16 w16cex w16sdtdh wp14">
+  <w:p>
+    <w:pPr>
+      <w:pStyle w:val="Footer"/>
+    </w:pPr>
+    <w:r>
+      <w:rPr>
+        <w:noProof/>
+      </w:rPr>
+      <mc:AlternateContent>
+        <mc:Choice Requires="wps">
+          <w:drawing>
+            <wp:anchor distT="0" distB="0" distL="0" distR="0" simplePos="0" relativeHeight="251659264" behindDoc="0" locked="0" layoutInCell="1" allowOverlap="1" wp14:anchorId="2424C879" wp14:editId="08410DEE">
+              <wp:simplePos x="635" y="635"/>
+              <wp:positionH relativeFrom="page">
+                <wp:align>left</wp:align>
+              </wp:positionH>
+              <wp:positionV relativeFrom="page">
+                <wp:align>bottom</wp:align>
+              </wp:positionV>
+              <wp:extent cx="443865" cy="443865"/>
+              <wp:effectExtent l="0" t="0" r="6350" b="0"/>
+              <wp:wrapNone/>
+              <wp:docPr id="17" name="Text Box 17" descr="Classification: Controlled">
+                <a:extLst xmlns:a="http://schemas.openxmlformats.org/drawingml/2006/main">
+                  <a:ext uri="{5AE41FA2-C0FF-4470-9BD4-5FADCA87CBE2}">
+                    <aclsh:classification xmlns:aclsh="http://schemas.microsoft.com/office/drawing/2020/classificationShape" classificationOutcomeType="ftr"/>
+                  </a:ext>
+                </a:extLst>
+              </wp:docPr>
+              <wp:cNvGraphicFramePr/>
+              <a:graphic xmlns:a="http://schemas.openxmlformats.org/drawingml/2006/main">
+                <a:graphicData uri="http://schemas.microsoft.com/office/word/2010/wordprocessingShape">
+                  <wps:wsp>
+                    <wps:cNvSpPr txBox="1"/>
+                    <wps:spPr>
+                      <a:xfrm>
+                        <a:off x="0" y="0"/>
+                        <a:ext cx="443865" cy="443865"/>
+                      </a:xfrm>
+                      <a:prstGeom prst="rect">
+                        <a:avLst/>
+                      </a:prstGeom>
+                      <a:noFill/>
+                      <a:ln>
+                        <a:noFill/>
+                      </a:ln>
+                    </wps:spPr>
+                    <wps:txbx>
+                      <w:txbxContent>
+                        <w:p>
+                          <w:pPr>
+                            <w:rPr>
+                              <w:rFonts w:ascii="Calibri" w:eastAsia="Calibri" w:hAnsi="Calibri" w:cs="Calibri"/>
+                              <w:noProof/>
+                              <w:color w:val="FF0000"/>
+                              <w:sz w:val="12"/>
+                              <w:szCs w:val="12"/>
+                            </w:rPr>
+                          </w:pPr>
+                          <w:r>
+                            <w:rPr>
+                              <w:rFonts w:ascii="Calibri" w:eastAsia="Calibri" w:hAnsi="Calibri" w:cs="Calibri"/>
+                              <w:noProof/>
+                              <w:color w:val="FF0000"/>
+                              <w:sz w:val="12"/>
+                              <w:szCs w:val="12"/>
+                            </w:rPr>
+                            <w:t>Classification: Controlled</w:t>
+                          </w:r>
+                        </w:p>
+                      </w:txbxContent>
+                    </wps:txbx>
+                    <wps:bodyPr rot="0" spcFirstLastPara="0" vertOverflow="overflow" horzOverflow="overflow" vert="horz" wrap="none" lIns="254000" tIns="0" rIns="0" bIns="190500" numCol="1" spcCol="0" rtlCol="0" fromWordArt="0" anchor="b" anchorCtr="0" forceAA="0" compatLnSpc="1">
+                      <a:prstTxWarp prst="textNoShape">
+                        <a:avLst/>
+                      </a:prstTxWarp>
+                      <a:spAutoFit/>
+                    </wps:bodyPr>
+                  </wps:wsp>
+                </a:graphicData>
+              </a:graphic>
+            </wp:anchor>
+          </w:drawing>
+        </mc:Choice>
+        <mc:Fallback>
+          <w:pict>
+            <v:shapetype w14:anchorId="2424C879" id="_x0000_t202" coordsize="21600,21600" o:spt="202" path="m,l,21600r21600,l21600,xe">
+              <v:stroke joinstyle="miter"/>
+              <v:path gradientshapeok="t" o:connecttype="rect"/>
+            </v:shapetype>
+            <v:shape id="Text Box 17" o:spid="_x0000_s1041" type="#_x0000_t202" alt="Classification: Controlled" style="position:absolute;margin-left:0;margin-top:0;width:34.95pt;height:34.95pt;z-index:251659264;visibility:visible;mso-wrap-style:none;mso-wrap-distance-left:0;mso-wrap-distance-top:0;mso-wrap-distance-right:0;mso-wrap-distance-bottom:0;mso-position-horizontal:left;mso-position-horizontal-relative:page;mso-position-vertical:bottom;mso-position-vertical-relative:page;v-text-anchor:bottom" o:gfxdata="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" filled="f" stroked="f">
+              <v:fill o:detectmouseclick="t"/>
+              <v:textbox style="mso-fit-shape-to-text:t" inset="20pt,0,0,15pt">
+                <w:txbxContent>
+                  <w:p>
+                    <w:pPr>
+                      <w:rPr>
+                        <w:rFonts w:ascii="Calibri" w:eastAsia="Calibri" w:hAnsi="Calibri" w:cs="Calibri"/>
+                        <w:noProof/>
+                        <w:color w:val="FF0000"/>
+                        <w:sz w:val="12"/>
+                        <w:szCs w:val="12"/>
+                      </w:rPr>
+                    </w:pPr>
+                    <w:r>
+                      <w:rPr>
+                        <w:rFonts w:ascii="Calibri" w:eastAsia="Calibri" w:hAnsi="Calibri" w:cs="Calibri"/>
+                        <w:noProof/>
+                        <w:color w:val="FF0000"/>
+                        <w:sz w:val="12"/>
+                        <w:szCs w:val="12"/>
+                      </w:rPr>
+                      <w:t>Classification: Controlled</w:t>
+                    </w:r>
+                  </w:p>
+                </w:txbxContent>
+              </v:textbox>
+              <w10:wrap anchorx="page" anchory="page"/>
+            </v:shape>
+          </w:pict>
+        </mc:Fallback>
+      </mc:AlternateContent>
+    </w:r>
+  </w:p>
+</w:ftr>
+</file>
+
+<file path=word/footer2.xml><?xml version="1.0" encoding="utf-8"?>
+<w:ftr xmlns:wpc="http://schemas.microsoft.com/office/word/2010/wordprocessingCanvas" xmlns:cx="http://schemas.microsoft.com/office/drawing/2014/chartex" xmlns:cx1="http://schemas.microsoft.com/office/drawing/2015/9/8/chartex" xmlns:cx2="http://schemas.microsoft.com/office/drawing/2015/10/21/chartex" xmlns:cx3="http://schemas.microsoft.com/office/drawing/2016/5/9/chartex" xmlns:cx4="http://schemas.microsoft.com/office/drawing/2016/5/10/chartex" xmlns:cx5="http://schemas.microsoft.com/office/drawing/2016/5/11/chartex" xmlns:cx6="http://schemas.microsoft.com/office/drawing/2016/5/12/chartex" xmlns:cx7="http://schemas.microsoft.com/office/drawing/2016/5/13/chartex" xmlns:cx8="http://schemas.microsoft.com/office/drawing/2016/5/14/chartex" xmlns:mc="http://schemas.openxmlformats.org/markup-compatibility/2006" xmlns:aink="http://schemas.microsoft.com/office/drawing/2016/ink" xmlns:am3d="http://schemas.microsoft.com/office/drawing/2017/model3d" xmlns:o="urn:schemas-microsoft-com:office:office" xmlns:oel="http://schemas.microsoft.com/office/2019/extlst" xmlns:r="http://schemas.openxmlformats.org/officeDocument/2006/relationships" xmlns:m="http://schemas.openxmlformats.org/officeDocument/2006/math" xmlns:v="urn:schemas-microsoft-com:vml" xmlns:wp14="http://schemas.microsoft.com/office/word/2010/wordprocessingDrawing" xmlns:wp="http://schemas.openxmlformats.org/drawingml/2006/wordprocessingDrawing" xmlns:w10="urn:schemas-microsoft-com:office:word" xmlns:w="http://schemas.openxmlformats.org/wordprocessingml/2006/main" xmlns:w14="http://schemas.microsoft.com/office/word/2010/wordml" xmlns:w15="http://schemas.microsoft.com/office/word/2012/wordml" xmlns:w16cex="http://schemas.microsoft.com/office/word/2018/wordml/cex" xmlns:w16cid="http://schemas.microsoft.com/office/word/2016/wordml/cid" xmlns:w16="http://schemas.microsoft.com/office/word/2018/wordml" xmlns:w16sdtdh="http://schemas.microsoft.com/office/word/2020/wordml/sdtdatahash" xmlns:w16se="http://schemas.microsoft.com/office/word/2015/wordml/symex" xmlns:wpg="http://schemas.microsoft.com/office/word/2010/wordprocessingGroup" xmlns:wpi="http://schemas.microsoft.com/office/word/2010/wordprocessingInk" xmlns:wne="http://schemas.microsoft.com/office/word/2006/wordml" xmlns:wps="http://schemas.microsoft.com/office/word/2010/wordprocessingShape" mc:Ignorable="w14 w15 w16se w16cid w16 w16cex w16sdtdh wp14">
+  <w:p>
+    <w:pPr>
+      <w:pStyle w:val="Footer"/>
+    </w:pPr>
+    <w:r>
+      <w:rPr>
+        <w:noProof/>
+      </w:rPr>
+      <mc:AlternateContent>
+        <mc:Choice Requires="wps">
+          <w:drawing>
+            <wp:anchor distT="0" distB="0" distL="0" distR="0" simplePos="0" relativeHeight="251660288" behindDoc="0" locked="0" layoutInCell="1" allowOverlap="1" wp14:anchorId="27D6544E" wp14:editId="43C24C09">
+              <wp:simplePos x="419100" y="10073640"/>
+              <wp:positionH relativeFrom="page">
+                <wp:align>left</wp:align>
+              </wp:positionH>
+              <wp:positionV relativeFrom="page">
+                <wp:align>bottom</wp:align>
+              </wp:positionV>
+              <wp:extent cx="443865" cy="443865"/>
+              <wp:effectExtent l="0" t="0" r="6350" b="0"/>
+              <wp:wrapNone/>
+              <wp:docPr id="18" name="Text Box 18" descr="Classification: Controlled">
+                <a:extLst xmlns:a="http://schemas.openxmlformats.org/drawingml/2006/main">
+                  <a:ext uri="{5AE41FA2-C0FF-4470-9BD4-5FADCA87CBE2}">
+                    <aclsh:classification xmlns:aclsh="http://schemas.microsoft.com/office/drawing/2020/classificationShape" classificationOutcomeType="ftr"/>
+                  </a:ext>
+                </a:extLst>
+              </wp:docPr>
+              <wp:cNvGraphicFramePr/>
+              <a:graphic xmlns:a="http://schemas.openxmlformats.org/drawingml/2006/main">
+                <a:graphicData uri="http://schemas.microsoft.com/office/word/2010/wordprocessingShape">
+                  <wps:wsp>
+                    <wps:cNvSpPr txBox="1"/>
+                    <wps:spPr>
+                      <a:xfrm>
+                        <a:off x="0" y="0"/>
+                        <a:ext cx="443865" cy="443865"/>
+                      </a:xfrm>
+                      <a:prstGeom prst="rect">
+                        <a:avLst/>
+                      </a:prstGeom>
+                      <a:noFill/>
+                      <a:ln>
+                        <a:noFill/>
+                      </a:ln>
+                    </wps:spPr>
+                    <wps:txbx>
+                      <w:txbxContent>
+                        <w:p>
+                          <w:pPr>
+                            <w:rPr>
+                              <w:rFonts w:ascii="Calibri" w:eastAsia="Calibri" w:hAnsi="Calibri" w:cs="Calibri"/>
+                              <w:noProof/>
+                              <w:color w:val="FF0000"/>
+                              <w:sz w:val="12"/>
+                              <w:szCs w:val="12"/>
+                            </w:rPr>
+                          </w:pPr>
+                          <w:r>
+                            <w:rPr>
+                              <w:rFonts w:ascii="Calibri" w:eastAsia="Calibri" w:hAnsi="Calibri" w:cs="Calibri"/>
+                              <w:noProof/>
+                              <w:color w:val="FF0000"/>
+                              <w:sz w:val="12"/>
+                              <w:szCs w:val="12"/>
+                            </w:rPr>
+                            <w:t>Classification: Controlled</w:t>
+                          </w:r>
+                        </w:p>
+                      </w:txbxContent>
+                    </wps:txbx>
+                    <wps:bodyPr rot="0" spcFirstLastPara="0" vertOverflow="overflow" horzOverflow="overflow" vert="horz" wrap="none" lIns="254000" tIns="0" rIns="0" bIns="190500" numCol="1" spcCol="0" rtlCol="0" fromWordArt="0" anchor="b" anchorCtr="0" forceAA="0" compatLnSpc="1">
+                      <a:prstTxWarp prst="textNoShape">
+                        <a:avLst/>
+                      </a:prstTxWarp>
+                      <a:spAutoFit/>
+                    </wps:bodyPr>
+                  </wps:wsp>
+                </a:graphicData>
+              </a:graphic>
+            </wp:anchor>
+          </w:drawing>
+        </mc:Choice>
+        <mc:Fallback>
+          <w:pict>
+            <v:shapetype w14:anchorId="27D6544E" id="_x0000_t202" coordsize="21600,21600" o:spt="202" path="m,l,21600r21600,l21600,xe">
+              <v:stroke joinstyle="miter"/>
+              <v:path gradientshapeok="t" o:connecttype="rect"/>
+            </v:shapetype>
+            <v:shape id="Text Box 18" o:spid="_x0000_s1042" type="#_x0000_t202" alt="Classification: Controlled" style="position:absolute;margin-left:0;margin-top:0;width:34.95pt;height:34.95pt;z-index:251660288;visibility:visible;mso-wrap-style:none;mso-wrap-distance-left:0;mso-wrap-distance-top:0;mso-wrap-distance-right:0;mso-wrap-distance-bottom:0;mso-position-horizontal:left;mso-position-horizontal-relative:page;mso-position-vertical:bottom;mso-position-vertical-relative:page;v-text-anchor:bottom" o:gfxdata="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" filled="f" stroked="f">
+              <v:fill o:detectmouseclick="t"/>
+              <v:textbox style="mso-fit-shape-to-text:t" inset="20pt,0,0,15pt">
+                <w:txbxContent>
+                  <w:p>
+                    <w:pPr>
+                      <w:rPr>
+                        <w:rFonts w:ascii="Calibri" w:eastAsia="Calibri" w:hAnsi="Calibri" w:cs="Calibri"/>
+                        <w:noProof/>
+                        <w:color w:val="FF0000"/>
+                        <w:sz w:val="12"/>
+                        <w:szCs w:val="12"/>
+                      </w:rPr>
+                    </w:pPr>
+                    <w:r>
+                      <w:rPr>
+                        <w:rFonts w:ascii="Calibri" w:eastAsia="Calibri" w:hAnsi="Calibri" w:cs="Calibri"/>
+                        <w:noProof/>
+                        <w:color w:val="FF0000"/>
+                        <w:sz w:val="12"/>
+                        <w:szCs w:val="12"/>
+                      </w:rPr>
+                      <w:t>Classification: Controlled</w:t>
+                    </w:r>
+                  </w:p>
+                </w:txbxContent>
+              </v:textbox>
+              <w10:wrap anchorx="page" anchory="page"/>
+            </v:shape>
+          </w:pict>
+        </mc:Fallback>
+      </mc:AlternateContent>
+    </w:r>
+  </w:p>
+</w:ftr>
+</file>
+
+<file path=word/footer3.xml><?xml version="1.0" encoding="utf-8"?>
+<w:ftr xmlns:wpc="http://schemas.microsoft.com/office/word/2010/wordprocessingCanvas" xmlns:cx="http://schemas.microsoft.com/office/drawing/2014/chartex" xmlns:cx1="http://schemas.microsoft.com/office/drawing/2015/9/8/chartex" xmlns:cx2="http://schemas.microsoft.com/office/drawing/2015/10/21/chartex" xmlns:cx3="http://schemas.microsoft.com/office/drawing/2016/5/9/chartex" xmlns:cx4="http://schemas.microsoft.com/office/drawing/2016/5/10/chartex" xmlns:cx5="http://schemas.microsoft.com/office/drawing/2016/5/11/chartex" xmlns:cx6="http://schemas.microsoft.com/office/drawing/2016/5/12/chartex" xmlns:cx7="http://schemas.microsoft.com/office/drawing/2016/5/13/chartex" xmlns:cx8="http://schemas.microsoft.com/office/drawing/2016/5/14/chartex" xmlns:mc="http://schemas.openxmlformats.org/markup-compatibility/2006" xmlns:aink="http://schemas.microsoft.com/office/drawing/2016/ink" xmlns:am3d="http://schemas.microsoft.com/office/drawing/2017/model3d" xmlns:o="urn:schemas-microsoft-com:office:office" xmlns:oel="http://schemas.microsoft.com/office/2019/extlst" xmlns:r="http://schemas.openxmlformats.org/officeDocument/2006/relationships" xmlns:m="http://schemas.openxmlformats.org/officeDocument/2006/math" xmlns:v="urn:schemas-microsoft-com:vml" xmlns:wp14="http://schemas.microsoft.com/office/word/2010/wordprocessingDrawing" xmlns:wp="http://schemas.openxmlformats.org/drawingml/2006/wordprocessingDrawing" xmlns:w10="urn:schemas-microsoft-com:office:word" xmlns:w="http://schemas.openxmlformats.org/wordprocessingml/2006/main" xmlns:w14="http://schemas.microsoft.com/office/word/2010/wordml" xmlns:w15="http://schemas.microsoft.com/office/word/2012/wordml" xmlns:w16cex="http://schemas.microsoft.com/office/word/2018/wordml/cex" xmlns:w16cid="http://schemas.microsoft.com/office/word/2016/wordml/cid" xmlns:w16="http://schemas.microsoft.com/office/word/2018/wordml" xmlns:w16sdtdh="http://schemas.microsoft.com/office/word/2020/wordml/sdtdatahash" xmlns:w16se="http://schemas.microsoft.com/office/word/2015/wordml/symex" xmlns:wpg="http://schemas.microsoft.com/office/word/2010/wordprocessingGroup" xmlns:wpi="http://schemas.microsoft.com/office/word/2010/wordprocessingInk" xmlns:wne="http://schemas.microsoft.com/office/word/2006/wordml" xmlns:wps="http://schemas.microsoft.com/office/word/2010/wordprocessingShape" mc:Ignorable="w14 w15 w16se w16cid w16 w16cex w16sdtdh wp14">
+  <w:p>
+    <w:pPr>
+      <w:pStyle w:val="Footer"/>
+    </w:pPr>
+    <w:r>
+      <w:rPr>
+        <w:noProof/>
+      </w:rPr>
+      <mc:AlternateContent>
+        <mc:Choice Requires="wps">
+          <w:drawing>
+            <wp:anchor distT="0" distB="0" distL="0" distR="0" simplePos="0" relativeHeight="251658240" behindDoc="0" locked="0" layoutInCell="1" allowOverlap="1" wp14:anchorId="2CA937E9" wp14:editId="07B12C1C">
+              <wp:simplePos x="635" y="635"/>
+              <wp:positionH relativeFrom="page">
+                <wp:align>left</wp:align>
+              </wp:positionH>
+              <wp:positionV relativeFrom="page">
+                <wp:align>bottom</wp:align>
+              </wp:positionV>
+              <wp:extent cx="443865" cy="443865"/>
+              <wp:effectExtent l="0" t="0" r="6350" b="0"/>
+              <wp:wrapNone/>
+              <wp:docPr id="16" name="Text Box 16" descr="Classification: Controlled">
+                <a:extLst xmlns:a="http://schemas.openxmlformats.org/drawingml/2006/main">
+                  <a:ext uri="{5AE41FA2-C0FF-4470-9BD4-5FADCA87CBE2}">
+                    <aclsh:classification xmlns:aclsh="http://schemas.microsoft.com/office/drawing/2020/classificationShape" classificationOutcomeType="ftr"/>
+                  </a:ext>
+                </a:extLst>
+              </wp:docPr>
+              <wp:cNvGraphicFramePr/>
+              <a:graphic xmlns:a="http://schemas.openxmlformats.org/drawingml/2006/main">
+                <a:graphicData uri="http://schemas.microsoft.com/office/word/2010/wordprocessingShape">
+                  <wps:wsp>
+                    <wps:cNvSpPr txBox="1"/>
+                    <wps:spPr>
+                      <a:xfrm>
+                        <a:off x="0" y="0"/>
+                        <a:ext cx="443865" cy="443865"/>
+                      </a:xfrm>
+                      <a:prstGeom prst="rect">
+                        <a:avLst/>
+                      </a:prstGeom>
+                      <a:noFill/>
+                      <a:ln>
+                        <a:noFill/>
+                      </a:ln>
+                    </wps:spPr>
+                    <wps:txbx>
+                      <w:txbxContent>
+                        <w:p>
+                          <w:pPr>
+                            <w:rPr>
+                              <w:rFonts w:ascii="Calibri" w:eastAsia="Calibri" w:hAnsi="Calibri" w:cs="Calibri"/>
+                              <w:noProof/>
+                              <w:color w:val="FF0000"/>
+                              <w:sz w:val="12"/>
+                              <w:szCs w:val="12"/>
+                            </w:rPr>
+                          </w:pPr>
+                          <w:r>
+                            <w:rPr>
+                              <w:rFonts w:ascii="Calibri" w:eastAsia="Calibri" w:hAnsi="Calibri" w:cs="Calibri"/>
+                              <w:noProof/>
+                              <w:color w:val="FF0000"/>
+                              <w:sz w:val="12"/>
+                              <w:szCs w:val="12"/>
+                            </w:rPr>
+                            <w:t>Classification: Controlled</w:t>
+                          </w:r>
+                        </w:p>
+                      </w:txbxContent>
+                    </wps:txbx>
+                    <wps:bodyPr rot="0" spcFirstLastPara="0" vertOverflow="overflow" horzOverflow="overflow" vert="horz" wrap="none" lIns="254000" tIns="0" rIns="0" bIns="190500" numCol="1" spcCol="0" rtlCol="0" fromWordArt="0" anchor="b" anchorCtr="0" forceAA="0" compatLnSpc="1">
+                      <a:prstTxWarp prst="textNoShape">
+                        <a:avLst/>
+                      </a:prstTxWarp>
+                      <a:spAutoFit/>
+                    </wps:bodyPr>
+                  </wps:wsp>
+                </a:graphicData>
+              </a:graphic>
+            </wp:anchor>
+          </w:drawing>
+        </mc:Choice>
+        <mc:Fallback>
+          <w:pict>
+            <v:shapetype w14:anchorId="2CA937E9" id="_x0000_t202" coordsize="21600,21600" o:spt="202" path="m,l,21600r21600,l21600,xe">
+              <v:stroke joinstyle="miter"/>
+              <v:path gradientshapeok="t" o:connecttype="rect"/>
+            </v:shapetype>
+            <v:shape id="Text Box 16" o:spid="_x0000_s1043" type="#_x0000_t202" alt="Classification: Controlled" style="position:absolute;margin-left:0;margin-top:0;width:34.95pt;height:34.95pt;z-index:251658240;visibility:visible;mso-wrap-style:none;mso-wrap-distance-left:0;mso-wrap-distance-top:0;mso-wrap-distance-right:0;mso-wrap-distance-bottom:0;mso-position-horizontal:left;mso-position-horizontal-relative:page;mso-position-vertical:bottom;mso-position-vertical-relative:page;v-text-anchor:bottom" o:gfxdata="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" filled="f" stroked="f">
+              <v:fill o:detectmouseclick="t"/>
+              <v:textbox style="mso-fit-shape-to-text:t" inset="20pt,0,0,15pt">
+                <w:txbxContent>
+                  <w:p>
+                    <w:pPr>
+                      <w:rPr>
+                        <w:rFonts w:ascii="Calibri" w:eastAsia="Calibri" w:hAnsi="Calibri" w:cs="Calibri"/>
+                        <w:noProof/>
+                        <w:color w:val="FF0000"/>
+                        <w:sz w:val="12"/>
+                        <w:szCs w:val="12"/>
+                      </w:rPr>
+                    </w:pPr>
+                    <w:r>
+                      <w:rPr>
+                        <w:rFonts w:ascii="Calibri" w:eastAsia="Calibri" w:hAnsi="Calibri" w:cs="Calibri"/>
+                        <w:noProof/>
+                        <w:color w:val="FF0000"/>
+                        <w:sz w:val="12"/>
+                        <w:szCs w:val="12"/>
+                      </w:rPr>
+                      <w:t>Classification: Controlled</w:t>
+                    </w:r>
+                  </w:p>
+                </w:txbxContent>
+              </v:textbox>
+              <w10:wrap anchorx="page" anchory="page"/>
+            </v:shape>
+          </w:pict>
+        </mc:Fallback>
+      </mc:AlternateContent>
+    </w:r>
+  </w:p>
+</w:ftr>
+</file>
+
+<file path=word/footnotes.xml><?xml version="1.0" encoding="utf-8"?>
+<w:footnotes xmlns:wpc="http://schemas.microsoft.com/office/word/2010/wordprocessingCanvas" xmlns:cx="http://schemas.microsoft.com/office/drawing/2014/chartex" xmlns:cx1="http://schemas.microsoft.com/office/drawing/2015/9/8/chartex" xmlns:cx2="http://schemas.microsoft.com/office/drawing/2015/10/21/chartex" xmlns:cx3="http://schemas.microsoft.com/office/drawing/2016/5/9/chartex" xmlns:cx4="http://schemas.microsoft.com/office/drawing/2016/5/10/chartex" xmlns:cx5="http://schemas.microsoft.com/office/drawing/2016/5/11/chartex" xmlns:cx6="http://schemas.microsoft.com/office/drawing/2016/5/12/chartex" xmlns:cx7="http://schemas.microsoft.com/office/drawing/2016/5/13/chartex" xmlns:cx8="http://schemas.microsoft.com/office/drawing/2016/5/14/chartex" xmlns:mc="http://schemas.openxmlformats.org/markup-compatibility/2006" xmlns:aink="http://schemas.microsoft.com/office/drawing/2016/ink" xmlns:am3d="http://schemas.microsoft.com/office/drawing/2017/model3d" xmlns:o="urn:schemas-microsoft-com:office:office" xmlns:oel="http://schemas.microsoft.com/office/2019/extlst" xmlns:r="http://schemas.openxmlformats.org/officeDocument/2006/relationships" xmlns:m="http://schemas.openxmlformats.org/officeDocument/2006/math" xmlns:v="urn:schemas-microsoft-com:vml" xmlns:wp14="http://schemas.microsoft.com/office/word/2010/wordprocessingDrawing" xmlns:wp="http://schemas.openxmlformats.org/drawingml/2006/wordprocessingDrawing" xmlns:w10="urn:schemas-microsoft-com:office:word" xmlns:w="http://schemas.openxmlformats.org/wordprocessingml/2006/main" xmlns:w14="http://schemas.microsoft.com/office/word/2010/wordml" xmlns:w15="http://schemas.microsoft.com/office/word/2012/wordml" xmlns:w16cex="http://schemas.microsoft.com/office/word/2018/wordml/cex" xmlns:w16cid="http://schemas.microsoft.com/office/word/2016/wordml/cid" xmlns:w16="http://schemas.microsoft.com/office/word/2018/wordml" xmlns:w16sdtdh="http://schemas.microsoft.com/office/word/2020/wordml/sdtdatahash" xmlns:w16se="http://schemas.microsoft.com/office/word/2015/wordml/symex" xmlns:wpg="http://schemas.microsoft.com/office/word/2010/wordprocessingGroup" xmlns:wpi="http://schemas.microsoft.com/office/word/2010/wordprocessingInk" xmlns:wne="http://schemas.microsoft.com/office/word/2006/wordml" xmlns:wps="http://schemas.microsoft.com/office/word/2010/wordprocessingShape" mc:Ignorable="w14 w15 w16se w16cid w16 w16cex w16sdtdh wp14">
+  <w:footnote w:type="separator" w:id="-1">
+    <w:p>
+      <w:r>
+        <w:separator/>
+      </w:r>
+    </w:p>
+  </w:footnote>
+  <w:footnote w:type="continuationSeparator" w:id="0">
+    <w:p>
+      <w:r>
+        <w:continuationSeparator/>
+      </w:r>
+    </w:p>
+  </w:footnote>
+</w:footnotes>
+</file>
+
+<file path=word/numbering.xml><?xml version="1.0" encoding="utf-8"?>
+<w:numbering xmlns:wpc="http://schemas.microsoft.com/office/word/2010/wordprocessingCanvas" xmlns:cx="http://schemas.microsoft.com/office/drawing/2014/chartex" xmlns:cx1="http://schemas.microsoft.com/office/drawing/2015/9/8/chartex" xmlns:cx2="http://schemas.microsoft.com/office/drawing/2015/10/21/chartex" xmlns:cx3="http://schemas.microsoft.com/office/drawing/2016/5/9/chartex" xmlns:cx4="http://schemas.microsoft.com/office/drawing/2016/5/10/chartex" xmlns:cx5="http://schemas.microsoft.com/office/drawing/2016/5/11/chartex" xmlns:cx6="http://schemas.microsoft.com/office/drawing/2016/5/12/chartex" xmlns:cx7="http://schemas.microsoft.com/office/drawing/2016/5/13/chartex" xmlns:cx8="http://schemas.microsoft.com/office/drawing/2016/5/14/chartex" xmlns:mc="http://schemas.openxmlformats.org/markup-compatibility/2006" xmlns:aink="http://schemas.microsoft.com/office/drawing/2016/ink" xmlns:am3d="http://schemas.microsoft.com/office/drawing/2017/model3d" xmlns:o="urn:schemas-microsoft-com:office:office" xmlns:oel="http://schemas.microsoft.com/office/2019/extlst" xmlns:r="http://schemas.openxmlformats.org/officeDocument/2006/relationships" xmlns:m="http://schemas.openxmlformats.org/officeDocument/2006/math" xmlns:v="urn:schemas-microsoft-com:vml" xmlns:wp14="http://schemas.microsoft.com/office/word/2010/wordprocessingDrawing" xmlns:wp="http://schemas.openxmlformats.org/drawingml/2006/wordprocessingDrawing" xmlns:w10="urn:schemas-microsoft-com:office:word" xmlns:w="http://schemas.openxmlformats.org/wordprocessingml/2006/main" xmlns:w14="http://schemas.microsoft.com/office/word/2010/wordml" xmlns:w15="http://schemas.microsoft.com/office/word/2012/wordml" xmlns:w16cex="http://schemas.microsoft.com/office/word/2018/wordml/cex" xmlns:w16cid="http://schemas.microsoft.com/office/word/2016/wordml/cid" xmlns:w16="http://schemas.microsoft.com/office/word/2018/wordml" xmlns:w16sdtdh="http://schemas.microsoft.com/office/word/2020/wordml/sdtdatahash" xmlns:w16se="http://schemas.microsoft.com/office/word/2015/wordml/symex" xmlns:wpg="http://schemas.microsoft.com/office/word/2010/wordprocessingGroup" xmlns:wpi="http://schemas.microsoft.com/office/word/2010/wordprocessingInk" xmlns:wne="http://schemas.microsoft.com/office/word/2006/wordml" xmlns:wps="http://schemas.microsoft.com/office/word/2010/wordprocessingShape" mc:Ignorable="w14 w15 w16se w16cid w16 w16cex w16sdtdh wp14">
+  <w:abstractNum w:abstractNumId="0" w15:restartNumberingAfterBreak="0">
+    <w:nsid w:val="027915A1"/>
+    <w:multiLevelType w:val="hybridMultilevel"/>
+    <w:tmpl w:val="F3A6BAD6"/>
+    <w:lvl w:ilvl="0" w:tplc="08090001">
+      <w:start w:val="1"/>
+      <w:numFmt w:val="bullet"/>
+      <w:lvlText w:val=""/>
+      <w:lvlJc w:val="left"/>
+      <w:pPr>
+        <w:ind w:left="720" w:hanging="360"/>
+      </w:pPr>
+      <w:rPr>
+        <w:rFonts w:ascii="Symbol" w:hAnsi="Symbol" w:hint="default"/>
+      </w:rPr>
+    </w:lvl>
+    <w:lvl w:ilvl="1" w:tplc="08090003" w:tentative="1">
+      <w:start w:val="1"/>
+      <w:numFmt w:val="bullet"/>
+      <w:lvlText w:val="o"/>
+      <w:lvlJc w:val="left"/>
+      <w:pPr>
+        <w:ind w:left="1440" w:hanging="360"/>
+      </w:pPr>
+      <w:rPr>
+        <w:rFonts w:ascii="Courier New" w:hAnsi="Courier New" w:cs="Courier New" w:hint="default"/>
+      </w:rPr>
+    </w:lvl>
+    <w:lvl w:ilvl="2" w:tplc="08090005" w:tentative="1">
+      <w:start w:val="1"/>
+      <w:numFmt w:val="bullet"/>
+      <w:lvlText w:val=""/>
+      <w:lvlJc w:val="left"/>
+      <w:pPr>
+        <w:ind w:left="2160" w:hanging="360"/>
+      </w:pPr>
+      <w:rPr>
+        <w:rFonts w:ascii="Wingdings" w:hAnsi="Wingdings" w:hint="default"/>
+      </w:rPr>
+    </w:lvl>
+    <w:lvl w:ilvl="3" w:tplc="08090001" w:tentative="1">
+      <w:start w:val="1"/>
+      <w:numFmt w:val="bullet"/>
+      <w:lvlText w:val=""/>
+      <w:lvlJc w:val="left"/>
+      <w:pPr>
+        <w:ind w:left="2880" w:hanging="360"/>
+      </w:pPr>
+      <w:rPr>
+        <w:rFonts w:ascii="Symbol" w:hAnsi="Symbol" w:hint="default"/>
+      </w:rPr>
+    </w:lvl>
+    <w:lvl w:ilvl="4" w:tplc="08090003" w:tentative="1">
+      <w:start w:val="1"/>
+      <w:numFmt w:val="bullet"/>
+      <w:lvlText w:val="o"/>
+      <w:lvlJc w:val="left"/>
+      <w:pPr>
+        <w:ind w:left="3600" w:hanging="360"/>
+      </w:pPr>
+      <w:rPr>
+        <w:rFonts w:ascii="Courier New" w:hAnsi="Courier New" w:cs="Courier New" w:hint="default"/>
+      </w:rPr>
+    </w:lvl>
+    <w:lvl w:ilvl="5" w:tplc="08090005" w:tentative="1">
+      <w:start w:val="1"/>
+      <w:numFmt w:val="bullet"/>
+      <w:lvlText w:val=""/>
+      <w:lvlJc w:val="left"/>
+      <w:pPr>
+        <w:ind w:left="4320" w:hanging="360"/>
+      </w:pPr>
+      <w:rPr>
+        <w:rFonts w:ascii="Wingdings" w:hAnsi="Wingdings" w:hint="default"/>
+      </w:rPr>
+    </w:lvl>
+    <w:lvl w:ilvl="6" w:tplc="08090001" w:tentative="1">
+      <w:start w:val="1"/>
+      <w:numFmt w:val="bullet"/>
+      <w:lvlText w:val=""/>
+      <w:lvlJc w:val="left"/>
+      <w:pPr>
+        <w:ind w:left="5040" w:hanging="360"/>
+      </w:pPr>
+      <w:rPr>
+        <w:rFonts w:ascii="Symbol" w:hAnsi="Symbol" w:hint="default"/>
+      </w:rPr>
+    </w:lvl>
+    <w:lvl w:ilvl="7" w:tplc="08090003" w:tentative="1">
+      <w:start w:val="1"/>
+      <w:numFmt w:val="bullet"/>
+      <w:lvlText w:val="o"/>
+      <w:lvlJc w:val="left"/>
+      <w:pPr>
+        <w:ind w:left="5760" w:hanging="360"/>
+      </w:pPr>
+      <w:rPr>
+        <w:rFonts w:ascii="Courier New" w:hAnsi="Courier New" w:cs="Courier New" w:hint="default"/>
+      </w:rPr>
+    </w:lvl>
+    <w:lvl w:ilvl="8" w:tplc="08090005" w:tentative="1">
+      <w:start w:val="1"/>
+      <w:numFmt w:val="bullet"/>
+      <w:lvlText w:val=""/>
+      <w:lvlJc w:val="left"/>
+      <w:pPr>
+        <w:ind w:left="6480" w:hanging="360"/>
+      </w:pPr>
+      <w:rPr>
+        <w:rFonts w:ascii="Wingdings" w:hAnsi="Wingdings" w:hint="default"/>
+      </w:rPr>
+    </w:lvl>
+  </w:abstractNum>
+  <w:num w:numId="1" w16cid:durableId="1632008333">
+    <w:abstractNumId w:val="0"/>
+  </w:num>
+</w:numbering>
 </file>
 
 <file path=word/styles.xml><?xml version="1.0" encoding="utf-8"?>
@@ -20151,6 +20854,29 @@
       <w:szCs w:val="24"/>
     </w:rPr>
   </w:style>
+  <w:style w:type="paragraph" w:styleId="Heading3">
+    <w:name w:val="heading 3"/>
+    <w:basedOn w:val="Normal"/>
+    <w:next w:val="Normal"/>
+    <w:link w:val="Heading3Char"/>
+    <w:uiPriority w:val="9"/>
+    <w:semiHidden/>
+    <w:unhideWhenUsed/>
+    <w:qFormat/>
+    <w:rsid w:val="002A648C"/>
+    <w:pPr>
+      <w:keepNext/>
+      <w:keepLines/>
+      <w:spacing w:before="40"/>
+      <w:outlineLvl w:val="2"/>
+    </w:pPr>
+    <w:rPr>
+      <w:rFonts w:asciiTheme="majorHAnsi" w:eastAsiaTheme="majorEastAsia" w:hAnsiTheme="majorHAnsi" w:cstheme="majorBidi"/>
+      <w:color w:val="243F60" w:themeColor="accent1" w:themeShade="7F"/>
+      <w:sz w:val="24"/>
+      <w:szCs w:val="24"/>
+    </w:rPr>
+  </w:style>
   <w:style w:type="character" w:default="1" w:styleId="DefaultParagraphFont">
     <w:name w:val="Default Paragraph Font"/>
     <w:uiPriority w:val="1"/>
@@ -20271,6 +20997,44 @@
       <w:sz w:val="20"/>
       <w:szCs w:val="20"/>
       <w:lang w:val="en-GB" w:eastAsia="en-GB"/>
+    </w:rPr>
+  </w:style>
+  <w:style w:type="character" w:customStyle="1" w:styleId="Heading3Char">
+    <w:name w:val="Heading 3 Char"/>
+    <w:basedOn w:val="DefaultParagraphFont"/>
+    <w:link w:val="Heading3"/>
+    <w:uiPriority w:val="9"/>
+    <w:semiHidden/>
+    <w:rsid w:val="002A648C"/>
+    <w:rPr>
+      <w:rFonts w:asciiTheme="majorHAnsi" w:eastAsiaTheme="majorEastAsia" w:hAnsiTheme="majorHAnsi" w:cstheme="majorBidi"/>
+      <w:color w:val="243F60" w:themeColor="accent1" w:themeShade="7F"/>
+      <w:sz w:val="24"/>
+      <w:szCs w:val="24"/>
+    </w:rPr>
+  </w:style>
+  <w:style w:type="paragraph" w:styleId="Footer">
+    <w:name w:val="footer"/>
+    <w:basedOn w:val="Normal"/>
+    <w:link w:val="FooterChar"/>
+    <w:uiPriority w:val="99"/>
+    <w:unhideWhenUsed/>
+    <w:rsid w:val="0070371F"/>
+    <w:pPr>
+      <w:tabs>
+        <w:tab w:val="center" w:pos="4513"/>
+        <w:tab w:val="right" w:pos="9026"/>
+      </w:tabs>
+    </w:pPr>
+  </w:style>
+  <w:style w:type="character" w:customStyle="1" w:styleId="FooterChar">
+    <w:name w:val="Footer Char"/>
+    <w:basedOn w:val="DefaultParagraphFont"/>
+    <w:link w:val="Footer"/>
+    <w:uiPriority w:val="99"/>
+    <w:rsid w:val="0070371F"/>
+    <w:rPr>
+      <w:rFonts w:ascii="Arial" w:eastAsia="Arial" w:hAnsi="Arial" w:cs="Arial"/>
     </w:rPr>
   </w:style>
 </w:styles>
@@ -20557,4 +21321,10 @@
   <a:objectDefaults/>
   <a:extraClrSchemeLst/>
 </a:theme>
+</file>
+
+<file path=docMetadata/LabelInfo.xml><?xml version="1.0" encoding="utf-8"?>
+<clbl:labelList xmlns:clbl="http://schemas.microsoft.com/office/2020/mipLabelMetadata">
+  <clbl:label id="{95c71a0f-75e1-4c8f-90e2-641c9351dd98}" enabled="1" method="Standard" siteId="{3e0088dc-0629-4ae6-aa8c-813e7a296f50}" contentBits="2" removed="0"/>
+</clbl:labelList>
 </file>
</xml_diff>

<commit_message>
Update PIP letter template (#3113)
Co-authored-by: annika-moorthy <85934693+annika-moorthy@users.noreply.github.com>
Co-authored-by: Harry H <33700332+HarryH96@users.noreply.github.com>
Co-authored-by: TatsyMaslova <95431510+TatsyMaslova@users.noreply.github.com>
Co-authored-by: neeta-hmcts <115545612+neeta-hmcts@users.noreply.github.com>
Co-authored-by: Raja Mani <rajakm@gmail.com>
</commit_message>
<xml_diff>
--- a/docker/docmosis/templates/CV-CMC-LET-ENG-PIP0001.docx
+++ b/docker/docmosis/templates/CV-CMC-LET-ENG-PIP0001.docx
@@ -357,7 +357,7 @@
                           </pic:cNvPicPr>
                         </pic:nvPicPr>
                         <pic:blipFill>
-                          <a:blip r:embed="rId4">
+                          <a:blip r:embed="rId7">
                             <a:extLst>
                               <a:ext uri="{28A0092B-C50C-407E-A947-70E740481C1C}">
                                 <a14:useLocalDpi xmlns:a14="http://schemas.microsoft.com/office/drawing/2010/main" val="0"/>
@@ -440,7 +440,7 @@
                   <o:lock v:ext="edit" aspectratio="t"/>
                 </v:shapetype>
                 <v:shape id="Picture 37" o:spid="_x0000_s1028" type="#_x0000_t75" style="position:absolute;left:1054;top:774;width:256;height:257;visibility:visible;mso-wrap-style:square" o:gfxdata="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">
-                  <v:imagedata r:id="rId5" o:title=""/>
+                  <v:imagedata r:id="rId8" o:title=""/>
                 </v:shape>
                 <w10:wrap anchorx="page"/>
               </v:group>
@@ -494,7 +494,7 @@
                           </pic:cNvPicPr>
                         </pic:nvPicPr>
                         <pic:blipFill>
-                          <a:blip r:embed="rId6">
+                          <a:blip r:embed="rId9">
                             <a:extLst>
                               <a:ext uri="{28A0092B-C50C-407E-A947-70E740481C1C}">
                                 <a14:useLocalDpi xmlns:a14="http://schemas.microsoft.com/office/drawing/2010/main" val="0"/>
@@ -547,7 +547,7 @@
                           </pic:cNvPicPr>
                         </pic:nvPicPr>
                         <pic:blipFill>
-                          <a:blip r:embed="rId7">
+                          <a:blip r:embed="rId10">
                             <a:extLst>
                               <a:ext uri="{28A0092B-C50C-407E-A947-70E740481C1C}">
                                 <a14:useLocalDpi xmlns:a14="http://schemas.microsoft.com/office/drawing/2010/main" val="0"/>
@@ -608,10 +608,10 @@
             <w:pict>
               <v:group w14:anchorId="6BFF61AB" id="Group 33" o:spid="_x0000_s1026" style="position:absolute;margin-left:72.35pt;margin-top:38.45pt;width:51.1pt;height:13.45pt;z-index:15729664;mso-position-horizontal-relative:page" coordorigin="1447,769" coordsize="1022,269" o:gfxdata="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">
                 <v:shape id="Picture 35" o:spid="_x0000_s1027" type="#_x0000_t75" style="position:absolute;left:1446;top:768;width:610;height:269;visibility:visible;mso-wrap-style:square" o:gfxdata="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">
-                  <v:imagedata r:id="rId8" o:title=""/>
+                  <v:imagedata r:id="rId11" o:title=""/>
                 </v:shape>
                 <v:shape id="Picture 34" o:spid="_x0000_s1028" type="#_x0000_t75" style="position:absolute;left:2092;top:789;width:376;height:246;visibility:visible;mso-wrap-style:square" o:gfxdata="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">
-                  <v:imagedata r:id="rId9" o:title=""/>
+                  <v:imagedata r:id="rId12" o:title=""/>
                 </v:shape>
                 <w10:wrap anchorx="page"/>
               </v:group>
@@ -649,7 +649,7 @@
                     <pic:cNvPicPr/>
                   </pic:nvPicPr>
                   <pic:blipFill>
-                    <a:blip r:embed="rId10" cstate="print"/>
+                    <a:blip r:embed="rId13" cstate="print"/>
                     <a:stretch>
                       <a:fillRect/>
                     </a:stretch>
@@ -1948,7 +1948,7 @@
                           </pic:cNvPicPr>
                         </pic:nvPicPr>
                         <pic:blipFill>
-                          <a:blip r:embed="rId11">
+                          <a:blip r:embed="rId14">
                             <a:extLst>
                               <a:ext uri="{28A0092B-C50C-407E-A947-70E740481C1C}">
                                 <a14:useLocalDpi xmlns:a14="http://schemas.microsoft.com/office/drawing/2010/main" val="0"/>
@@ -15253,7 +15253,7 @@
                   <v:path arrowok="t" o:connecttype="custom" o:connectlocs="0,222;10,228;4,208;10,218;11,232;5,242;18,198;7,204;18,198;17,190;28,195;32,183;38,194;51,185;46,195;58,237;47,227;52,246;64,188;58,198;78,196;68,202;78,196;72,179;81,204;85,205;91,226;98,146;93,142;86,146;74,142;86,153;97,164;94,153;104,179;91,179;100,194;74,192;100,194;106,204;117,188;112,198;131,230;119,229;126,242;130,185;124,195;146,186;135,191;146,186;148,190;158,195;160,196;166,206;171,232;165,242;174,210;164,216;174,210;165,222;175,228" o:connectangles="0,0,0,0,0,0,0,0,0,0,0,0,0,0,0,0,0,0,0,0,0,0,0,0,0,0,0,0,0,0,0,0,0,0,0,0,0,0,0,0,0,0,0,0,0,0,0,0,0,0,0,0,0,0,0,0,0,0,0,0,0"/>
                 </v:shape>
                 <v:shape id="Picture 31" o:spid="_x0000_s1028" type="#_x0000_t75" style="position:absolute;left:977;top:426;width:162;height:180;visibility:visible;mso-wrap-style:square" o:gfxdata="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">
-                  <v:imagedata r:id="rId12" o:title=""/>
+                  <v:imagedata r:id="rId15" o:title=""/>
                 </v:shape>
                 <v:shape id="AutoShape 30" o:spid="_x0000_s1029" style="position:absolute;left:777;top:152;width:624;height:501;visibility:visible;mso-wrap-style:square;v-text-anchor:top" coordsize="624,501" o:gfxdata="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" path="m31,302r-6,-1l30,303r1,-1xm91,35l89,34r-4,l84,35r,5l85,41r4,l91,40r,-5xm92,45l91,44r-4,l85,45r,4l87,51r4,l92,49r,-4xm97,28l95,26r-4,l89,28r,4l91,33r4,l97,32r,-4xm106,27r-1,-2l101,25r-2,2l99,31r2,2l105,33r1,-2l106,27xm119,26r-1,-2l115,22r-2,-2l112,18r6,1l115,12r-4,4l110,9r-6,3l108,17r-6,1l105,24r4,-4l110,30r2,2l117,32r2,-2l119,26xm127,19r-3,-3l122,16r-3,3l119,21r3,3l124,24r3,-3l127,19xm135,13r-3,-3l130,10r-3,3l127,15r3,3l132,18r3,-3l135,13xm145,14r-3,-3l140,11r-3,3l137,17r3,2l142,19r3,-2l145,14xm150,29r-5,l146,31r,1l147,34r-2,-1l144,32r-1,-2l144,39r1,-2l145,36r2,l146,41r-2,3l140,45r-2,-2l137,39r1,l139,37r3,2l142,37r,-3l138,34r-2,3l138,32r,-2l137,28r-4,-2l130,30r1,3l135,37r-3,-2l128,38r4,4l132,39r3,l136,43r,1l134,47r-4,1l125,50r-1,-4l123,44r-1,l123,43r3,l129,45r-1,-2l128,42r-1,-5l125,40r-1,1l122,42r,-3l123,34r-10,5l118,41r1,2l117,43r-2,1l112,42r4,8l117,47r2,-2l120,44r2,7l114,55r-3,l109,52r-1,-2l109,49r1,-1l112,50r,-2l112,45r-4,l106,49r,-6l105,41r-5,-2l99,43r,1l100,47r5,2l103,49r-3,3l103,55r,-3l106,52r2,3l108,57r-3,3l101,60,97,56r2,-1l100,56r2,l101,55r-1,l96,49r,4l96,55,95,53,94,52r,-3l90,53r4,3l98,59r6,8l109,63r7,-3l120,58r7,-3l132,53r10,-3l143,49r7,-1l149,45r-1,-6l149,37r,-1l149,34r,-1l150,29xm151,22r-3,-3l146,19r-3,3l143,24r3,3l148,27r3,-3l151,22xm224,165r-3,l215,167r-3,2l212,165r,-4l212,157r-4,-4l208,147r,-2l206,139r-2,-4l200,129,188,119r10,4l204,131r8,-6l208,121r-2,-2l203,115r-5,-6l208,103r-7,-4l195,91r-1,-1l194,104,179,97r10,-2l194,104r,-14l191,87r-4,-4l175,77r6,l188,81r3,-4l193,75r1,-2l187,75r-4,-6l176,67r1,-2l179,59r-1,-4l177,53r-2,-4l170,49r-5,2l162,52r,77l155,131r-7,4l143,129r-1,-4l140,117r4,-4l145,111r-1,-2l143,107r-2,-4l137,105r-5,2l134,103r1,-2l128,101r,6l124,105r1,-4l125,97r2,l129,95r7,-2l148,89r3,-2l153,87r2,4l159,91r-2,4l153,91r-5,4l150,97r4,2l150,101r-5,2l148,111r8,l161,123r1,6l162,52r,1l162,65r-5,8l160,75r-4,4l151,83r-7,-4l141,73r7,-2l156,67r6,-2l162,53r-1,-4l152,49r,2l153,53r-5,2l136,57r-8,4l128,85r-3,8l114,93r,-4l105,87r6,-2l119,83r7,-4l128,85r,-24l119,65r-10,6l104,73r-2,-2l102,70r,39l101,123r-5,1l95,111r7,-2l102,70r-1,-1l98,73r-3,2l97,79r-4,l87,81r-4,4l83,91r4,4l94,99r-5,8l88,115r-1,8l83,131r10,1l93,149r5,10l94,165r7,-8l104,147r3,-12l107,133r4,-8l112,131r-1,4l105,151r5,18l103,175r13,-2l117,153r11,-6l121,163r-7,20l106,205r-9,16l82,245,69,265,57,279r-14,6l34,285r-6,-4l28,269r9,-22l75,203r9,-24l84,165,71,159r-13,l52,161r-6,4l44,165r-2,-2l40,163r-11,6l23,181r-6,12l8,199r7,4l27,195r7,-10l27,199r-12,8l4,215,,231,11,217r19,-8l49,197r6,-12l58,179r,-4l56,171r-3,-2l57,167r4,-2l71,165r5,6l76,179r-8,22l29,245r-8,24l21,275r1,6l25,285r-4,2l17,285r-3,-4l14,291r13,6l35,293r6,l38,301r-7,1l37,305r12,-2l58,295r1,-2l62,287r1,-2l69,279r7,-10l81,261r6,-8l86,257r,2l80,271r-5,10l71,293r-3,14l67,323r-9,14l45,337r-4,-4l39,335r-4,4l39,341r,8l30,353r,20l33,381r-1,4l36,383r4,-6l42,371r1,10l41,387r-1,8l43,405r1,-6l50,397r6,4l50,407r-3,12l59,419r-2,-2l56,415r6,-2l70,411r2,4l85,415r1,-4l87,409r8,l95,411r-1,4l100,413r1,-4l101,401r-3,-2l103,397r7,2l107,405r4,-2l113,401r,-4l113,391r-5,-2l103,389r-1,-2l98,385r-14,l86,391r-7,l72,389r-6,-6l61,371,60,357r,-12l72,343r9,-4l85,337r4,-2l107,319r8,-10l120,299r2,-10l122,281r,-10l122,267r13,8l136,285r,16l131,305r-7,4l123,309r-1,4l124,315r6,2l129,323r2,8l135,339r7,6l143,341r,-4l143,331r4,6l150,345r4,6l163,355r-3,-2l161,347r4,l167,349r4,4l175,359r17,l188,355r9,l197,361r-3,4l202,363r2,-6l204,355r-2,-6l209,347r4,4l214,355r6,-6l219,347r-5,-6l208,339r,-2l206,335r-9,-2l191,335r-2,4l185,339r-10,-4l169,331r-6,-4l154,317r-4,-8l150,299r22,-6l172,279r-3,-12l161,257r-5,-4l150,249r-12,-8l144,235r16,-2l169,239r1,-6l174,235r,-2l175,225r3,8l175,241r3,2l181,239r6,1l218,240r,-1l212,231r-6,-6l204,223,189,206r,31l187,239r,-8l189,237r,-31l177,193r1,l182,191r11,10l198,207r4,-12l205,191r3,-4l214,177r7,-8l224,165xm227,269r-4,-2l225,263r1,-4l219,255r-1,-10l217,243r1,-2l187,241r-3,4l189,251r1,-6l198,245r,10l189,253r,12l194,265r,6l190,273r-5,-2l187,275r3,2l198,277r4,-4l204,269r2,6l204,281r-3,l205,283r9,-2l213,269r6,2l222,273r-4,8l223,279r4,-2l227,269xm245,247r-1,-1l244,247r1,xm273,226r,l272,225r-11,l260,225r-3,l256,225r-2,1l253,225r-1,-1l251,224r,-1l250,223r,1l251,224r-1,1l252,226r-1,l250,225r-1,l248,225r-1,1l248,227r,-1l249,226r,2l251,227r,1l250,228r1,1l251,230r,1l252,231r,-1l251,229r1,1l252,229r1,l252,228r1,l253,229r2,l255,228r1,1l256,228r,1l256,230r1,-1l257,228r1,1l259,229r1,l260,230r,-1l260,230r1,1l261,229r,-1l262,229r1,-1l264,228r-1,1l264,230r2,-2l267,227r,-1l268,226r5,xm281,203r-1,l269,203r-3,l265,204r-1,l263,204r,-1l262,202r,2l261,204r1,l262,202r-1,l260,202r1,l261,203r,1l261,203r-1,1l259,204r-1,l259,205r,-1l259,205r1,1l261,205r,1l260,206r1,1l261,208r1,l262,207r1,l262,207r1,-1l263,207r1,l265,206r,1l266,206r,1l265,207r1,l267,206r,1l267,206r,1l268,207r,-1l269,206r-1,1l269,207r,1l269,207r1,-1l271,207r1,-1l272,207r1,-1l274,205r1,l275,204r,1l276,205r1,-1l278,204r3,-1xm287,235r-1,l287,235xm289,234r-2,1l289,235r,-1xm296,236r-2,-2l292,233r-4,3l283,235r3,l281,233r-3,2l273,235r-5,-1l268,240r-6,1l262,240r1,-1l263,238r1,-1l263,236r-1,-1l262,237r-1,l261,238r-1,l260,237r,-1l260,237r2,l262,235r-1,-1l260,233r,6l260,238r-1,l259,239r,1l258,241r-1,l257,239r1,l258,238r,-1l257,238r1,-1l260,238r,1l260,233r-1,l259,236r-1,1l258,236r-1,l258,236r-1,-1l259,236r,-3l258,233r-1,1l257,233r-1,l256,235r-1,1l255,237r,1l254,239r,2l253,241r,-1l251,240r,-1l249,238r,-1l249,235r,-2l248,232r-1,l248,233r,1l247,234r1,1l247,234r-1,l246,233r-1,-1l245,233r,2l246,235r1,l245,235r,2l245,238r,-1l246,237r1,l247,238r-1,1l247,239r,1l246,240r,-1l245,240r2,2l248,241r1,l249,242r,-1l250,241r1,2l253,244r1,l254,245r1,1l254,246r-3,l250,247r-2,1l247,247r,-1l246,245r-1,l244,245r1,1l244,246r1,1l246,247r-1,1l245,247r-2,l242,247r,1l243,248r,1l245,248r,1l244,249r,1l245,251r,1l246,252r,-1l247,249r,2l249,250r,-1l250,250r,1l251,251r,-1l252,250r1,l253,251r1,-1l254,251r,1l254,250r3,1l258,250r,1l259,250r1,l261,249r1,-1l264,249r-1,-1l263,247r9,2l271,247r-2,-1l267,244r9,1l277,245r,-1l277,245r,2l278,247r1,l279,248r-1,l277,249r,-1l277,246r-2,1l274,247r-1,1l274,248r1,l276,248r,1l274,248r,1l274,250r,1l275,251r,-1l276,250r,1l276,252r1,l278,252r-1,l277,251r1,-1l278,251r1,l280,251r,-1l281,249r1,1l283,250r,-1l283,247r-1,l282,246r,-1l284,246r3,l288,245r2,l291,245r1,l292,246r,1l291,248r-1,-1l289,247r,1l288,248r,1l289,248r,1l290,250r,-1l291,249r-1,1l289,250r1,1l291,251r,1l291,251r1,l292,250r,1l293,251r,1l294,252r,-1l294,250r,-1l293,249r,-1l295,249r,-1l294,247r1,l295,246r-1,l294,245r1,l295,244r-1,l293,245r,-1l293,243r-1,l291,243r-1,l287,243r3,l295,242r,-3l294,239r-1,-1l293,241r-4,1l283,242r-8,-1l269,240r,-5l274,236r4,l278,237r5,1l269,240r6,1l284,239r8,l293,239r,2l293,238r-7,l288,236r3,-2l296,236xm297,276r-1,-1l295,275r-2,l294,271r-1,-1l291,267r-2,l289,272r-1,3l286,275r-1,l285,278r1,1l288,279r-2,11l286,289r,5l284,301r,4l283,312r-1,-1l282,316r-10,-5l263,302r-6,-10l256,278r26,38l282,311,259,278r1,l262,278r1,l265,278r19,27l284,301,268,278r,-1l269,277r2,-1l273,276r13,18l286,289,276,276r,-1l281,273r,-1l282,272r3,-1l288,271r1,l289,272r,-5l283,267r-8,5l259,272r-2,-1l254,270r-4,-2l249,271r,-2l248,268r-3,l244,269r,3l245,273r2,l248,273r,-1l247,276r1,l250,289r6,13l266,313r15,7l284,319r3,1l287,325r-1,1l283,326r-1,l282,323r2,1l285,323r,-1l284,321r-3,l279,322r,6l281,329r5,l291,328r,-2l291,322r1,l293,322r,-1l293,319r1,-1l292,317r,-1l293,312r,-11l293,290r,-10l296,280r1,-1l297,276xm298,191r-14,3l284,190r1,-1l292,189r,-2l292,184r5,-1l291,182r-1,5l288,187r1,-1l289,184r-1,2l285,186r-1,2l284,189r-1,l282,190r,6l289,194r7,-2l296,198r-2,l287,198r-1,l285,196r-6,2l280,197r1,-2l281,194r1,-1l281,193r-1,l280,192r,-1l280,194r-1,l278,194r,1l277,195r1,l277,195r,1l277,197r-1,l275,197r,-1l276,195r1,l276,195r,-1l276,193r2,1l278,195r,-1l278,193r2,1l280,191r-1,l278,190r-1,l277,193r-1,l276,192r1,l277,193r,-3l276,190r-1,l275,192r-1,l274,193r-1,l274,193r-1,1l273,195r,1l272,197r,2l272,198r-2,-1l270,196r1,-1l271,194r,-1l270,193r,1l270,195r-1,-1l268,194r1,-1l268,193r-1,l268,193r,1l267,195r1,l269,195r-1,l267,195r,1l266,197r1,l267,196r1,1l268,196r1,1l268,197r,1l269,198r,1l269,200r-2,-1l267,198r-1,1l268,200r1,l270,200r,1l271,200r,1l272,202r-1,1l270,203r10,l276,201r6,1l283,202r,-1l283,202r,2l284,204r1,l285,205r-1,l283,206r,-1l283,204r,-1l282,203r,2l282,206r-1,-1l282,205r,-2l281,203r,1l280,204r,1l280,204r1,l281,205r-1,l280,206r1,1l281,208r1,-1l281,207r1,l282,208r1,l284,208r-1,l283,207r1,l285,208r1,-1l285,206r1,l287,206r1,l289,206r,-2l288,204r,-1l287,202r2,1l292,203r-2,l291,202r1,l293,202r1,l294,203r,1l293,204r-1,l291,204r-1,1l291,205r,1l292,206r1,l292,206r,1l293,207r,1l293,207r1,l294,206r1,l294,206r,1l295,207r,1l296,208r,-1l296,206r-1,l295,205r1,l296,204r,-1l297,204r,-1l296,203r,-1l296,201r-1,1l295,201r,-1l294,200r-1,1l293,200r-2,l290,200r5,l297,199r,-1l298,198r,-6l298,191xm298,214r-2,-1l293,211r-3,3l288,214r-3,-1l285,216r-11,2l274,214r2,l279,214r1,1l285,216r,-3l288,213r1,-1l286,213r-4,-2l279,213r-6,l273,218r-5,1l268,218r1,-1l269,216r1,-1l269,214r-1,l268,213r,-1l268,215r-1,l267,216r-1,l266,215r,2l266,216r-1,l265,217r,-1l264,217r,1l265,218r-1,1l263,219r,-1l263,217r1,l264,216r-1,l264,216r,-1l263,216r,-1l264,215r2,1l266,217r,-2l266,214r,1l267,215r1,l268,212r-1,l266,211r-1,l264,211r-1,l263,212r,-1l262,211r,2l261,213r,1l264,214r-1,l264,214r-1,-1l264,213r,1l265,214r-1,1l264,214r-3,l260,214r,1l260,216r,1l259,217r1,l260,218r,2l259,219r-1,l259,219r-1,l258,218r-1,l255,216r,-1l255,214r,-1l255,211r-1,l254,212r,1l254,214r,-1l254,212r-1,l253,211r-1,l251,212r1,l251,213r1,l253,213r,1l252,213r-1,1l251,215r,1l252,215r,1l253,215r,1l253,217r1,1l254,219r-2,l252,217r-1,2l253,220r1,l254,219r,1l255,220r,1l256,221r,-1l257,221r1,1l259,222r,1l260,223r,1l261,225r11,l270,223r,-1l277,223r1,l279,223r-1,l278,225r2,1l281,226r-1,1l278,228r,-1l278,226r,-1l277,225r,2l277,228r-1,-1l277,227r,-2l276,225r-1,l275,226r,1l275,226r1,l276,227r-1,l275,229r1,1l277,230r-1,-1l277,229r,1l278,231r1,-1l278,230r1,l279,229r1,1l282,229r-1,l281,228r1,l283,228r2,l285,226r-2,-1l284,225r,-1l285,225r4,l290,224r2,-1l293,223r1,l294,224r,1l294,226r-1,l292,226r-1,l290,226r,1l291,227r,1l292,228r1,l292,228r-1,1l292,229r,1l293,230r,1l293,230r1,l294,229r,-1l295,228r-1,2l295,230r1,1l297,230r-1,l296,229r1,-1l296,228r,-1l297,227r,-1l297,225r-1,l297,225r-1,l296,223r1,l297,222r,1l296,223r-1,l295,222r-1,l293,222r-1,l289,221r3,l297,220r,-3l296,216r-1,l295,218r,2l291,220r-6,l279,219r7,-2l295,217r,1l295,216r-8,l291,214r3,-1l298,214xm319,182r-1,-1l316,182r-1,l315,183r,-1l314,182r-2,l312,183r,1l313,185r4,l317,183r1,l319,183r,1l319,183r,-1xm325,312r,xm326,322r-4,l321,322r-2,l318,322r-1,1l316,323r-1,-1l315,321r-1,l313,320r-1,1l313,321r,1l314,323r-1,-1l312,322r-1,l311,323r,1l311,323r1,l312,324r,1l313,324r-1,1l313,325r,1l314,327r,-1l315,326r,-1l315,326r2,l317,325r,-1l317,325r1,l318,326r1,l319,325r1,l321,325r,1l322,327r,-1l322,325r1,1l324,325r,1l325,325r,-1l326,324r,-1l326,322xm329,323r-1,l329,323xm346,309r-1,l346,309xm347,308r-1,1l347,309r,-1xm350,288r-1,l350,288xm352,287r-2,1l352,288r,-1xm354,309r-3,-1l349,307r-3,3l344,310r-2,-1l344,309r1,l339,307r-2,2l335,310r-2,1l333,314r,2l333,314r-6,2l327,315r,-1l328,313r-3,l324,313r,1l324,315r-1,-1l323,313r1,l324,312r-1,l324,312r-1,-1l323,312r,-1l324,311r1,1l328,312r1,l329,311r-1,l328,310r-1,-1l327,311r-1,l327,312r-1,l325,311r1,l327,311r,-2l327,308r-1,l325,308r-1,l324,310r,1l323,310r,-1l323,310r1,l324,308r-1,l322,308r,1l321,311r,1l320,313r,1l320,317r,-1l319,316r,-1l318,314r-2,-1l316,312r,-1l316,310r,-1l316,308r-1,l315,309r,1l315,311r,-2l314,309r,-1l313,308r,1l313,310r1,l314,311r-1,-1l313,311r-1,1l313,313r,-1l314,312r1,l314,313r,1l315,314r,1l314,315r,-1l313,315r1,1l316,315r,1l316,317r1,l317,316r,2l319,319r,1l320,321r1,-1l321,321r,1l326,322r,-1l327,321r2,l329,320r2,l330,323r2,1l331,324r-2,1l329,324r,-1l328,323r-1,l326,324r,1l327,324r,1l328,325r-1,l327,324r,2l327,327r1,l328,326r1,l329,327r,1l330,328r,-1l329,327r1,l330,326r1,l331,327r2,l332,326r1,l335,326r,-1l335,324r-1,-1l335,320r-2,l333,319r1,l337,320r,-1l338,319r2,1l340,321r-1,l339,322r-1,l338,321r-1,l336,321r-1,l336,321r,1l337,322r-2,l335,323r,1l336,324r1,l337,323r,1l336,324r,1l337,326r,-1l338,325r1,l338,324r1,l339,325r1,-1l340,323r1,l340,323r1,l341,322r1,l343,322r-1,l341,321r2,-1l342,319r,-1l340,318r,-1l346,317r3,-1l350,316r,-3l350,312r-1,-1l348,311r,2l348,315r-3,1l338,316r-1,l336,315r4,-1l348,313r,-2l344,312r-1,l334,314r,-3l335,310r1,l337,310r,1l338,311r5,1l344,312r3,-2l350,308r4,1xm355,234r-1,1l354,234r-1,l354,234r1,l354,233r-1,-1l353,231r-2,2l346,232r,-3l346,228r,1l348,230r1,l350,230r1,l352,230r1,-1l353,226r-2,-1l348,222r-2,-1l345,219r1,-2l344,214r,-1l343,212r-1,2l342,215r,3l347,223r5,3l352,228r-1,l351,229r-2,l349,228r-1,l347,228r,-1l345,225r-1,l343,222r-1,-1l339,218r1,-3l340,213r,-1l342,211r,-1l340,207r-1,-2l338,204r,-1l338,202r-1,l336,202r,-1l334,201r,-1l333,201r-1,l330,202r-1,l329,204r1,1l331,204r2,l333,205r,1l330,206r,2l333,207r2,l335,211r-3,-1l331,213r-1,l330,212r-1,-1l328,210r-1,-1l326,208r-2,-1l324,206r,-2l324,202r-1,-1l323,202r,1l323,204r,-1l322,202r-1,-1l320,202r1,l320,203r1,1l322,204r-1,l320,204r,1l320,206r,1l320,206r1,l322,206r,1l322,208r1,l322,209r-1,-1l321,207r-1,2l322,210r1,-1l323,211r1,l324,212r,-1l325,212r1,1l327,216r3,2l329,219r-2,2l326,222r-1,1l323,222r,-1l323,223r-1,1l321,223r2,l323,221r-1,l321,221r-1,l320,222r1,l321,223r-1,1l319,225r1,1l320,225r1,1l322,225r,-1l322,226r1,1l323,228r1,l325,228r-1,-1l325,226r-1,-1l325,225r,1l327,225r,-1l329,224r1,l330,223r2,-1l333,222r,1l333,222r1,-1l334,225r6,l341,228r-2,-1l338,227r-2,l335,227r-2,1l332,230r,2l333,234r2,1l333,235r-1,-1l331,235r-2,l329,234r,-1l328,233r,3l327,235r1,l328,236r,-3l327,233r,1l326,234r,1l326,234r1,l327,235r-1,l327,236r,1l327,238r1,l328,237r1,l329,238r,1l330,239r,-1l329,238r1,l330,237r1,l331,238r1,l333,237r,1l333,237r1,l335,238r1,-1l337,237r1,l339,236r-1,l338,235r,-1l337,234r,-1l337,231r3,-2l341,230r1,1l344,235r5,2l350,234r,1l351,237r-1,1l349,238r-1,l347,238r-1,1l347,239r1,1l349,240r-1,1l349,241r,1l349,243r1,l350,242r1,l351,241r,-1l351,241r,1l352,242r1,1l354,242r-1,l353,241r1,-1l353,240r,-1l354,239r,-1l355,237r,-1l354,236r1,-1l355,234xm355,267r,xm357,266r-2,1l357,267r,-1xm358,288r-3,-1l354,286r-3,3l349,289r-1,l348,291r-2,l337,293r,-4l341,289r1,l342,290r4,1l347,291r1,l348,289r-2,-1l349,288r-5,-2l342,288r-1,l338,288r-2,l336,293r,1l335,293r-6,1l330,293r1,-1l331,291r-1,l331,291r,-1l331,289r-1,l330,288r-1,l329,290r-1,l327,290r1,-1l329,290r,-2l329,287r-1,l328,286r-1,l327,291r-1,l326,292r,1l326,294r-1,-1l325,292r1,l326,291r-1,l326,291r,-1l325,290r1,l327,291r,-5l326,286r,3l325,289r,-1l326,289r,-3l325,286r,1l325,286r-1,l324,288r-1,l323,289r-1,l323,290r-1,1l322,292r,1l322,294r-1,l320,294r-2,-1l318,291r,-1l318,288r-1,-1l317,288r,1l317,290r-1,-2l315,288r,-1l314,288r1,l314,289r1,1l316,290r-1,l314,290r,1l314,292r1,l315,291r,1l316,291r,1l316,293r1,l317,295r-2,l315,293r-1,2l316,296r1,-1l317,296r1,l318,295r,1l319,296r,-1l320,296r1,1l322,297r,1l322,299r-2,l319,299r-2,1l316,299r,-1l315,298r-1,l314,297r-1,l313,298r1,l313,299r1,l315,300r-1,l314,299r-1,l312,299r-1,1l311,301r1,-1l312,301r1,1l314,301r-1,1l314,302r,2l315,304r,-1l316,303r-1,-1l316,302r,1l318,303r,-1l318,303r1,-1l319,303r1,l320,302r1,l322,302r,1l323,303r-1,1l323,304r,-1l323,302r2,1l325,302r1,l325,302r2,1l328,302r,-1l329,300r,1l330,301r,-1l334,300r-1,-1l332,297r-1,-1l338,298r1,-1l339,299r1,1l341,300r-1,l338,301r,-1l338,299r-1,l336,299r,1l335,301r1,-1l336,301r1,l338,301r-2,l336,303r1,l338,303r,-1l338,304r1,l339,303r1,l341,303r1,l342,302r-1,l342,302r1,l344,302r1,l345,301r,-1l344,299r,-1l345,299r4,l349,298r1,l352,297r1,1l353,299r-1,1l351,300r-1,l349,301r1,l350,302r1,l351,301r-1,1l350,303r1,1l351,303r1,l352,302r1,l353,303r-1,l353,303r,1l354,304r,-1l355,302r-1,l354,301r1,l356,300r-1,-1l356,299r-1,l356,298r,-1l356,296r,1l355,297r,-1l354,296r-1,l348,296r,-1l349,295r3,l356,295r,-1l356,292r,-1l355,291r,1l355,294r-4,l345,294r-5,l345,293r3,-1l355,292r,-1l349,291r3,-2l355,287r3,1xm364,267r-3,-1l359,265r-3,3l352,267r-1,l351,270r-14,2l337,267r5,1l346,268r5,2l351,267r3,l355,267r-1,l349,265r-3,2l342,267r-6,-1l336,271r-6,2l330,272r2,-1l331,270r1,l332,269r,-1l331,268r,-1l330,267r,-1l330,269r-1,l328,269r,1l328,271r,-1l327,270r1,1l327,270r,1l327,272r-1,1l325,272r,-1l326,271r,-1l326,269r2,1l328,269r,-1l329,268r1,1l330,266r-1,l328,265r-1,l327,268r-1,l326,267r1,1l327,265r-1,l326,266r-1,-1l324,266r1,1l325,268r-1,l325,268r,-1l324,267r-1,1l323,269r,1l323,271r-1,l323,271r,2l322,273r,-1l321,272r-1,l319,271r-2,-1l317,269r,-2l317,265r-1,-1l316,265r,1l316,267r-1,-1l314,265r,-1l313,265r1,l314,267r1,l314,267r-1,l313,268r,1l314,269r1,l315,270r,1l316,271r,1l314,272r,-1l313,272r2,1l316,273r1,l317,274r1,l318,273r1,2l321,276r1,l323,277r,-1l323,277r1,1l323,278r-1,l320,279r-2,1l318,279r-1,l317,278r,-1l316,277r-1,l314,277r1,l315,278r,1l316,279r-1,l315,278r-1,1l313,279r-1,l312,280r1,l313,279r1,2l315,280r,1l314,281r,1l315,282r,1l316,284r,-1l317,282r,-1l317,282r1,l319,282r,-1l320,281r,1l320,281r,2l321,282r,-1l322,282r1,l324,282r,1l324,282r,1l324,284r1,-2l326,282r1,l327,281r,1l327,283r2,-2l329,280r1,l332,280r,-1l340,280r-1,-1l338,278r-2,-2l335,276r10,1l345,276r1,l345,277r,2l346,279r1,l348,280r-1,l346,280r-1,1l345,280r,-1l345,278r-2,l343,279r-1,l342,280r1,l344,280r,1l342,280r1,3l344,283r-1,l343,282r1,l344,283r,1l345,284r1,l346,283r-1,l346,283r,-1l347,283r2,-1l348,282r1,-1l350,282r1,l351,281r1,l351,279r-1,l350,278r,-1l352,278r3,l356,278r1,-1l358,276r1,1l360,277r,2l360,280r-1,-1l358,279r-1,l357,280r-1,l356,281r1,-1l357,281r1,l359,281r-1,1l357,282r1,l358,283r1,1l359,283r1,l360,282r,-1l360,283r1,l362,284r,-1l362,282r,-1l363,281r-1,l362,280r1,l363,279r-1,l363,279r,-1l362,278r1,l363,277r,-1l362,276r,-1l361,275r-1,l359,275r-1,l355,275r8,-1l363,273r,-2l363,270r-1,l362,273r-4,l352,273r-8,-1l336,274r7,-2l344,272r9,-1l361,271r1,l362,273r,-3l354,270r-2,l354,270r3,-2l360,266r4,1xm369,245r,l368,243r-2,l367,244r,1l367,246r-1,l365,246r,-2l363,233r-1,-3l362,244r-1,-1l360,243r,1l360,245r1,1l343,246r1,-1l343,245r,-1l342,244r-1,l340,245r,-2l339,243r,-1l338,243r-1,l337,245r-1,-1l334,244r,1l334,246r-15,l319,245r1,l320,244r,-1l319,243r-1,1l317,244r,-24l318,220r1,l319,218r,-1l318,217r1,l320,216r1,-1l320,214r-1,l318,214r1,-1l319,212r,-1l318,210r-1,l317,190r1,1l319,191r,-1l319,189r,-1l323,189r5,3l332,195r5,3l342,202r4,5l345,208r,1l345,210r1,1l347,211r-1,1l346,214r1,l348,213r1,l349,214r,1l350,216r1,l352,215r5,9l361,234r1,10l362,230r-3,-9l355,215r-2,-2l352,211r,-1l353,210r1,-1l355,207r-2,-1l351,207r-1,2l349,207r-5,-6l339,196r-11,-7l326,188r-3,-1l323,186r-6,-1l313,185r-1,l311,186r,1l311,189r3,l313,188r,-1l314,187r,27l313,214r-2,l310,215r1,2l313,217r1,-1l314,246r-1,l313,245r,-1l314,243r-3,l311,245r,2l312,248r1,l312,249r,2l313,251r1,-1l315,250r,1l316,251r,1l317,252r2,-1l319,250r,-1l319,250r-2,l317,249r20,l337,252r2,1l340,252r,-3l363,249r,1l361,250r-1,-1l360,251r,1l362,252r2,l364,251r1,l364,250r1,l366,251r2,l367,250r,-1l367,248r-1,l368,248r,-1l369,246r,-1xm412,256r-1,-4l409,252r-4,-4l400,238,389,216r-3,-6l385,208r,-4l386,202r1,-2l388,200r3,-4l392,194r1,l394,192r-4,-6l385,180r-6,-6l377,171r,87l307,258r,-84l316,174r8,2l341,186r8,6l362,206r5,10l375,236r2,12l377,258r,-87l374,168r-8,-8l358,156r5,-4l367,148r,-10l365,136r-3,-4l364,128r2,-6l369,116r2,-6l373,106r1,-2l377,100r5,-6l367,88r4,6l371,100r,4l367,102r-3,-4l363,92r-1,6l359,104r-2,4l361,106r4,l369,108r-2,2l362,115r,27l362,146r-3,4l354,152r-9,-4l334,144r-14,-4l303,140r,34l303,258r-72,l231,248r2,-12l241,216r5,-10l259,192r8,-6l276,180r8,-4l293,174r10,l303,140r-16,l274,144r-11,4l254,152r-5,-2l246,146r,-4l253,134r15,-4l287,128r34,l340,130r15,4l362,142r,-27l360,116r-14,-4l341,110r,-6l342,102r1,-2l349,100r,6l348,108r4,-2l355,100r2,-6l345,90r-4,8l339,102r,-2l338,96r-3,-6l324,90r2,12l328,106r,-4l331,100r3,l337,102r-1,6l330,112r-12,l307,110,306,98r4,l316,102r3,4l318,98r,-4l319,86r-3,4l310,92r-3,2l308,88r4,-4l317,80r-26,l296,84r4,4l301,94r-4,-2l292,90r-3,-4l290,94r,4l289,106r2,-4l298,98r3,l300,110r-10,2l277,112r-5,-4l271,102r2,-2l277,100r2,2l280,106r2,-4l282,100r2,-10l273,90r-3,6l269,102r-1,-2l267,98r-4,-8l251,94r4,12l259,108r-1,-2l259,100r6,l267,104r,6l262,112r-15,4l241,110r-2,-2l243,106r3,l251,108r-1,-2l249,104r-3,-6l245,92r-1,6l241,102r-4,2l236,100r1,-6l240,88r-14,6l231,100r6,10l241,122r4,10l243,136r-2,2l241,148r9,8l242,160r-8,8l228,174r-7,10l215,192r-6,10l205,212r2,2l216,224r5,8l223,236r1,10l225,248r5,6l231,260r,2l303,262r,78l300,340r-3,2l295,344r8,4l319,352r,-4l320,344r3,-2l313,340r-6,l307,262r70,l377,274r-2,10l367,304r-5,8l349,328r-8,6l331,340r-2,2l328,342r-1,2l325,350r-1,4l329,356r28,6l363,362r7,-6l375,352r5,-6l387,336r6,-8l399,318r4,-10l407,296r2,-12l411,272r,-10l411,258r1,-2xm446,223r-1,-2l444,218r-2,-2l442,215r,10l440,228r-1,l438,229r-2,l433,229r-6,-3l425,222r2,-5l428,217r3,-1l434,216r4,2l440,220r1,3l442,225r,-10l441,215r-6,-3l431,211r-6,2l423,215r-3,7l423,229r9,4l436,233r6,-1l444,230r,-1l446,226r,-3xm453,150r,-1l452,147r,-1l450,144r-1,-1l449,150r-1,3l447,155r-5,4l438,159r-2,-3l436,155r,-3l437,150r4,-3l443,146r3,l447,147r2,2l449,150r,-7l448,143r-2,-1l443,142r-4,1l432,149r-2,6l433,159r4,4l443,163r6,-4l451,158r1,-3l453,150xm521,347r-1,-3l519,341r-2,-2l517,345r,7l516,355r-2,2l513,358r-4,l508,357r-2,-2l505,352r,-5l506,344r2,-1l508,342r2,-1l515,341r2,4l517,339r-3,-2l511,337r-2,l507,338r-4,4l501,346r,7l502,357r3,2l506,361r3,1l513,362r3,-1l519,358r1,-1l521,353r,-6xm522,168r,l519,170r3,-2xm545,371r-3,-3l540,365r,7l540,376r-1,3l535,381r-9,-2l523,376r1,-5l525,370r3,-2l530,368r7,1l540,372r,-7l530,364r-4,l521,368r-1,2l519,375r1,3l524,382r3,2l533,385r3,-1l541,381r1,l543,379r2,-8xm546,432r,-2l545,430r-1,l526,431r-19,-7l487,413,450,389r-16,-9l418,373r-14,-2l397,371r-6,1l380,379r-5,5l369,399r-11,18l358,425r1,3l365,434r4,2l385,445r,2l376,451r-11,3l340,458r-11,1l317,460r-13,l291,460r-12,-1l267,458r-24,-4l232,451r-9,-4l223,443r20,-10l249,428r1,-3l250,417,239,399r-6,-15l228,379r-11,-7l211,371r-7,l189,373r-15,7l158,389r-37,24l101,424r-19,7l64,430r-1,l62,430r-1,2l62,433r8,4l97,458r17,l122,456r20,-10l173,424r14,-8l200,410r13,-3l199,421r,14l209,456r7,27l228,490r13,5l258,498r21,2l304,501r25,-1l349,498r17,-3l380,490r12,-7l399,456r11,-21l410,421,394,407r14,3l421,416r13,8l466,446r20,10l494,458r17,l538,437r8,-4l546,432xm614,343r-3,-3l610,339r,6l610,358r-5,5l592,363r-6,-5l586,345r6,-5l605,340r5,5l610,339r-3,-3l589,336r-7,7l582,360r7,7l607,367r4,-4l614,360r,-17xm624,238r-3,-10l611,220r-11,-7l609,216r8,-4l608,206r-2,-8l606,196r-4,-10l591,180r-3,l587,182r-4,-4l579,176r-16,l547,184r,20l554,228r17,18l587,262r7,22l594,294r-8,6l569,300r-6,-8l557,280r-4,-8l546,262r-1,-2l545,282r-3,4l539,288r-4,2l529,286r,-4l534,274r5,-2l544,276r1,6l545,260r-6,-8l541,254r3,2l548,256r3,-2l554,252r1,-4l555,242r-1,-2l551,237r,7l551,248r-2,2l547,252r-3,l541,250r-3,-4l537,244r,-4l537,238r3,-2l544,236r3,2l550,242r1,2l551,237r,-1l549,234r-3,-2l540,232r-3,2l534,236r-1,2l533,242r,2l534,246r-8,-10l526,310r-5,8l516,320r-5,-4l510,310r6,-6l520,302r6,4l526,310r,-74l523,232r-9,-12l514,206r4,-6l520,198r4,-4l526,194r1,-2l533,186r8,-8l543,176r-3,-3l540,176r-10,10l525,192r-7,-4l460,154r2,-8l466,134r7,2l471,136r-2,2l466,142r5,l473,140r-3,8l469,146r-2,-2l465,144r-1,6l467,152r7,4l477,156r2,-2l480,150r-3,-2l473,150r,-2l473,146r2,-2l480,144r1,2l482,148r-1,-4l481,142r1,-2l484,136r6,-2l492,140r-2,4l486,150r2,-2l491,148r2,4l493,154r-4,2l489,152r-5,l481,158r2,2l492,164r4,l498,160r-1,-2l494,158r-2,2l494,156r2,-4l497,152r,4l499,156r1,-2l501,152r-1,-4l510,154r-4,l504,156r-1,2l505,160r2,l509,158r-6,10l503,164r-1,-2l501,160r-2,4l499,168r9,6l511,174r3,-4l513,168r-1,-2l508,168r,-4l510,162r4,l516,164r,2l517,162r1,-2l520,158r6,-2l528,162r-3,4l522,168r2,2l526,172r,4l522,178r,-4l517,172r-1,2l515,178r2,2l523,184r4,2l531,182r-1,-2l525,180r2,-2l530,174r,2l531,178r2,2l533,176r1,-2l534,170r6,6l540,173r-2,-1l539,170r1,-2l541,166r1,-4l543,168r4,4l551,170r-3,-6l550,162r4,-6l553,148r-3,-10l554,144r6,4l564,148r-4,-8l560,138r,-12l559,118r-6,-14l558,106r3,l563,104r-7,-4l552,94r-6,-8l534,80r5,-2l543,76r-1,-4l536,78,531,66r-19,l512,62r-1,-4l504,50r-7,-2l498,52r-1,6l496,62r-4,-3l492,84r-8,2l478,88r-6,2l475,86r-3,-6l484,80r3,4l492,84r,-25l434,2,432,r-2,l430,2r1,l484,70r-4,l476,72r-6,2l468,78r,2l458,86r-9,6l442,98r-3,2l442,106r1,2l440,114r12,-8l464,100r2,6l461,110r-4,l453,112r-4,4l450,118r3,-2l454,120r1,2l458,122r2,-4l462,120r-2,8l459,130r6,-2l469,124r,-6l469,116r,-2l471,114r1,-2l474,118r-2,2l475,120r4,-4l479,112r-1,-4l480,106r5,l489,112r16,l508,106r3,-4l511,100r1,-4l512,92r-2,-2l514,94r1,4l515,102r-4,10l500,120r-12,6l478,134r-1,l464,130r-1,4l459,148r-2,6l458,156r-8,10l444,176r-1,12l440,184r-3,-2l434,180r,-2l435,176r,-4l434,170r-3,-3l431,174r,4l430,180r-2,2l423,182r-2,-2l421,172r1,-2l424,168r3,l428,170r2,2l431,174r,-7l430,166r-2,-2l422,164r-2,2l420,168r-1,l414,164r-5,-4l405,154r-12,l392,156r-3,2l386,160r-3,2l386,166r2,2l390,170r2,-2l400,168r3,4l413,186r8,8l419,196r-4,2l407,196r-8,l396,200r-4,6l398,218r9,16l413,248r3,2l428,254r10,6l439,260r,-4l437,254r-5,-2l428,250r4,l439,252r5,2l443,250r-1,-2l437,242r-3,-4l424,238r,2l423,242r-3,l419,240r1,-4l423,236r-2,-6l415,230r-3,-6l407,216r-3,-6l405,208r4,-2l415,210r28,l446,222r4,10l459,238r12,6l481,246r10,8l495,264r-25,2l456,272r-6,10l448,294r,16l462,310r,12l457,330r-13,4l429,338r-11,2l409,340r-5,2l396,350r-4,4l384,362r3,2l391,362r5,-6l398,354r1,-4l401,352r,2l399,356r-4,8l415,366r1,-8l416,352r-5,-2l417,346r2,2l424,352r,2l430,352r15,-6l469,336r6,-2l484,330r-1,-2l476,322r,-4l476,300r8,-4l498,296r,4l497,304r5,14l514,332r13,8l537,344r4,l546,340r,22l548,368r-3,22l542,392r-13,8l523,414r-3,4l523,420r3,l531,406r2,-4l535,402r-2,6l531,416r-1,4l538,420r13,-6l551,402r-5,l546,398r2,-2l554,396r2,2l556,400r4,-2l561,396r1,-2l562,382r,-6l564,380r3,2l573,382r3,-2l578,378r3,-2l584,374r,-4l584,366r-1,-2l582,362r-1,-1l581,368r-1,l580,372r-2,2l572,378r-4,l566,376r-1,-2l565,372r1,-2l567,366r5,-2l579,364r2,4l581,361r-1,-1l570,360r-6,4l562,366r-1,4l561,358r-1,-8l560,344r1,-4l561,336r,-2l557,332r-3,4l548,336r-9,-8l539,320r,-10l546,302r3,-4l549,296r-1,-6l548,282r3,-2l554,288r3,6l561,298r1,12l569,318r9,4l589,318r-7,l577,312r-3,-6l580,306r5,6l600,312r2,-6l603,302r1,-4l602,300r-6,2l592,302r3,-2l598,298r3,-8l601,282r-7,-24l561,226r-7,-22l554,190r11,-8l576,182r3,2l581,184r-3,4l576,192r,6l584,214r16,10l616,230r8,8xe" fillcolor="black" stroked="f">
                   <v:path arrowok="t" o:connecttype="custom" o:connectlocs="142,171;106,195;179,249;114,245;49,349;111,555;156,405;273,378;262,381;265,359;261,390;251,391;244,397;260,402;290,397;269,392;249,421;281,346;273,347;283,358;292,358;282,363;264,366;259,374;292,378;294,365;317,478;325,465;319,468;326,476;337,476;352,382;324,356;321,374;328,389;354,392;328,441;317,441;315,452;334,452;352,452;345,445;326,421;314,417;315,431;340,432;360,432;343,424;318,343;315,403;366,274;330,264;215,344;436,385;542,520;61,584;569,452;473,288;522,320;470,226;428,322;409,492;581,520" o:connectangles="0,0,0,0,0,0,0,0,0,0,0,0,0,0,0,0,0,0,0,0,0,0,0,0,0,0,0,0,0,0,0,0,0,0,0,0,0,0,0,0,0,0,0,0,0,0,0,0,0,0,0,0,0,0,0,0,0,0,0,0,0,0,0"/>
@@ -15313,39 +15313,6 @@
         <w:rPr>
           <w:b/>
           <w:spacing w:val="-1"/>
-          <w:szCs w:val="20"/>
-        </w:rPr>
-        <w:t xml:space="preserve"> </w:t>
-      </w:r>
-      <w:r>
-        <w:rPr>
-          <w:sz w:val="20"/>
-          <w:szCs w:val="20"/>
-        </w:rPr>
-        <w:t>Email:</w:t>
-      </w:r>
-      <w:r>
-        <w:rPr>
-          <w:spacing w:val="-39"/>
-          <w:sz w:val="20"/>
-          <w:szCs w:val="20"/>
-        </w:rPr>
-        <w:t xml:space="preserve"> </w:t>
-      </w:r>
-      <w:hyperlink r:id="rId13">
-        <w:r>
-          <w:rPr>
-            <w:b/>
-            <w:sz w:val="20"/>
-            <w:szCs w:val="20"/>
-          </w:rPr>
-          <w:t>contactocmc@justice.gov.uk</w:t>
-        </w:r>
-      </w:hyperlink>
-      <w:r>
-        <w:rPr>
-          <w:b/>
-          <w:sz w:val="20"/>
           <w:szCs w:val="20"/>
         </w:rPr>
         <w:t xml:space="preserve"> </w:t>
@@ -15440,7 +15407,7 @@
                           </pic:cNvPicPr>
                         </pic:nvPicPr>
                         <pic:blipFill>
-                          <a:blip r:embed="rId14">
+                          <a:blip r:embed="rId16">
                             <a:extLst>
                               <a:ext uri="{28A0092B-C50C-407E-A947-70E740481C1C}">
                                 <a14:useLocalDpi xmlns:a14="http://schemas.microsoft.com/office/drawing/2010/main" val="0"/>
@@ -15493,7 +15460,7 @@
                           </pic:cNvPicPr>
                         </pic:nvPicPr>
                         <pic:blipFill>
-                          <a:blip r:embed="rId15">
+                          <a:blip r:embed="rId17">
                             <a:extLst>
                               <a:ext uri="{28A0092B-C50C-407E-A947-70E740481C1C}">
                                 <a14:useLocalDpi xmlns:a14="http://schemas.microsoft.com/office/drawing/2010/main" val="0"/>
@@ -15546,7 +15513,7 @@
                           </pic:cNvPicPr>
                         </pic:nvPicPr>
                         <pic:blipFill>
-                          <a:blip r:embed="rId16">
+                          <a:blip r:embed="rId18">
                             <a:extLst>
                               <a:ext uri="{28A0092B-C50C-407E-A947-70E740481C1C}">
                                 <a14:useLocalDpi xmlns:a14="http://schemas.microsoft.com/office/drawing/2010/main" val="0"/>
@@ -15607,13 +15574,13 @@
             <w:pict>
               <v:group w14:anchorId="17160468" id="Group 25" o:spid="_x0000_s1026" style="position:absolute;margin-left:38.85pt;margin-top:8.05pt;width:68pt;height:13.05pt;z-index:15730688;mso-position-horizontal-relative:page" coordorigin="777,161" coordsize="1360,261" o:gfxdata="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">
                 <v:shape id="Picture 28" o:spid="_x0000_s1027" type="#_x0000_t75" style="position:absolute;left:777;top:161;width:336;height:257;visibility:visible;mso-wrap-style:square" o:gfxdata="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">
-                  <v:imagedata r:id="rId17" o:title=""/>
+                  <v:imagedata r:id="rId19" o:title=""/>
                 </v:shape>
                 <v:shape id="Picture 27" o:spid="_x0000_s1028" type="#_x0000_t75" style="position:absolute;left:1150;top:161;width:357;height:261;visibility:visible;mso-wrap-style:square" o:gfxdata="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">
-                  <v:imagedata r:id="rId18" o:title=""/>
+                  <v:imagedata r:id="rId20" o:title=""/>
                 </v:shape>
                 <v:shape id="Picture 26" o:spid="_x0000_s1029" type="#_x0000_t75" style="position:absolute;left:1544;top:161;width:593;height:261;visibility:visible;mso-wrap-style:square" o:gfxdata="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">
-                  <v:imagedata r:id="rId19" o:title=""/>
+                  <v:imagedata r:id="rId21" o:title=""/>
                 </v:shape>
                 <w10:wrap anchorx="page"/>
               </v:group>
@@ -16713,7 +16680,14 @@
           <w:sz w:val="20"/>
           <w:szCs w:val="20"/>
         </w:rPr>
-        <w:t>8:30am to</w:t>
+        <w:t>9</w:t>
+      </w:r>
+      <w:r>
+        <w:rPr>
+          <w:sz w:val="20"/>
+          <w:szCs w:val="20"/>
+        </w:rPr>
+        <w:t>am to</w:t>
       </w:r>
       <w:r>
         <w:rPr>
@@ -16756,7 +16730,7 @@
         </w:rPr>
         <w:t xml:space="preserve"> </w:t>
       </w:r>
-      <w:hyperlink r:id="rId20">
+      <w:hyperlink r:id="rId22">
         <w:r>
           <w:rPr>
             <w:sz w:val="18"/>
@@ -18100,23 +18074,7 @@
           <w:sz w:val="20"/>
           <w:szCs w:val="20"/>
         </w:rPr>
-        <w:t xml:space="preserve">- after creating an account </w:t>
-      </w:r>
-      <w:proofErr w:type="gramStart"/>
-      <w:r>
-        <w:rPr>
-          <w:sz w:val="20"/>
-          <w:szCs w:val="20"/>
-        </w:rPr>
-        <w:t>you’ll</w:t>
-      </w:r>
-      <w:proofErr w:type="gramEnd"/>
-      <w:r>
-        <w:rPr>
-          <w:sz w:val="20"/>
-          <w:szCs w:val="20"/>
-        </w:rPr>
-        <w:t xml:space="preserve"> be sent an email with a link to verify your account, or</w:t>
+        <w:t>- after creating an account you’ll be sent an email with a link to verify your account, or</w:t>
       </w:r>
     </w:p>
     <w:p>
@@ -18525,7 +18483,7 @@
                           </pic:cNvPicPr>
                         </pic:nvPicPr>
                         <pic:blipFill>
-                          <a:blip r:embed="rId21">
+                          <a:blip r:embed="rId23">
                             <a:extLst>
                               <a:ext uri="{28A0092B-C50C-407E-A947-70E740481C1C}">
                                 <a14:useLocalDpi xmlns:a14="http://schemas.microsoft.com/office/drawing/2010/main" val="0"/>
@@ -18578,7 +18536,7 @@
                           </pic:cNvPicPr>
                         </pic:nvPicPr>
                         <pic:blipFill>
-                          <a:blip r:embed="rId22">
+                          <a:blip r:embed="rId24">
                             <a:extLst>
                               <a:ext uri="{28A0092B-C50C-407E-A947-70E740481C1C}">
                                 <a14:useLocalDpi xmlns:a14="http://schemas.microsoft.com/office/drawing/2010/main" val="0"/>
@@ -18748,7 +18706,7 @@
                           </pic:cNvPicPr>
                         </pic:nvPicPr>
                         <pic:blipFill>
-                          <a:blip r:embed="rId21">
+                          <a:blip r:embed="rId23">
                             <a:extLst>
                               <a:ext uri="{28A0092B-C50C-407E-A947-70E740481C1C}">
                                 <a14:useLocalDpi xmlns:a14="http://schemas.microsoft.com/office/drawing/2010/main" val="0"/>
@@ -18801,7 +18759,7 @@
                           </pic:cNvPicPr>
                         </pic:nvPicPr>
                         <pic:blipFill>
-                          <a:blip r:embed="rId22">
+                          <a:blip r:embed="rId24">
                             <a:extLst>
                               <a:ext uri="{28A0092B-C50C-407E-A947-70E740481C1C}">
                                 <a14:useLocalDpi xmlns:a14="http://schemas.microsoft.com/office/drawing/2010/main" val="0"/>
@@ -18854,7 +18812,7 @@
                           </pic:cNvPicPr>
                         </pic:nvPicPr>
                         <pic:blipFill>
-                          <a:blip r:embed="rId22">
+                          <a:blip r:embed="rId24">
                             <a:extLst>
                               <a:ext uri="{28A0092B-C50C-407E-A947-70E740481C1C}">
                                 <a14:useLocalDpi xmlns:a14="http://schemas.microsoft.com/office/drawing/2010/main" val="0"/>
@@ -18907,7 +18865,7 @@
                           </pic:cNvPicPr>
                         </pic:nvPicPr>
                         <pic:blipFill>
-                          <a:blip r:embed="rId22">
+                          <a:blip r:embed="rId24">
                             <a:extLst>
                               <a:ext uri="{28A0092B-C50C-407E-A947-70E740481C1C}">
                                 <a14:useLocalDpi xmlns:a14="http://schemas.microsoft.com/office/drawing/2010/main" val="0"/>
@@ -18960,7 +18918,7 @@
                           </pic:cNvPicPr>
                         </pic:nvPicPr>
                         <pic:blipFill>
-                          <a:blip r:embed="rId23">
+                          <a:blip r:embed="rId25">
                             <a:extLst>
                               <a:ext uri="{28A0092B-C50C-407E-A947-70E740481C1C}">
                                 <a14:useLocalDpi xmlns:a14="http://schemas.microsoft.com/office/drawing/2010/main" val="0"/>
@@ -19388,7 +19346,7 @@
           </mc:Choice>
           <mc:Fallback>
             <w:pict>
-              <v:group w14:anchorId="4810B6E6" id="Group 2" o:spid="_x0000_s1027" style="position:absolute;left:0;text-align:left;margin-left:38.5pt;margin-top:3.35pt;width:51.2pt;height:51.05pt;z-index:15734272;mso-position-horizontal-relative:page" coordorigin="770,67" coordsize="1024,1021" o:gfxdata="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">
+              <v:group w14:anchorId="4810B6E6" id="Group 2" o:spid="_x0000_s1027" style="position:absolute;left:0;text-align:left;margin-left:38.5pt;margin-top:3.35pt;width:51.2pt;height:51.05pt;z-index:15734272;mso-position-horizontal-relative:page" coordorigin="770,67" coordsize="1024,1021" o:gfxdata="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">
                 <v:shape id="Freeform 15" o:spid="_x0000_s1028" style="position:absolute;left:780;top:150;width:612;height:827;visibility:visible;mso-wrap-style:square;v-text-anchor:top" coordsize="612,827" o:gfxdata="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" path="m612,826r-510,l63,818,30,796,8,763,,724,,102,8,62,30,30,63,8,102,r59,e" filled="f" strokecolor="#58595b" strokeweight="1pt">
                   <v:path arrowok="t" o:connecttype="custom" o:connectlocs="612,977;102,977;63,969;30,947;8,914;0,875;0,253;8,213;30,181;63,159;102,151;161,151" o:connectangles="0,0,0,0,0,0,0,0,0,0,0,0"/>
                 </v:shape>
@@ -19413,28 +19371,28 @@
                   <o:lock v:ext="edit" aspectratio="t"/>
                 </v:shapetype>
                 <v:shape id="Picture 13" o:spid="_x0000_s1030" type="#_x0000_t75" style="position:absolute;left:940;top:66;width:136;height:190;visibility:visible;mso-wrap-style:square" o:gfxdata="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">
-                  <v:imagedata r:id="rId24" o:title=""/>
+                  <v:imagedata r:id="rId26" o:title=""/>
                 </v:shape>
                 <v:shape id="Picture 12" o:spid="_x0000_s1031" type="#_x0000_t75" style="position:absolute;left:951;top:500;width:113;height:113;visibility:visible;mso-wrap-style:square" o:gfxdata="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">
-                  <v:imagedata r:id="rId25" o:title=""/>
+                  <v:imagedata r:id="rId27" o:title=""/>
                 </v:shape>
                 <v:shape id="Freeform 11" o:spid="_x0000_s1032" style="position:absolute;left:1507;top:150;width:172;height:558;visibility:visible;mso-wrap-style:square;v-text-anchor:top" coordsize="172,558" o:gfxdata="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" path="m,l69,r40,8l141,30r22,32l171,102r,455e" filled="f" strokecolor="#58595b" strokeweight="1pt">
                   <v:path arrowok="t" o:connecttype="custom" o:connectlocs="0,151;69,151;109,159;141,181;163,213;171,253;171,708" o:connectangles="0,0,0,0,0,0,0"/>
                 </v:shape>
                 <v:shape id="Picture 10" o:spid="_x0000_s1033" type="#_x0000_t75" style="position:absolute;left:1382;top:66;width:136;height:190;visibility:visible;mso-wrap-style:square" o:gfxdata="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">
-                  <v:imagedata r:id="rId24" o:title=""/>
+                  <v:imagedata r:id="rId26" o:title=""/>
                 </v:shape>
                 <v:shape id="Picture 9" o:spid="_x0000_s1034" type="#_x0000_t75" style="position:absolute;left:1169;top:500;width:113;height:113;visibility:visible;mso-wrap-style:square" o:gfxdata="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">
-                  <v:imagedata r:id="rId25" o:title=""/>
+                  <v:imagedata r:id="rId27" o:title=""/>
                 </v:shape>
                 <v:shape id="Picture 8" o:spid="_x0000_s1035" type="#_x0000_t75" style="position:absolute;left:951;top:717;width:113;height:113;visibility:visible;mso-wrap-style:square" o:gfxdata="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">
-                  <v:imagedata r:id="rId25" o:title=""/>
+                  <v:imagedata r:id="rId27" o:title=""/>
                 </v:shape>
                 <v:shape id="Picture 7" o:spid="_x0000_s1036" type="#_x0000_t75" style="position:absolute;left:1169;top:717;width:113;height:113;visibility:visible;mso-wrap-style:square" o:gfxdata="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">
-                  <v:imagedata r:id="rId25" o:title=""/>
+                  <v:imagedata r:id="rId27" o:title=""/>
                 </v:shape>
                 <v:shape id="Picture 6" o:spid="_x0000_s1037" type="#_x0000_t75" style="position:absolute;left:1376;top:500;width:113;height:113;visibility:visible;mso-wrap-style:square" o:gfxdata="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">
-                  <v:imagedata r:id="rId26" o:title=""/>
+                  <v:imagedata r:id="rId28" o:title=""/>
                 </v:shape>
                 <v:shape id="Freeform 5" o:spid="_x0000_s1038" style="position:absolute;left:1401;top:694;width:383;height:383;visibility:visible;mso-wrap-style:square;v-text-anchor:top" coordsize="383,383" o:gfxdata="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" path="m383,192r-15,74l327,327r-61,41l192,383,117,368,56,327,15,266,,192,15,117,56,57,117,16,192,r74,16l327,57r41,60l383,192xe" filled="f" strokecolor="#58595b" strokeweight="1pt">
                   <v:path arrowok="t" o:connecttype="custom" o:connectlocs="383,886;368,960;327,1021;266,1062;192,1077;117,1062;56,1021;15,960;0,886;15,811;56,751;117,710;192,694;266,710;327,751;368,811;383,886" o:connectangles="0,0,0,0,0,0,0,0,0,0,0,0,0,0,0,0,0"/>
@@ -19634,7 +19592,74 @@
           <w:sz w:val="20"/>
           <w:szCs w:val="20"/>
         </w:rPr>
-        <w:t xml:space="preserve">You can check the progress of this claim by signing-in to your money claims account. </w:t>
+        <w:lastRenderedPageBreak/>
+        <w:t>You can check the progress of this claim by signing-in to your money claims account. You’ll be notified by email when there is an update to the claim.</w:t>
+      </w:r>
+    </w:p>
+    <w:p>
+      <w:pPr>
+        <w:spacing w:before="93"/>
+        <w:rPr>
+          <w:b/>
+          <w:sz w:val="20"/>
+          <w:szCs w:val="20"/>
+        </w:rPr>
+      </w:pPr>
+      <w:r>
+        <w:rPr>
+          <w:b/>
+          <w:sz w:val="20"/>
+          <w:szCs w:val="20"/>
+        </w:rPr>
+        <w:t xml:space="preserve">Help if you need support to claim </w:t>
+      </w:r>
+      <w:proofErr w:type="gramStart"/>
+      <w:r>
+        <w:rPr>
+          <w:b/>
+          <w:sz w:val="20"/>
+          <w:szCs w:val="20"/>
+        </w:rPr>
+        <w:t>online</w:t>
+      </w:r>
+      <w:proofErr w:type="gramEnd"/>
+    </w:p>
+    <w:p>
+      <w:pPr>
+        <w:pStyle w:val="BodyText"/>
+        <w:spacing w:before="213"/>
+        <w:rPr>
+          <w:sz w:val="20"/>
+          <w:szCs w:val="20"/>
+        </w:rPr>
+      </w:pPr>
+      <w:r>
+        <w:rPr>
+          <w:sz w:val="20"/>
+          <w:szCs w:val="20"/>
+        </w:rPr>
+        <w:t xml:space="preserve">You can phone the Digital Support helpline if you: </w:t>
+      </w:r>
+    </w:p>
+    <w:p>
+      <w:pPr>
+        <w:pStyle w:val="BodyText"/>
+        <w:numPr>
+          <w:ilvl w:val="0"/>
+          <w:numId w:val="1"/>
+        </w:numPr>
+        <w:spacing w:before="213"/>
+        <w:rPr>
+          <w:sz w:val="20"/>
+          <w:szCs w:val="20"/>
+        </w:rPr>
+      </w:pPr>
+      <w:r>
+        <w:rPr>
+          <w:sz w:val="20"/>
+          <w:szCs w:val="20"/>
+        </w:rPr>
+        <w:t xml:space="preserve">do not feel confident using the </w:t>
       </w:r>
       <w:proofErr w:type="gramStart"/>
       <w:r>
@@ -19642,7 +19667,7 @@
           <w:sz w:val="20"/>
           <w:szCs w:val="20"/>
         </w:rPr>
-        <w:t>You’ll</w:t>
+        <w:t>internet</w:t>
       </w:r>
       <w:proofErr w:type="gramEnd"/>
       <w:r>
@@ -19650,16 +19675,145 @@
           <w:sz w:val="20"/>
           <w:szCs w:val="20"/>
         </w:rPr>
-        <w:t xml:space="preserve"> be notified </w:t>
+        <w:t xml:space="preserve"> </w:t>
+      </w:r>
+    </w:p>
+    <w:p>
+      <w:pPr>
+        <w:pStyle w:val="BodyText"/>
+        <w:numPr>
+          <w:ilvl w:val="0"/>
+          <w:numId w:val="1"/>
+        </w:numPr>
+        <w:spacing w:before="213"/>
+        <w:rPr>
+          <w:sz w:val="20"/>
+          <w:szCs w:val="20"/>
+        </w:rPr>
+      </w:pPr>
+      <w:r>
+        <w:rPr>
+          <w:sz w:val="20"/>
+          <w:szCs w:val="20"/>
+        </w:rPr>
+        <w:t xml:space="preserve">do not have access to a computer or </w:t>
+      </w:r>
+      <w:proofErr w:type="gramStart"/>
+      <w:r>
+        <w:rPr>
+          <w:sz w:val="20"/>
+          <w:szCs w:val="20"/>
+        </w:rPr>
+        <w:t>smartphone</w:t>
+      </w:r>
+      <w:proofErr w:type="gramEnd"/>
+    </w:p>
+    <w:p>
+      <w:pPr>
+        <w:pStyle w:val="BodyText"/>
+        <w:spacing w:before="213"/>
+        <w:rPr>
+          <w:rFonts w:ascii="Segoe UI" w:hAnsi="Segoe UI" w:cs="Segoe UI"/>
+          <w:color w:val="172B4D"/>
+          <w:sz w:val="21"/>
+          <w:szCs w:val="21"/>
+          <w:shd w:val="clear" w:color="auto" w:fill="FFFFFF"/>
+        </w:rPr>
+      </w:pPr>
+    </w:p>
+    <w:p>
+      <w:pPr>
+        <w:pStyle w:val="BodyText"/>
+        <w:spacing w:before="213"/>
+        <w:rPr>
+          <w:sz w:val="20"/>
+          <w:szCs w:val="20"/>
+        </w:rPr>
+      </w:pPr>
+      <w:r>
+        <w:rPr>
+          <w:sz w:val="20"/>
+          <w:szCs w:val="20"/>
+        </w:rPr>
+        <w:t xml:space="preserve">Digital Support helpline </w:t>
       </w:r>
       <w:r>
         <w:rPr>
           <w:sz w:val="20"/>
           <w:szCs w:val="20"/>
         </w:rPr>
-        <w:lastRenderedPageBreak/>
-        <w:t>by email when there is an update to the claim.</w:t>
+        <w:br/>
+        <w:t xml:space="preserve">Telephone: 03300 160051 </w:t>
       </w:r>
+      <w:r>
+        <w:rPr>
+          <w:sz w:val="20"/>
+          <w:szCs w:val="20"/>
+        </w:rPr>
+        <w:br/>
+        <w:t xml:space="preserve">Monday to Friday, 9am to 5pm </w:t>
+      </w:r>
+      <w:r>
+        <w:rPr>
+          <w:sz w:val="20"/>
+          <w:szCs w:val="20"/>
+        </w:rPr>
+        <w:br/>
+        <w:t xml:space="preserve">Closed on bank holidays </w:t>
+      </w:r>
+      <w:r>
+        <w:rPr>
+          <w:sz w:val="20"/>
+          <w:szCs w:val="20"/>
+        </w:rPr>
+        <w:br/>
+        <w:t xml:space="preserve">Text FORM to 60777 and someone will call you </w:t>
+      </w:r>
+      <w:proofErr w:type="gramStart"/>
+      <w:r>
+        <w:rPr>
+          <w:sz w:val="20"/>
+          <w:szCs w:val="20"/>
+        </w:rPr>
+        <w:t>back</w:t>
+      </w:r>
+      <w:proofErr w:type="gramEnd"/>
+    </w:p>
+    <w:p>
+      <w:pPr>
+        <w:pStyle w:val="BodyText"/>
+        <w:spacing w:before="213"/>
+        <w:rPr>
+          <w:sz w:val="20"/>
+          <w:szCs w:val="20"/>
+        </w:rPr>
+      </w:pPr>
+    </w:p>
+    <w:p>
+      <w:pPr>
+        <w:pStyle w:val="BodyText"/>
+        <w:spacing w:before="213"/>
+        <w:rPr>
+          <w:sz w:val="20"/>
+          <w:szCs w:val="20"/>
+        </w:rPr>
+      </w:pPr>
+      <w:r>
+        <w:rPr>
+          <w:sz w:val="20"/>
+          <w:szCs w:val="20"/>
+        </w:rPr>
+        <w:t xml:space="preserve">If you would like to respond by post please go to </w:t>
+      </w:r>
+      <w:hyperlink r:id="rId29" w:tgtFrame="_blank" w:history="1">
+        <w:r>
+          <w:rPr>
+            <w:sz w:val="20"/>
+            <w:szCs w:val="20"/>
+          </w:rPr>
+          <w:t>https://www.gov.uk/respond-to-court-claim-for-money/respond-to-a-claim-by-post</w:t>
+        </w:r>
+      </w:hyperlink>
     </w:p>
     <w:p>
       <w:pPr>
@@ -19722,6 +19876,9 @@
       </w:r>
     </w:p>
     <w:sectPr>
+      <w:footerReference w:type="even" r:id="rId30"/>
+      <w:footerReference w:type="default" r:id="rId31"/>
+      <w:footerReference w:type="first" r:id="rId32"/>
       <w:type w:val="continuous"/>
       <w:pgSz w:w="11910" w:h="16840"/>
       <w:pgMar w:top="460" w:right="640" w:bottom="280" w:left="660" w:header="720" w:footer="720" w:gutter="0"/>
@@ -19729,6 +19886,552 @@
     </w:sectPr>
   </w:body>
 </w:document>
+</file>
+
+<file path=word/endnotes.xml><?xml version="1.0" encoding="utf-8"?>
+<w:endnotes xmlns:wpc="http://schemas.microsoft.com/office/word/2010/wordprocessingCanvas" xmlns:cx="http://schemas.microsoft.com/office/drawing/2014/chartex" xmlns:cx1="http://schemas.microsoft.com/office/drawing/2015/9/8/chartex" xmlns:cx2="http://schemas.microsoft.com/office/drawing/2015/10/21/chartex" xmlns:cx3="http://schemas.microsoft.com/office/drawing/2016/5/9/chartex" xmlns:cx4="http://schemas.microsoft.com/office/drawing/2016/5/10/chartex" xmlns:cx5="http://schemas.microsoft.com/office/drawing/2016/5/11/chartex" xmlns:cx6="http://schemas.microsoft.com/office/drawing/2016/5/12/chartex" xmlns:cx7="http://schemas.microsoft.com/office/drawing/2016/5/13/chartex" xmlns:cx8="http://schemas.microsoft.com/office/drawing/2016/5/14/chartex" xmlns:mc="http://schemas.openxmlformats.org/markup-compatibility/2006" xmlns:aink="http://schemas.microsoft.com/office/drawing/2016/ink" xmlns:am3d="http://schemas.microsoft.com/office/drawing/2017/model3d" xmlns:o="urn:schemas-microsoft-com:office:office" xmlns:oel="http://schemas.microsoft.com/office/2019/extlst" xmlns:r="http://schemas.openxmlformats.org/officeDocument/2006/relationships" xmlns:m="http://schemas.openxmlformats.org/officeDocument/2006/math" xmlns:v="urn:schemas-microsoft-com:vml" xmlns:wp14="http://schemas.microsoft.com/office/word/2010/wordprocessingDrawing" xmlns:wp="http://schemas.openxmlformats.org/drawingml/2006/wordprocessingDrawing" xmlns:w10="urn:schemas-microsoft-com:office:word" xmlns:w="http://schemas.openxmlformats.org/wordprocessingml/2006/main" xmlns:w14="http://schemas.microsoft.com/office/word/2010/wordml" xmlns:w15="http://schemas.microsoft.com/office/word/2012/wordml" xmlns:w16cex="http://schemas.microsoft.com/office/word/2018/wordml/cex" xmlns:w16cid="http://schemas.microsoft.com/office/word/2016/wordml/cid" xmlns:w16="http://schemas.microsoft.com/office/word/2018/wordml" xmlns:w16sdtdh="http://schemas.microsoft.com/office/word/2020/wordml/sdtdatahash" xmlns:w16se="http://schemas.microsoft.com/office/word/2015/wordml/symex" xmlns:wpg="http://schemas.microsoft.com/office/word/2010/wordprocessingGroup" xmlns:wpi="http://schemas.microsoft.com/office/word/2010/wordprocessingInk" xmlns:wne="http://schemas.microsoft.com/office/word/2006/wordml" xmlns:wps="http://schemas.microsoft.com/office/word/2010/wordprocessingShape" mc:Ignorable="w14 w15 w16se w16cid w16 w16cex w16sdtdh wp14">
+  <w:endnote w:type="separator" w:id="-1">
+    <w:p>
+      <w:r>
+        <w:separator/>
+      </w:r>
+    </w:p>
+  </w:endnote>
+  <w:endnote w:type="continuationSeparator" w:id="0">
+    <w:p>
+      <w:r>
+        <w:continuationSeparator/>
+      </w:r>
+    </w:p>
+  </w:endnote>
+</w:endnotes>
+</file>
+
+<file path=word/footer1.xml><?xml version="1.0" encoding="utf-8"?>
+<w:ftr xmlns:wpc="http://schemas.microsoft.com/office/word/2010/wordprocessingCanvas" xmlns:cx="http://schemas.microsoft.com/office/drawing/2014/chartex" xmlns:cx1="http://schemas.microsoft.com/office/drawing/2015/9/8/chartex" xmlns:cx2="http://schemas.microsoft.com/office/drawing/2015/10/21/chartex" xmlns:cx3="http://schemas.microsoft.com/office/drawing/2016/5/9/chartex" xmlns:cx4="http://schemas.microsoft.com/office/drawing/2016/5/10/chartex" xmlns:cx5="http://schemas.microsoft.com/office/drawing/2016/5/11/chartex" xmlns:cx6="http://schemas.microsoft.com/office/drawing/2016/5/12/chartex" xmlns:cx7="http://schemas.microsoft.com/office/drawing/2016/5/13/chartex" xmlns:cx8="http://schemas.microsoft.com/office/drawing/2016/5/14/chartex" xmlns:mc="http://schemas.openxmlformats.org/markup-compatibility/2006" xmlns:aink="http://schemas.microsoft.com/office/drawing/2016/ink" xmlns:am3d="http://schemas.microsoft.com/office/drawing/2017/model3d" xmlns:o="urn:schemas-microsoft-com:office:office" xmlns:oel="http://schemas.microsoft.com/office/2019/extlst" xmlns:r="http://schemas.openxmlformats.org/officeDocument/2006/relationships" xmlns:m="http://schemas.openxmlformats.org/officeDocument/2006/math" xmlns:v="urn:schemas-microsoft-com:vml" xmlns:wp14="http://schemas.microsoft.com/office/word/2010/wordprocessingDrawing" xmlns:wp="http://schemas.openxmlformats.org/drawingml/2006/wordprocessingDrawing" xmlns:w10="urn:schemas-microsoft-com:office:word" xmlns:w="http://schemas.openxmlformats.org/wordprocessingml/2006/main" xmlns:w14="http://schemas.microsoft.com/office/word/2010/wordml" xmlns:w15="http://schemas.microsoft.com/office/word/2012/wordml" xmlns:w16cex="http://schemas.microsoft.com/office/word/2018/wordml/cex" xmlns:w16cid="http://schemas.microsoft.com/office/word/2016/wordml/cid" xmlns:w16="http://schemas.microsoft.com/office/word/2018/wordml" xmlns:w16sdtdh="http://schemas.microsoft.com/office/word/2020/wordml/sdtdatahash" xmlns:w16se="http://schemas.microsoft.com/office/word/2015/wordml/symex" xmlns:wpg="http://schemas.microsoft.com/office/word/2010/wordprocessingGroup" xmlns:wpi="http://schemas.microsoft.com/office/word/2010/wordprocessingInk" xmlns:wne="http://schemas.microsoft.com/office/word/2006/wordml" xmlns:wps="http://schemas.microsoft.com/office/word/2010/wordprocessingShape" mc:Ignorable="w14 w15 w16se w16cid w16 w16cex w16sdtdh wp14">
+  <w:p>
+    <w:pPr>
+      <w:pStyle w:val="Footer"/>
+    </w:pPr>
+    <w:r>
+      <w:rPr>
+        <w:noProof/>
+      </w:rPr>
+      <mc:AlternateContent>
+        <mc:Choice Requires="wps">
+          <w:drawing>
+            <wp:anchor distT="0" distB="0" distL="0" distR="0" simplePos="0" relativeHeight="251659264" behindDoc="0" locked="0" layoutInCell="1" allowOverlap="1" wp14:anchorId="2424C879" wp14:editId="08410DEE">
+              <wp:simplePos x="635" y="635"/>
+              <wp:positionH relativeFrom="page">
+                <wp:align>left</wp:align>
+              </wp:positionH>
+              <wp:positionV relativeFrom="page">
+                <wp:align>bottom</wp:align>
+              </wp:positionV>
+              <wp:extent cx="443865" cy="443865"/>
+              <wp:effectExtent l="0" t="0" r="6350" b="0"/>
+              <wp:wrapNone/>
+              <wp:docPr id="17" name="Text Box 17" descr="Classification: Controlled">
+                <a:extLst xmlns:a="http://schemas.openxmlformats.org/drawingml/2006/main">
+                  <a:ext uri="{5AE41FA2-C0FF-4470-9BD4-5FADCA87CBE2}">
+                    <aclsh:classification xmlns:aclsh="http://schemas.microsoft.com/office/drawing/2020/classificationShape" classificationOutcomeType="ftr"/>
+                  </a:ext>
+                </a:extLst>
+              </wp:docPr>
+              <wp:cNvGraphicFramePr/>
+              <a:graphic xmlns:a="http://schemas.openxmlformats.org/drawingml/2006/main">
+                <a:graphicData uri="http://schemas.microsoft.com/office/word/2010/wordprocessingShape">
+                  <wps:wsp>
+                    <wps:cNvSpPr txBox="1"/>
+                    <wps:spPr>
+                      <a:xfrm>
+                        <a:off x="0" y="0"/>
+                        <a:ext cx="443865" cy="443865"/>
+                      </a:xfrm>
+                      <a:prstGeom prst="rect">
+                        <a:avLst/>
+                      </a:prstGeom>
+                      <a:noFill/>
+                      <a:ln>
+                        <a:noFill/>
+                      </a:ln>
+                    </wps:spPr>
+                    <wps:txbx>
+                      <w:txbxContent>
+                        <w:p>
+                          <w:pPr>
+                            <w:rPr>
+                              <w:rFonts w:ascii="Calibri" w:eastAsia="Calibri" w:hAnsi="Calibri" w:cs="Calibri"/>
+                              <w:noProof/>
+                              <w:color w:val="FF0000"/>
+                              <w:sz w:val="12"/>
+                              <w:szCs w:val="12"/>
+                            </w:rPr>
+                          </w:pPr>
+                          <w:r>
+                            <w:rPr>
+                              <w:rFonts w:ascii="Calibri" w:eastAsia="Calibri" w:hAnsi="Calibri" w:cs="Calibri"/>
+                              <w:noProof/>
+                              <w:color w:val="FF0000"/>
+                              <w:sz w:val="12"/>
+                              <w:szCs w:val="12"/>
+                            </w:rPr>
+                            <w:t>Classification: Controlled</w:t>
+                          </w:r>
+                        </w:p>
+                      </w:txbxContent>
+                    </wps:txbx>
+                    <wps:bodyPr rot="0" spcFirstLastPara="0" vertOverflow="overflow" horzOverflow="overflow" vert="horz" wrap="none" lIns="254000" tIns="0" rIns="0" bIns="190500" numCol="1" spcCol="0" rtlCol="0" fromWordArt="0" anchor="b" anchorCtr="0" forceAA="0" compatLnSpc="1">
+                      <a:prstTxWarp prst="textNoShape">
+                        <a:avLst/>
+                      </a:prstTxWarp>
+                      <a:spAutoFit/>
+                    </wps:bodyPr>
+                  </wps:wsp>
+                </a:graphicData>
+              </a:graphic>
+            </wp:anchor>
+          </w:drawing>
+        </mc:Choice>
+        <mc:Fallback>
+          <w:pict>
+            <v:shapetype w14:anchorId="2424C879" id="_x0000_t202" coordsize="21600,21600" o:spt="202" path="m,l,21600r21600,l21600,xe">
+              <v:stroke joinstyle="miter"/>
+              <v:path gradientshapeok="t" o:connecttype="rect"/>
+            </v:shapetype>
+            <v:shape id="Text Box 17" o:spid="_x0000_s1041" type="#_x0000_t202" alt="Classification: Controlled" style="position:absolute;margin-left:0;margin-top:0;width:34.95pt;height:34.95pt;z-index:251659264;visibility:visible;mso-wrap-style:none;mso-wrap-distance-left:0;mso-wrap-distance-top:0;mso-wrap-distance-right:0;mso-wrap-distance-bottom:0;mso-position-horizontal:left;mso-position-horizontal-relative:page;mso-position-vertical:bottom;mso-position-vertical-relative:page;v-text-anchor:bottom" o:gfxdata="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" filled="f" stroked="f">
+              <v:fill o:detectmouseclick="t"/>
+              <v:textbox style="mso-fit-shape-to-text:t" inset="20pt,0,0,15pt">
+                <w:txbxContent>
+                  <w:p>
+                    <w:pPr>
+                      <w:rPr>
+                        <w:rFonts w:ascii="Calibri" w:eastAsia="Calibri" w:hAnsi="Calibri" w:cs="Calibri"/>
+                        <w:noProof/>
+                        <w:color w:val="FF0000"/>
+                        <w:sz w:val="12"/>
+                        <w:szCs w:val="12"/>
+                      </w:rPr>
+                    </w:pPr>
+                    <w:r>
+                      <w:rPr>
+                        <w:rFonts w:ascii="Calibri" w:eastAsia="Calibri" w:hAnsi="Calibri" w:cs="Calibri"/>
+                        <w:noProof/>
+                        <w:color w:val="FF0000"/>
+                        <w:sz w:val="12"/>
+                        <w:szCs w:val="12"/>
+                      </w:rPr>
+                      <w:t>Classification: Controlled</w:t>
+                    </w:r>
+                  </w:p>
+                </w:txbxContent>
+              </v:textbox>
+              <w10:wrap anchorx="page" anchory="page"/>
+            </v:shape>
+          </w:pict>
+        </mc:Fallback>
+      </mc:AlternateContent>
+    </w:r>
+  </w:p>
+</w:ftr>
+</file>
+
+<file path=word/footer2.xml><?xml version="1.0" encoding="utf-8"?>
+<w:ftr xmlns:wpc="http://schemas.microsoft.com/office/word/2010/wordprocessingCanvas" xmlns:cx="http://schemas.microsoft.com/office/drawing/2014/chartex" xmlns:cx1="http://schemas.microsoft.com/office/drawing/2015/9/8/chartex" xmlns:cx2="http://schemas.microsoft.com/office/drawing/2015/10/21/chartex" xmlns:cx3="http://schemas.microsoft.com/office/drawing/2016/5/9/chartex" xmlns:cx4="http://schemas.microsoft.com/office/drawing/2016/5/10/chartex" xmlns:cx5="http://schemas.microsoft.com/office/drawing/2016/5/11/chartex" xmlns:cx6="http://schemas.microsoft.com/office/drawing/2016/5/12/chartex" xmlns:cx7="http://schemas.microsoft.com/office/drawing/2016/5/13/chartex" xmlns:cx8="http://schemas.microsoft.com/office/drawing/2016/5/14/chartex" xmlns:mc="http://schemas.openxmlformats.org/markup-compatibility/2006" xmlns:aink="http://schemas.microsoft.com/office/drawing/2016/ink" xmlns:am3d="http://schemas.microsoft.com/office/drawing/2017/model3d" xmlns:o="urn:schemas-microsoft-com:office:office" xmlns:oel="http://schemas.microsoft.com/office/2019/extlst" xmlns:r="http://schemas.openxmlformats.org/officeDocument/2006/relationships" xmlns:m="http://schemas.openxmlformats.org/officeDocument/2006/math" xmlns:v="urn:schemas-microsoft-com:vml" xmlns:wp14="http://schemas.microsoft.com/office/word/2010/wordprocessingDrawing" xmlns:wp="http://schemas.openxmlformats.org/drawingml/2006/wordprocessingDrawing" xmlns:w10="urn:schemas-microsoft-com:office:word" xmlns:w="http://schemas.openxmlformats.org/wordprocessingml/2006/main" xmlns:w14="http://schemas.microsoft.com/office/word/2010/wordml" xmlns:w15="http://schemas.microsoft.com/office/word/2012/wordml" xmlns:w16cex="http://schemas.microsoft.com/office/word/2018/wordml/cex" xmlns:w16cid="http://schemas.microsoft.com/office/word/2016/wordml/cid" xmlns:w16="http://schemas.microsoft.com/office/word/2018/wordml" xmlns:w16sdtdh="http://schemas.microsoft.com/office/word/2020/wordml/sdtdatahash" xmlns:w16se="http://schemas.microsoft.com/office/word/2015/wordml/symex" xmlns:wpg="http://schemas.microsoft.com/office/word/2010/wordprocessingGroup" xmlns:wpi="http://schemas.microsoft.com/office/word/2010/wordprocessingInk" xmlns:wne="http://schemas.microsoft.com/office/word/2006/wordml" xmlns:wps="http://schemas.microsoft.com/office/word/2010/wordprocessingShape" mc:Ignorable="w14 w15 w16se w16cid w16 w16cex w16sdtdh wp14">
+  <w:p>
+    <w:pPr>
+      <w:pStyle w:val="Footer"/>
+    </w:pPr>
+    <w:r>
+      <w:rPr>
+        <w:noProof/>
+      </w:rPr>
+      <mc:AlternateContent>
+        <mc:Choice Requires="wps">
+          <w:drawing>
+            <wp:anchor distT="0" distB="0" distL="0" distR="0" simplePos="0" relativeHeight="251660288" behindDoc="0" locked="0" layoutInCell="1" allowOverlap="1" wp14:anchorId="27D6544E" wp14:editId="43C24C09">
+              <wp:simplePos x="419100" y="10073640"/>
+              <wp:positionH relativeFrom="page">
+                <wp:align>left</wp:align>
+              </wp:positionH>
+              <wp:positionV relativeFrom="page">
+                <wp:align>bottom</wp:align>
+              </wp:positionV>
+              <wp:extent cx="443865" cy="443865"/>
+              <wp:effectExtent l="0" t="0" r="6350" b="0"/>
+              <wp:wrapNone/>
+              <wp:docPr id="18" name="Text Box 18" descr="Classification: Controlled">
+                <a:extLst xmlns:a="http://schemas.openxmlformats.org/drawingml/2006/main">
+                  <a:ext uri="{5AE41FA2-C0FF-4470-9BD4-5FADCA87CBE2}">
+                    <aclsh:classification xmlns:aclsh="http://schemas.microsoft.com/office/drawing/2020/classificationShape" classificationOutcomeType="ftr"/>
+                  </a:ext>
+                </a:extLst>
+              </wp:docPr>
+              <wp:cNvGraphicFramePr/>
+              <a:graphic xmlns:a="http://schemas.openxmlformats.org/drawingml/2006/main">
+                <a:graphicData uri="http://schemas.microsoft.com/office/word/2010/wordprocessingShape">
+                  <wps:wsp>
+                    <wps:cNvSpPr txBox="1"/>
+                    <wps:spPr>
+                      <a:xfrm>
+                        <a:off x="0" y="0"/>
+                        <a:ext cx="443865" cy="443865"/>
+                      </a:xfrm>
+                      <a:prstGeom prst="rect">
+                        <a:avLst/>
+                      </a:prstGeom>
+                      <a:noFill/>
+                      <a:ln>
+                        <a:noFill/>
+                      </a:ln>
+                    </wps:spPr>
+                    <wps:txbx>
+                      <w:txbxContent>
+                        <w:p>
+                          <w:pPr>
+                            <w:rPr>
+                              <w:rFonts w:ascii="Calibri" w:eastAsia="Calibri" w:hAnsi="Calibri" w:cs="Calibri"/>
+                              <w:noProof/>
+                              <w:color w:val="FF0000"/>
+                              <w:sz w:val="12"/>
+                              <w:szCs w:val="12"/>
+                            </w:rPr>
+                          </w:pPr>
+                          <w:r>
+                            <w:rPr>
+                              <w:rFonts w:ascii="Calibri" w:eastAsia="Calibri" w:hAnsi="Calibri" w:cs="Calibri"/>
+                              <w:noProof/>
+                              <w:color w:val="FF0000"/>
+                              <w:sz w:val="12"/>
+                              <w:szCs w:val="12"/>
+                            </w:rPr>
+                            <w:t>Classification: Controlled</w:t>
+                          </w:r>
+                        </w:p>
+                      </w:txbxContent>
+                    </wps:txbx>
+                    <wps:bodyPr rot="0" spcFirstLastPara="0" vertOverflow="overflow" horzOverflow="overflow" vert="horz" wrap="none" lIns="254000" tIns="0" rIns="0" bIns="190500" numCol="1" spcCol="0" rtlCol="0" fromWordArt="0" anchor="b" anchorCtr="0" forceAA="0" compatLnSpc="1">
+                      <a:prstTxWarp prst="textNoShape">
+                        <a:avLst/>
+                      </a:prstTxWarp>
+                      <a:spAutoFit/>
+                    </wps:bodyPr>
+                  </wps:wsp>
+                </a:graphicData>
+              </a:graphic>
+            </wp:anchor>
+          </w:drawing>
+        </mc:Choice>
+        <mc:Fallback>
+          <w:pict>
+            <v:shapetype w14:anchorId="27D6544E" id="_x0000_t202" coordsize="21600,21600" o:spt="202" path="m,l,21600r21600,l21600,xe">
+              <v:stroke joinstyle="miter"/>
+              <v:path gradientshapeok="t" o:connecttype="rect"/>
+            </v:shapetype>
+            <v:shape id="Text Box 18" o:spid="_x0000_s1042" type="#_x0000_t202" alt="Classification: Controlled" style="position:absolute;margin-left:0;margin-top:0;width:34.95pt;height:34.95pt;z-index:251660288;visibility:visible;mso-wrap-style:none;mso-wrap-distance-left:0;mso-wrap-distance-top:0;mso-wrap-distance-right:0;mso-wrap-distance-bottom:0;mso-position-horizontal:left;mso-position-horizontal-relative:page;mso-position-vertical:bottom;mso-position-vertical-relative:page;v-text-anchor:bottom" o:gfxdata="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" filled="f" stroked="f">
+              <v:fill o:detectmouseclick="t"/>
+              <v:textbox style="mso-fit-shape-to-text:t" inset="20pt,0,0,15pt">
+                <w:txbxContent>
+                  <w:p>
+                    <w:pPr>
+                      <w:rPr>
+                        <w:rFonts w:ascii="Calibri" w:eastAsia="Calibri" w:hAnsi="Calibri" w:cs="Calibri"/>
+                        <w:noProof/>
+                        <w:color w:val="FF0000"/>
+                        <w:sz w:val="12"/>
+                        <w:szCs w:val="12"/>
+                      </w:rPr>
+                    </w:pPr>
+                    <w:r>
+                      <w:rPr>
+                        <w:rFonts w:ascii="Calibri" w:eastAsia="Calibri" w:hAnsi="Calibri" w:cs="Calibri"/>
+                        <w:noProof/>
+                        <w:color w:val="FF0000"/>
+                        <w:sz w:val="12"/>
+                        <w:szCs w:val="12"/>
+                      </w:rPr>
+                      <w:t>Classification: Controlled</w:t>
+                    </w:r>
+                  </w:p>
+                </w:txbxContent>
+              </v:textbox>
+              <w10:wrap anchorx="page" anchory="page"/>
+            </v:shape>
+          </w:pict>
+        </mc:Fallback>
+      </mc:AlternateContent>
+    </w:r>
+  </w:p>
+</w:ftr>
+</file>
+
+<file path=word/footer3.xml><?xml version="1.0" encoding="utf-8"?>
+<w:ftr xmlns:wpc="http://schemas.microsoft.com/office/word/2010/wordprocessingCanvas" xmlns:cx="http://schemas.microsoft.com/office/drawing/2014/chartex" xmlns:cx1="http://schemas.microsoft.com/office/drawing/2015/9/8/chartex" xmlns:cx2="http://schemas.microsoft.com/office/drawing/2015/10/21/chartex" xmlns:cx3="http://schemas.microsoft.com/office/drawing/2016/5/9/chartex" xmlns:cx4="http://schemas.microsoft.com/office/drawing/2016/5/10/chartex" xmlns:cx5="http://schemas.microsoft.com/office/drawing/2016/5/11/chartex" xmlns:cx6="http://schemas.microsoft.com/office/drawing/2016/5/12/chartex" xmlns:cx7="http://schemas.microsoft.com/office/drawing/2016/5/13/chartex" xmlns:cx8="http://schemas.microsoft.com/office/drawing/2016/5/14/chartex" xmlns:mc="http://schemas.openxmlformats.org/markup-compatibility/2006" xmlns:aink="http://schemas.microsoft.com/office/drawing/2016/ink" xmlns:am3d="http://schemas.microsoft.com/office/drawing/2017/model3d" xmlns:o="urn:schemas-microsoft-com:office:office" xmlns:oel="http://schemas.microsoft.com/office/2019/extlst" xmlns:r="http://schemas.openxmlformats.org/officeDocument/2006/relationships" xmlns:m="http://schemas.openxmlformats.org/officeDocument/2006/math" xmlns:v="urn:schemas-microsoft-com:vml" xmlns:wp14="http://schemas.microsoft.com/office/word/2010/wordprocessingDrawing" xmlns:wp="http://schemas.openxmlformats.org/drawingml/2006/wordprocessingDrawing" xmlns:w10="urn:schemas-microsoft-com:office:word" xmlns:w="http://schemas.openxmlformats.org/wordprocessingml/2006/main" xmlns:w14="http://schemas.microsoft.com/office/word/2010/wordml" xmlns:w15="http://schemas.microsoft.com/office/word/2012/wordml" xmlns:w16cex="http://schemas.microsoft.com/office/word/2018/wordml/cex" xmlns:w16cid="http://schemas.microsoft.com/office/word/2016/wordml/cid" xmlns:w16="http://schemas.microsoft.com/office/word/2018/wordml" xmlns:w16sdtdh="http://schemas.microsoft.com/office/word/2020/wordml/sdtdatahash" xmlns:w16se="http://schemas.microsoft.com/office/word/2015/wordml/symex" xmlns:wpg="http://schemas.microsoft.com/office/word/2010/wordprocessingGroup" xmlns:wpi="http://schemas.microsoft.com/office/word/2010/wordprocessingInk" xmlns:wne="http://schemas.microsoft.com/office/word/2006/wordml" xmlns:wps="http://schemas.microsoft.com/office/word/2010/wordprocessingShape" mc:Ignorable="w14 w15 w16se w16cid w16 w16cex w16sdtdh wp14">
+  <w:p>
+    <w:pPr>
+      <w:pStyle w:val="Footer"/>
+    </w:pPr>
+    <w:r>
+      <w:rPr>
+        <w:noProof/>
+      </w:rPr>
+      <mc:AlternateContent>
+        <mc:Choice Requires="wps">
+          <w:drawing>
+            <wp:anchor distT="0" distB="0" distL="0" distR="0" simplePos="0" relativeHeight="251658240" behindDoc="0" locked="0" layoutInCell="1" allowOverlap="1" wp14:anchorId="2CA937E9" wp14:editId="07B12C1C">
+              <wp:simplePos x="635" y="635"/>
+              <wp:positionH relativeFrom="page">
+                <wp:align>left</wp:align>
+              </wp:positionH>
+              <wp:positionV relativeFrom="page">
+                <wp:align>bottom</wp:align>
+              </wp:positionV>
+              <wp:extent cx="443865" cy="443865"/>
+              <wp:effectExtent l="0" t="0" r="6350" b="0"/>
+              <wp:wrapNone/>
+              <wp:docPr id="16" name="Text Box 16" descr="Classification: Controlled">
+                <a:extLst xmlns:a="http://schemas.openxmlformats.org/drawingml/2006/main">
+                  <a:ext uri="{5AE41FA2-C0FF-4470-9BD4-5FADCA87CBE2}">
+                    <aclsh:classification xmlns:aclsh="http://schemas.microsoft.com/office/drawing/2020/classificationShape" classificationOutcomeType="ftr"/>
+                  </a:ext>
+                </a:extLst>
+              </wp:docPr>
+              <wp:cNvGraphicFramePr/>
+              <a:graphic xmlns:a="http://schemas.openxmlformats.org/drawingml/2006/main">
+                <a:graphicData uri="http://schemas.microsoft.com/office/word/2010/wordprocessingShape">
+                  <wps:wsp>
+                    <wps:cNvSpPr txBox="1"/>
+                    <wps:spPr>
+                      <a:xfrm>
+                        <a:off x="0" y="0"/>
+                        <a:ext cx="443865" cy="443865"/>
+                      </a:xfrm>
+                      <a:prstGeom prst="rect">
+                        <a:avLst/>
+                      </a:prstGeom>
+                      <a:noFill/>
+                      <a:ln>
+                        <a:noFill/>
+                      </a:ln>
+                    </wps:spPr>
+                    <wps:txbx>
+                      <w:txbxContent>
+                        <w:p>
+                          <w:pPr>
+                            <w:rPr>
+                              <w:rFonts w:ascii="Calibri" w:eastAsia="Calibri" w:hAnsi="Calibri" w:cs="Calibri"/>
+                              <w:noProof/>
+                              <w:color w:val="FF0000"/>
+                              <w:sz w:val="12"/>
+                              <w:szCs w:val="12"/>
+                            </w:rPr>
+                          </w:pPr>
+                          <w:r>
+                            <w:rPr>
+                              <w:rFonts w:ascii="Calibri" w:eastAsia="Calibri" w:hAnsi="Calibri" w:cs="Calibri"/>
+                              <w:noProof/>
+                              <w:color w:val="FF0000"/>
+                              <w:sz w:val="12"/>
+                              <w:szCs w:val="12"/>
+                            </w:rPr>
+                            <w:t>Classification: Controlled</w:t>
+                          </w:r>
+                        </w:p>
+                      </w:txbxContent>
+                    </wps:txbx>
+                    <wps:bodyPr rot="0" spcFirstLastPara="0" vertOverflow="overflow" horzOverflow="overflow" vert="horz" wrap="none" lIns="254000" tIns="0" rIns="0" bIns="190500" numCol="1" spcCol="0" rtlCol="0" fromWordArt="0" anchor="b" anchorCtr="0" forceAA="0" compatLnSpc="1">
+                      <a:prstTxWarp prst="textNoShape">
+                        <a:avLst/>
+                      </a:prstTxWarp>
+                      <a:spAutoFit/>
+                    </wps:bodyPr>
+                  </wps:wsp>
+                </a:graphicData>
+              </a:graphic>
+            </wp:anchor>
+          </w:drawing>
+        </mc:Choice>
+        <mc:Fallback>
+          <w:pict>
+            <v:shapetype w14:anchorId="2CA937E9" id="_x0000_t202" coordsize="21600,21600" o:spt="202" path="m,l,21600r21600,l21600,xe">
+              <v:stroke joinstyle="miter"/>
+              <v:path gradientshapeok="t" o:connecttype="rect"/>
+            </v:shapetype>
+            <v:shape id="Text Box 16" o:spid="_x0000_s1043" type="#_x0000_t202" alt="Classification: Controlled" style="position:absolute;margin-left:0;margin-top:0;width:34.95pt;height:34.95pt;z-index:251658240;visibility:visible;mso-wrap-style:none;mso-wrap-distance-left:0;mso-wrap-distance-top:0;mso-wrap-distance-right:0;mso-wrap-distance-bottom:0;mso-position-horizontal:left;mso-position-horizontal-relative:page;mso-position-vertical:bottom;mso-position-vertical-relative:page;v-text-anchor:bottom" o:gfxdata="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" filled="f" stroked="f">
+              <v:fill o:detectmouseclick="t"/>
+              <v:textbox style="mso-fit-shape-to-text:t" inset="20pt,0,0,15pt">
+                <w:txbxContent>
+                  <w:p>
+                    <w:pPr>
+                      <w:rPr>
+                        <w:rFonts w:ascii="Calibri" w:eastAsia="Calibri" w:hAnsi="Calibri" w:cs="Calibri"/>
+                        <w:noProof/>
+                        <w:color w:val="FF0000"/>
+                        <w:sz w:val="12"/>
+                        <w:szCs w:val="12"/>
+                      </w:rPr>
+                    </w:pPr>
+                    <w:r>
+                      <w:rPr>
+                        <w:rFonts w:ascii="Calibri" w:eastAsia="Calibri" w:hAnsi="Calibri" w:cs="Calibri"/>
+                        <w:noProof/>
+                        <w:color w:val="FF0000"/>
+                        <w:sz w:val="12"/>
+                        <w:szCs w:val="12"/>
+                      </w:rPr>
+                      <w:t>Classification: Controlled</w:t>
+                    </w:r>
+                  </w:p>
+                </w:txbxContent>
+              </v:textbox>
+              <w10:wrap anchorx="page" anchory="page"/>
+            </v:shape>
+          </w:pict>
+        </mc:Fallback>
+      </mc:AlternateContent>
+    </w:r>
+  </w:p>
+</w:ftr>
+</file>
+
+<file path=word/footnotes.xml><?xml version="1.0" encoding="utf-8"?>
+<w:footnotes xmlns:wpc="http://schemas.microsoft.com/office/word/2010/wordprocessingCanvas" xmlns:cx="http://schemas.microsoft.com/office/drawing/2014/chartex" xmlns:cx1="http://schemas.microsoft.com/office/drawing/2015/9/8/chartex" xmlns:cx2="http://schemas.microsoft.com/office/drawing/2015/10/21/chartex" xmlns:cx3="http://schemas.microsoft.com/office/drawing/2016/5/9/chartex" xmlns:cx4="http://schemas.microsoft.com/office/drawing/2016/5/10/chartex" xmlns:cx5="http://schemas.microsoft.com/office/drawing/2016/5/11/chartex" xmlns:cx6="http://schemas.microsoft.com/office/drawing/2016/5/12/chartex" xmlns:cx7="http://schemas.microsoft.com/office/drawing/2016/5/13/chartex" xmlns:cx8="http://schemas.microsoft.com/office/drawing/2016/5/14/chartex" xmlns:mc="http://schemas.openxmlformats.org/markup-compatibility/2006" xmlns:aink="http://schemas.microsoft.com/office/drawing/2016/ink" xmlns:am3d="http://schemas.microsoft.com/office/drawing/2017/model3d" xmlns:o="urn:schemas-microsoft-com:office:office" xmlns:oel="http://schemas.microsoft.com/office/2019/extlst" xmlns:r="http://schemas.openxmlformats.org/officeDocument/2006/relationships" xmlns:m="http://schemas.openxmlformats.org/officeDocument/2006/math" xmlns:v="urn:schemas-microsoft-com:vml" xmlns:wp14="http://schemas.microsoft.com/office/word/2010/wordprocessingDrawing" xmlns:wp="http://schemas.openxmlformats.org/drawingml/2006/wordprocessingDrawing" xmlns:w10="urn:schemas-microsoft-com:office:word" xmlns:w="http://schemas.openxmlformats.org/wordprocessingml/2006/main" xmlns:w14="http://schemas.microsoft.com/office/word/2010/wordml" xmlns:w15="http://schemas.microsoft.com/office/word/2012/wordml" xmlns:w16cex="http://schemas.microsoft.com/office/word/2018/wordml/cex" xmlns:w16cid="http://schemas.microsoft.com/office/word/2016/wordml/cid" xmlns:w16="http://schemas.microsoft.com/office/word/2018/wordml" xmlns:w16sdtdh="http://schemas.microsoft.com/office/word/2020/wordml/sdtdatahash" xmlns:w16se="http://schemas.microsoft.com/office/word/2015/wordml/symex" xmlns:wpg="http://schemas.microsoft.com/office/word/2010/wordprocessingGroup" xmlns:wpi="http://schemas.microsoft.com/office/word/2010/wordprocessingInk" xmlns:wne="http://schemas.microsoft.com/office/word/2006/wordml" xmlns:wps="http://schemas.microsoft.com/office/word/2010/wordprocessingShape" mc:Ignorable="w14 w15 w16se w16cid w16 w16cex w16sdtdh wp14">
+  <w:footnote w:type="separator" w:id="-1">
+    <w:p>
+      <w:r>
+        <w:separator/>
+      </w:r>
+    </w:p>
+  </w:footnote>
+  <w:footnote w:type="continuationSeparator" w:id="0">
+    <w:p>
+      <w:r>
+        <w:continuationSeparator/>
+      </w:r>
+    </w:p>
+  </w:footnote>
+</w:footnotes>
+</file>
+
+<file path=word/numbering.xml><?xml version="1.0" encoding="utf-8"?>
+<w:numbering xmlns:wpc="http://schemas.microsoft.com/office/word/2010/wordprocessingCanvas" xmlns:cx="http://schemas.microsoft.com/office/drawing/2014/chartex" xmlns:cx1="http://schemas.microsoft.com/office/drawing/2015/9/8/chartex" xmlns:cx2="http://schemas.microsoft.com/office/drawing/2015/10/21/chartex" xmlns:cx3="http://schemas.microsoft.com/office/drawing/2016/5/9/chartex" xmlns:cx4="http://schemas.microsoft.com/office/drawing/2016/5/10/chartex" xmlns:cx5="http://schemas.microsoft.com/office/drawing/2016/5/11/chartex" xmlns:cx6="http://schemas.microsoft.com/office/drawing/2016/5/12/chartex" xmlns:cx7="http://schemas.microsoft.com/office/drawing/2016/5/13/chartex" xmlns:cx8="http://schemas.microsoft.com/office/drawing/2016/5/14/chartex" xmlns:mc="http://schemas.openxmlformats.org/markup-compatibility/2006" xmlns:aink="http://schemas.microsoft.com/office/drawing/2016/ink" xmlns:am3d="http://schemas.microsoft.com/office/drawing/2017/model3d" xmlns:o="urn:schemas-microsoft-com:office:office" xmlns:oel="http://schemas.microsoft.com/office/2019/extlst" xmlns:r="http://schemas.openxmlformats.org/officeDocument/2006/relationships" xmlns:m="http://schemas.openxmlformats.org/officeDocument/2006/math" xmlns:v="urn:schemas-microsoft-com:vml" xmlns:wp14="http://schemas.microsoft.com/office/word/2010/wordprocessingDrawing" xmlns:wp="http://schemas.openxmlformats.org/drawingml/2006/wordprocessingDrawing" xmlns:w10="urn:schemas-microsoft-com:office:word" xmlns:w="http://schemas.openxmlformats.org/wordprocessingml/2006/main" xmlns:w14="http://schemas.microsoft.com/office/word/2010/wordml" xmlns:w15="http://schemas.microsoft.com/office/word/2012/wordml" xmlns:w16cex="http://schemas.microsoft.com/office/word/2018/wordml/cex" xmlns:w16cid="http://schemas.microsoft.com/office/word/2016/wordml/cid" xmlns:w16="http://schemas.microsoft.com/office/word/2018/wordml" xmlns:w16sdtdh="http://schemas.microsoft.com/office/word/2020/wordml/sdtdatahash" xmlns:w16se="http://schemas.microsoft.com/office/word/2015/wordml/symex" xmlns:wpg="http://schemas.microsoft.com/office/word/2010/wordprocessingGroup" xmlns:wpi="http://schemas.microsoft.com/office/word/2010/wordprocessingInk" xmlns:wne="http://schemas.microsoft.com/office/word/2006/wordml" xmlns:wps="http://schemas.microsoft.com/office/word/2010/wordprocessingShape" mc:Ignorable="w14 w15 w16se w16cid w16 w16cex w16sdtdh wp14">
+  <w:abstractNum w:abstractNumId="0" w15:restartNumberingAfterBreak="0">
+    <w:nsid w:val="027915A1"/>
+    <w:multiLevelType w:val="hybridMultilevel"/>
+    <w:tmpl w:val="F3A6BAD6"/>
+    <w:lvl w:ilvl="0" w:tplc="08090001">
+      <w:start w:val="1"/>
+      <w:numFmt w:val="bullet"/>
+      <w:lvlText w:val=""/>
+      <w:lvlJc w:val="left"/>
+      <w:pPr>
+        <w:ind w:left="720" w:hanging="360"/>
+      </w:pPr>
+      <w:rPr>
+        <w:rFonts w:ascii="Symbol" w:hAnsi="Symbol" w:hint="default"/>
+      </w:rPr>
+    </w:lvl>
+    <w:lvl w:ilvl="1" w:tplc="08090003" w:tentative="1">
+      <w:start w:val="1"/>
+      <w:numFmt w:val="bullet"/>
+      <w:lvlText w:val="o"/>
+      <w:lvlJc w:val="left"/>
+      <w:pPr>
+        <w:ind w:left="1440" w:hanging="360"/>
+      </w:pPr>
+      <w:rPr>
+        <w:rFonts w:ascii="Courier New" w:hAnsi="Courier New" w:cs="Courier New" w:hint="default"/>
+      </w:rPr>
+    </w:lvl>
+    <w:lvl w:ilvl="2" w:tplc="08090005" w:tentative="1">
+      <w:start w:val="1"/>
+      <w:numFmt w:val="bullet"/>
+      <w:lvlText w:val=""/>
+      <w:lvlJc w:val="left"/>
+      <w:pPr>
+        <w:ind w:left="2160" w:hanging="360"/>
+      </w:pPr>
+      <w:rPr>
+        <w:rFonts w:ascii="Wingdings" w:hAnsi="Wingdings" w:hint="default"/>
+      </w:rPr>
+    </w:lvl>
+    <w:lvl w:ilvl="3" w:tplc="08090001" w:tentative="1">
+      <w:start w:val="1"/>
+      <w:numFmt w:val="bullet"/>
+      <w:lvlText w:val=""/>
+      <w:lvlJc w:val="left"/>
+      <w:pPr>
+        <w:ind w:left="2880" w:hanging="360"/>
+      </w:pPr>
+      <w:rPr>
+        <w:rFonts w:ascii="Symbol" w:hAnsi="Symbol" w:hint="default"/>
+      </w:rPr>
+    </w:lvl>
+    <w:lvl w:ilvl="4" w:tplc="08090003" w:tentative="1">
+      <w:start w:val="1"/>
+      <w:numFmt w:val="bullet"/>
+      <w:lvlText w:val="o"/>
+      <w:lvlJc w:val="left"/>
+      <w:pPr>
+        <w:ind w:left="3600" w:hanging="360"/>
+      </w:pPr>
+      <w:rPr>
+        <w:rFonts w:ascii="Courier New" w:hAnsi="Courier New" w:cs="Courier New" w:hint="default"/>
+      </w:rPr>
+    </w:lvl>
+    <w:lvl w:ilvl="5" w:tplc="08090005" w:tentative="1">
+      <w:start w:val="1"/>
+      <w:numFmt w:val="bullet"/>
+      <w:lvlText w:val=""/>
+      <w:lvlJc w:val="left"/>
+      <w:pPr>
+        <w:ind w:left="4320" w:hanging="360"/>
+      </w:pPr>
+      <w:rPr>
+        <w:rFonts w:ascii="Wingdings" w:hAnsi="Wingdings" w:hint="default"/>
+      </w:rPr>
+    </w:lvl>
+    <w:lvl w:ilvl="6" w:tplc="08090001" w:tentative="1">
+      <w:start w:val="1"/>
+      <w:numFmt w:val="bullet"/>
+      <w:lvlText w:val=""/>
+      <w:lvlJc w:val="left"/>
+      <w:pPr>
+        <w:ind w:left="5040" w:hanging="360"/>
+      </w:pPr>
+      <w:rPr>
+        <w:rFonts w:ascii="Symbol" w:hAnsi="Symbol" w:hint="default"/>
+      </w:rPr>
+    </w:lvl>
+    <w:lvl w:ilvl="7" w:tplc="08090003" w:tentative="1">
+      <w:start w:val="1"/>
+      <w:numFmt w:val="bullet"/>
+      <w:lvlText w:val="o"/>
+      <w:lvlJc w:val="left"/>
+      <w:pPr>
+        <w:ind w:left="5760" w:hanging="360"/>
+      </w:pPr>
+      <w:rPr>
+        <w:rFonts w:ascii="Courier New" w:hAnsi="Courier New" w:cs="Courier New" w:hint="default"/>
+      </w:rPr>
+    </w:lvl>
+    <w:lvl w:ilvl="8" w:tplc="08090005" w:tentative="1">
+      <w:start w:val="1"/>
+      <w:numFmt w:val="bullet"/>
+      <w:lvlText w:val=""/>
+      <w:lvlJc w:val="left"/>
+      <w:pPr>
+        <w:ind w:left="6480" w:hanging="360"/>
+      </w:pPr>
+      <w:rPr>
+        <w:rFonts w:ascii="Wingdings" w:hAnsi="Wingdings" w:hint="default"/>
+      </w:rPr>
+    </w:lvl>
+  </w:abstractNum>
+  <w:num w:numId="1" w16cid:durableId="1632008333">
+    <w:abstractNumId w:val="0"/>
+  </w:num>
+</w:numbering>
 </file>
 
 <file path=word/styles.xml><?xml version="1.0" encoding="utf-8"?>
@@ -20151,6 +20854,29 @@
       <w:szCs w:val="24"/>
     </w:rPr>
   </w:style>
+  <w:style w:type="paragraph" w:styleId="Heading3">
+    <w:name w:val="heading 3"/>
+    <w:basedOn w:val="Normal"/>
+    <w:next w:val="Normal"/>
+    <w:link w:val="Heading3Char"/>
+    <w:uiPriority w:val="9"/>
+    <w:semiHidden/>
+    <w:unhideWhenUsed/>
+    <w:qFormat/>
+    <w:rsid w:val="002A648C"/>
+    <w:pPr>
+      <w:keepNext/>
+      <w:keepLines/>
+      <w:spacing w:before="40"/>
+      <w:outlineLvl w:val="2"/>
+    </w:pPr>
+    <w:rPr>
+      <w:rFonts w:asciiTheme="majorHAnsi" w:eastAsiaTheme="majorEastAsia" w:hAnsiTheme="majorHAnsi" w:cstheme="majorBidi"/>
+      <w:color w:val="243F60" w:themeColor="accent1" w:themeShade="7F"/>
+      <w:sz w:val="24"/>
+      <w:szCs w:val="24"/>
+    </w:rPr>
+  </w:style>
   <w:style w:type="character" w:default="1" w:styleId="DefaultParagraphFont">
     <w:name w:val="Default Paragraph Font"/>
     <w:uiPriority w:val="1"/>
@@ -20271,6 +20997,44 @@
       <w:sz w:val="20"/>
       <w:szCs w:val="20"/>
       <w:lang w:val="en-GB" w:eastAsia="en-GB"/>
+    </w:rPr>
+  </w:style>
+  <w:style w:type="character" w:customStyle="1" w:styleId="Heading3Char">
+    <w:name w:val="Heading 3 Char"/>
+    <w:basedOn w:val="DefaultParagraphFont"/>
+    <w:link w:val="Heading3"/>
+    <w:uiPriority w:val="9"/>
+    <w:semiHidden/>
+    <w:rsid w:val="002A648C"/>
+    <w:rPr>
+      <w:rFonts w:asciiTheme="majorHAnsi" w:eastAsiaTheme="majorEastAsia" w:hAnsiTheme="majorHAnsi" w:cstheme="majorBidi"/>
+      <w:color w:val="243F60" w:themeColor="accent1" w:themeShade="7F"/>
+      <w:sz w:val="24"/>
+      <w:szCs w:val="24"/>
+    </w:rPr>
+  </w:style>
+  <w:style w:type="paragraph" w:styleId="Footer">
+    <w:name w:val="footer"/>
+    <w:basedOn w:val="Normal"/>
+    <w:link w:val="FooterChar"/>
+    <w:uiPriority w:val="99"/>
+    <w:unhideWhenUsed/>
+    <w:rsid w:val="0070371F"/>
+    <w:pPr>
+      <w:tabs>
+        <w:tab w:val="center" w:pos="4513"/>
+        <w:tab w:val="right" w:pos="9026"/>
+      </w:tabs>
+    </w:pPr>
+  </w:style>
+  <w:style w:type="character" w:customStyle="1" w:styleId="FooterChar">
+    <w:name w:val="Footer Char"/>
+    <w:basedOn w:val="DefaultParagraphFont"/>
+    <w:link w:val="Footer"/>
+    <w:uiPriority w:val="99"/>
+    <w:rsid w:val="0070371F"/>
+    <w:rPr>
+      <w:rFonts w:ascii="Arial" w:eastAsia="Arial" w:hAnsi="Arial" w:cs="Arial"/>
     </w:rPr>
   </w:style>
 </w:styles>
@@ -20557,4 +21321,10 @@
   <a:objectDefaults/>
   <a:extraClrSchemeLst/>
 </a:theme>
+</file>
+
+<file path=docMetadata/LabelInfo.xml><?xml version="1.0" encoding="utf-8"?>
+<clbl:labelList xmlns:clbl="http://schemas.microsoft.com/office/2020/mipLabelMetadata">
+  <clbl:label id="{95c71a0f-75e1-4c8f-90e2-641c9351dd98}" enabled="1" method="Standard" siteId="{3e0088dc-0629-4ae6-aa8c-813e7a296f50}" contentBits="2" removed="0"/>
+</clbl:labelList>
 </file>
</xml_diff>